<commit_message>
Updated TAP e Plano de Projeto
</commit_message>
<xml_diff>
--- a/LaTeX Project/Documentos/Termo_de_Abertura_de_Projeto.docx
+++ b/LaTeX Project/Documentos/Termo_de_Abertura_de_Projeto.docx
@@ -2048,8 +2048,6 @@
               </w:rPr>
               <w:t>.......................</w:t>
             </w:r>
-            <w:bookmarkStart w:id="1" w:name="_GoBack"/>
-            <w:bookmarkEnd w:id="1"/>
             <w:r>
               <w:rPr>
                 <w:noProof/>
@@ -2368,7 +2366,7 @@
                 <w:noProof/>
                 <w:webHidden/>
               </w:rPr>
-              <w:t>3</w:t>
+              <w:t>4</w:t>
             </w:r>
             <w:r>
               <w:rPr>
@@ -2926,7 +2924,7 @@
                 <w:noProof/>
                 <w:webHidden/>
               </w:rPr>
-              <w:t>6</w:t>
+              <w:t>7</w:t>
             </w:r>
             <w:r>
               <w:rPr>
@@ -3019,7 +3017,7 @@
                 <w:noProof/>
                 <w:webHidden/>
               </w:rPr>
-              <w:t>7</w:t>
+              <w:t>8</w:t>
             </w:r>
             <w:r>
               <w:rPr>
@@ -3112,7 +3110,7 @@
                 <w:noProof/>
                 <w:webHidden/>
               </w:rPr>
-              <w:t>7</w:t>
+              <w:t>8</w:t>
             </w:r>
             <w:r>
               <w:rPr>
@@ -3205,7 +3203,7 @@
                 <w:noProof/>
                 <w:webHidden/>
               </w:rPr>
-              <w:t>7</w:t>
+              <w:t>9</w:t>
             </w:r>
             <w:r>
               <w:rPr>
@@ -3298,7 +3296,7 @@
                 <w:noProof/>
                 <w:webHidden/>
               </w:rPr>
-              <w:t>8</w:t>
+              <w:t>9</w:t>
             </w:r>
             <w:r>
               <w:rPr>
@@ -3383,7 +3381,7 @@
                 <w:noProof/>
                 <w:webHidden/>
               </w:rPr>
-              <w:t>8</w:t>
+              <w:t>10</w:t>
             </w:r>
             <w:r>
               <w:rPr>
@@ -3445,7 +3443,7 @@
           <w:szCs w:val="32"/>
         </w:rPr>
       </w:pPr>
-      <w:bookmarkStart w:id="2" w:name="_Toc437354843"/>
+      <w:bookmarkStart w:id="1" w:name="_Toc437354843"/>
       <w:r>
         <w:rPr>
           <w:rFonts w:ascii="Arial" w:hAnsi="Arial" w:cs="Arial"/>
@@ -3474,7 +3472,7 @@
         </w:rPr>
         <w:t>rojeto</w:t>
       </w:r>
-      <w:bookmarkEnd w:id="2"/>
+      <w:bookmarkEnd w:id="1"/>
     </w:p>
     <w:p>
       <w:pPr>
@@ -3490,7 +3488,7 @@
     </w:p>
     <w:p>
       <w:pPr>
-        <w:ind w:left="567" w:firstLine="153"/>
+        <w:ind w:left="360" w:firstLine="360"/>
         <w:jc w:val="both"/>
         <w:rPr>
           <w:rFonts w:ascii="Arial" w:hAnsi="Arial" w:cs="Arial"/>
@@ -3504,12 +3502,28 @@
           <w:sz w:val="24"/>
           <w:szCs w:val="24"/>
         </w:rPr>
-        <w:t>Por se tratar de um projeto universitário, o propósito principal deste é o aprendizado! A equipe em questão precisa aprender a trabalhar colaborativamente, e ainda aprender a gerenciar um projeto, em sua completude.</w:t>
+        <w:t>Baixo é o número de pessoas que não se interessam por música.</w:t>
+      </w:r>
+      <w:r>
+        <w:rPr>
+          <w:rFonts w:ascii="Arial" w:hAnsi="Arial" w:cs="Arial"/>
+          <w:sz w:val="24"/>
+          <w:szCs w:val="24"/>
+        </w:rPr>
+        <w:t xml:space="preserve"> </w:t>
+      </w:r>
+      <w:r>
+        <w:rPr>
+          <w:rFonts w:ascii="Arial" w:hAnsi="Arial" w:cs="Arial"/>
+          <w:sz w:val="24"/>
+          <w:szCs w:val="24"/>
+        </w:rPr>
+        <w:t>Independente do local ou situação, existem músicas para todos os momentos e gostos.</w:t>
       </w:r>
     </w:p>
     <w:p>
       <w:pPr>
-        <w:ind w:left="567" w:firstLine="153"/>
+        <w:ind w:left="360" w:firstLine="360"/>
         <w:jc w:val="both"/>
         <w:rPr>
           <w:rFonts w:ascii="Arial" w:hAnsi="Arial" w:cs="Arial"/>
@@ -3523,6 +3537,132 @@
           <w:sz w:val="24"/>
           <w:szCs w:val="24"/>
         </w:rPr>
+        <w:t>Entretanto</w:t>
+      </w:r>
+      <w:r>
+        <w:rPr>
+          <w:rFonts w:ascii="Arial" w:hAnsi="Arial" w:cs="Arial"/>
+          <w:sz w:val="24"/>
+          <w:szCs w:val="24"/>
+        </w:rPr>
+        <w:t>, a edição de músi</w:t>
+      </w:r>
+      <w:r>
+        <w:rPr>
+          <w:rFonts w:ascii="Arial" w:hAnsi="Arial" w:cs="Arial"/>
+          <w:sz w:val="24"/>
+          <w:szCs w:val="24"/>
+        </w:rPr>
+        <w:t xml:space="preserve">cas </w:t>
+      </w:r>
+      <w:r>
+        <w:rPr>
+          <w:rFonts w:ascii="Arial" w:hAnsi="Arial" w:cs="Arial"/>
+          <w:sz w:val="24"/>
+          <w:szCs w:val="24"/>
+        </w:rPr>
+        <w:t xml:space="preserve">é </w:t>
+      </w:r>
+      <w:r>
+        <w:rPr>
+          <w:rFonts w:ascii="Arial" w:hAnsi="Arial" w:cs="Arial"/>
+          <w:sz w:val="24"/>
+          <w:szCs w:val="24"/>
+        </w:rPr>
+        <w:t>uma área reservada para quem realmente utiliza-se desta</w:t>
+      </w:r>
+      <w:r>
+        <w:rPr>
+          <w:rFonts w:ascii="Arial" w:hAnsi="Arial" w:cs="Arial"/>
+          <w:sz w:val="24"/>
+          <w:szCs w:val="24"/>
+        </w:rPr>
+        <w:t xml:space="preserve"> como forma de trabalho </w:t>
+      </w:r>
+      <w:r>
+        <w:rPr>
+          <w:rFonts w:ascii="Arial" w:hAnsi="Arial" w:cs="Arial"/>
+          <w:sz w:val="24"/>
+          <w:szCs w:val="24"/>
+        </w:rPr>
+        <w:t xml:space="preserve">ou </w:t>
+      </w:r>
+      <w:r>
+        <w:rPr>
+          <w:rFonts w:ascii="Arial" w:hAnsi="Arial" w:cs="Arial"/>
+          <w:sz w:val="24"/>
+          <w:szCs w:val="24"/>
+        </w:rPr>
+        <w:t xml:space="preserve">gostaria de migrar suas músicas de um equipamento para outro. </w:t>
+      </w:r>
+      <w:r>
+        <w:rPr>
+          <w:rFonts w:ascii="Arial" w:hAnsi="Arial" w:cs="Arial"/>
+          <w:sz w:val="24"/>
+          <w:szCs w:val="24"/>
+        </w:rPr>
+        <w:t xml:space="preserve">O propósito do Dalle Pad é </w:t>
+      </w:r>
+      <w:r>
+        <w:rPr>
+          <w:rFonts w:ascii="Arial" w:hAnsi="Arial" w:cs="Arial"/>
+          <w:sz w:val="24"/>
+          <w:szCs w:val="24"/>
+        </w:rPr>
+        <w:t>tornar essa área mais acessível para o público amador e apenas apaixonado</w:t>
+      </w:r>
+      <w:r>
+        <w:rPr>
+          <w:rFonts w:ascii="Arial" w:hAnsi="Arial" w:cs="Arial"/>
+          <w:sz w:val="24"/>
+          <w:szCs w:val="24"/>
+        </w:rPr>
+        <w:t>.</w:t>
+      </w:r>
+      <w:r>
+        <w:rPr>
+          <w:rFonts w:ascii="Arial" w:hAnsi="Arial" w:cs="Arial"/>
+          <w:sz w:val="24"/>
+          <w:szCs w:val="24"/>
+        </w:rPr>
+        <w:t xml:space="preserve"> </w:t>
+      </w:r>
+    </w:p>
+    <w:p>
+      <w:pPr>
+        <w:ind w:left="360" w:firstLine="360"/>
+        <w:jc w:val="both"/>
+        <w:rPr>
+          <w:rFonts w:ascii="Arial" w:hAnsi="Arial" w:cs="Arial"/>
+          <w:sz w:val="24"/>
+          <w:szCs w:val="24"/>
+        </w:rPr>
+      </w:pPr>
+      <w:r>
+        <w:rPr>
+          <w:rFonts w:ascii="Arial" w:hAnsi="Arial" w:cs="Arial"/>
+          <w:sz w:val="24"/>
+          <w:szCs w:val="24"/>
+        </w:rPr>
+        <w:t>Por se tratar de um projeto universitário, o propósito principal deste é o aprendizado! A equipe em questão precisa aprender a trabalhar colaborativamente, e ainda aprender a gerenciar um projeto, em sua completude.</w:t>
+      </w:r>
+    </w:p>
+    <w:p>
+      <w:pPr>
+        <w:ind w:left="360" w:firstLine="360"/>
+        <w:jc w:val="both"/>
+        <w:rPr>
+          <w:rFonts w:ascii="Arial" w:hAnsi="Arial" w:cs="Arial"/>
+          <w:sz w:val="24"/>
+          <w:szCs w:val="24"/>
+        </w:rPr>
+      </w:pPr>
+      <w:r>
+        <w:rPr>
+          <w:rFonts w:ascii="Arial" w:hAnsi="Arial" w:cs="Arial"/>
+          <w:sz w:val="24"/>
+          <w:szCs w:val="24"/>
+        </w:rPr>
         <w:t>É também propósito deste projeto aumentar os conhecimentos de todos os integrantes da equipe quanto a microcontroladores, desenvolvimento de hardware</w:t>
       </w:r>
       <w:r>
@@ -3587,8 +3727,29 @@
           <w:sz w:val="24"/>
           <w:szCs w:val="24"/>
         </w:rPr>
-        <w:t xml:space="preserve"> (área que extrapola os conhecimentos adquiridos no curso).</w:t>
-      </w:r>
+        <w:t xml:space="preserve"> (área que extrapola os </w:t>
+      </w:r>
+      <w:bookmarkStart w:id="2" w:name="_GoBack"/>
+      <w:bookmarkEnd w:id="2"/>
+      <w:r>
+        <w:rPr>
+          <w:rFonts w:ascii="Arial" w:hAnsi="Arial" w:cs="Arial"/>
+          <w:sz w:val="24"/>
+          <w:szCs w:val="24"/>
+        </w:rPr>
+        <w:t>conhecimentos adquiridos no curso).</w:t>
+      </w:r>
+    </w:p>
+    <w:p>
+      <w:pPr>
+        <w:ind w:left="360" w:firstLine="360"/>
+        <w:jc w:val="both"/>
+        <w:rPr>
+          <w:rFonts w:ascii="Arial" w:hAnsi="Arial" w:cs="Arial"/>
+          <w:sz w:val="24"/>
+          <w:szCs w:val="24"/>
+        </w:rPr>
+      </w:pPr>
     </w:p>
     <w:p>
       <w:pPr>
@@ -3668,7 +3829,15 @@
           <w:sz w:val="24"/>
           <w:szCs w:val="24"/>
         </w:rPr>
-        <w:t>Desenvolver um invólucro composto por duas partes: A base e a tampa, sendo que a última precisa ter espaços para os botões (O projeto compreende 80 botões, 64 quadrados e 16 redondos)</w:t>
+        <w:t>Desenvolver um invólucro composto por duas partes: A base e a tampa, sendo que a última prec</w:t>
+      </w:r>
+      <w:r>
+        <w:rPr>
+          <w:rFonts w:ascii="Arial" w:hAnsi="Arial" w:cs="Arial"/>
+          <w:sz w:val="24"/>
+          <w:szCs w:val="24"/>
+        </w:rPr>
+        <w:t>isa ter espaços para os botões</w:t>
       </w:r>
       <w:r>
         <w:rPr>
@@ -3716,7 +3885,23 @@
           <w:sz w:val="24"/>
           <w:szCs w:val="24"/>
         </w:rPr>
-        <w:t xml:space="preserve">, na qual poderemos alterar o funcionamento do Dalle Pad (som e cor do LED de cada um dos botões), </w:t>
+        <w:t>, na qual poderemos alterar o funcionamento do Dalle Pad (som de cada um dos botões</w:t>
+      </w:r>
+      <w:r>
+        <w:rPr>
+          <w:rFonts w:ascii="Arial" w:hAnsi="Arial" w:cs="Arial"/>
+          <w:sz w:val="24"/>
+          <w:szCs w:val="24"/>
+        </w:rPr>
+        <w:t>, efeitos, volume</w:t>
+      </w:r>
+      <w:r>
+        <w:rPr>
+          <w:rFonts w:ascii="Arial" w:hAnsi="Arial" w:cs="Arial"/>
+          <w:sz w:val="24"/>
+          <w:szCs w:val="24"/>
+        </w:rPr>
+        <w:t xml:space="preserve">), </w:t>
       </w:r>
       <w:r>
         <w:rPr>
@@ -3756,14 +3941,6 @@
           <w:sz w:val="24"/>
           <w:szCs w:val="24"/>
         </w:rPr>
-        <w:t xml:space="preserve"> </w:t>
-      </w:r>
-      <w:r>
-        <w:rPr>
-          <w:rFonts w:ascii="Arial" w:hAnsi="Arial" w:cs="Arial"/>
-          <w:sz w:val="24"/>
-          <w:szCs w:val="24"/>
-        </w:rPr>
         <w:t xml:space="preserve">Desenvolver o hardware baseado no microcontrolador </w:t>
       </w:r>
       <w:r>
@@ -3829,8 +4006,54 @@
           <w:sz w:val="24"/>
           <w:szCs w:val="24"/>
         </w:rPr>
-        <w:t>és de USB e Bluetooth;</w:t>
-      </w:r>
+        <w:t>és de USB</w:t>
+      </w:r>
+      <w:r>
+        <w:rPr>
+          <w:rFonts w:ascii="Arial" w:hAnsi="Arial" w:cs="Arial"/>
+          <w:sz w:val="24"/>
+          <w:szCs w:val="24"/>
+        </w:rPr>
+        <w:t>, MIDI</w:t>
+      </w:r>
+      <w:r>
+        <w:rPr>
+          <w:rFonts w:ascii="Arial" w:hAnsi="Arial" w:cs="Arial"/>
+          <w:sz w:val="24"/>
+          <w:szCs w:val="24"/>
+        </w:rPr>
+        <w:t xml:space="preserve"> e Bluetooth;</w:t>
+      </w:r>
+    </w:p>
+    <w:p>
+      <w:pPr>
+        <w:jc w:val="both"/>
+        <w:rPr>
+          <w:rFonts w:ascii="Arial" w:hAnsi="Arial" w:cs="Arial"/>
+          <w:sz w:val="24"/>
+          <w:szCs w:val="24"/>
+        </w:rPr>
+      </w:pPr>
+    </w:p>
+    <w:p>
+      <w:pPr>
+        <w:jc w:val="both"/>
+        <w:rPr>
+          <w:rFonts w:ascii="Arial" w:hAnsi="Arial" w:cs="Arial"/>
+          <w:sz w:val="24"/>
+          <w:szCs w:val="24"/>
+        </w:rPr>
+      </w:pPr>
+    </w:p>
+    <w:p>
+      <w:pPr>
+        <w:jc w:val="both"/>
+        <w:rPr>
+          <w:rFonts w:ascii="Arial" w:hAnsi="Arial" w:cs="Arial"/>
+          <w:sz w:val="24"/>
+          <w:szCs w:val="24"/>
+        </w:rPr>
+      </w:pPr>
     </w:p>
     <w:p>
       <w:pPr>
@@ -3855,6 +4078,7 @@
           <w:sz w:val="32"/>
           <w:szCs w:val="32"/>
         </w:rPr>
+        <w:lastRenderedPageBreak/>
         <w:t>Requisitos de alto nível</w:t>
       </w:r>
       <w:bookmarkEnd w:id="4"/>
@@ -3916,7 +4140,55 @@
           <w:sz w:val="24"/>
           <w:szCs w:val="24"/>
         </w:rPr>
-        <w:t>Software com Interface gráfica funcional (em um estado inicial deve ser necessário ao menos a edição de som e cor do LED para cada botão, bem como uma interface simples de aprendizado;</w:t>
+        <w:t>Software com Interface gráfica funcional (em um estado inicial deve ser necessári</w:t>
+      </w:r>
+      <w:r>
+        <w:rPr>
+          <w:rFonts w:ascii="Arial" w:hAnsi="Arial" w:cs="Arial"/>
+          <w:sz w:val="24"/>
+          <w:szCs w:val="24"/>
+        </w:rPr>
+        <w:t xml:space="preserve">o ao menos a edição de som para cada </w:t>
+      </w:r>
+      <w:r>
+        <w:rPr>
+          <w:rFonts w:ascii="Arial" w:hAnsi="Arial" w:cs="Arial"/>
+          <w:sz w:val="24"/>
+          <w:szCs w:val="24"/>
+        </w:rPr>
+        <w:t>botão,</w:t>
+      </w:r>
+      <w:r>
+        <w:rPr>
+          <w:rFonts w:ascii="Arial" w:hAnsi="Arial" w:cs="Arial"/>
+          <w:sz w:val="24"/>
+          <w:szCs w:val="24"/>
+        </w:rPr>
+        <w:t xml:space="preserve"> efeitos e volume,</w:t>
+      </w:r>
+      <w:r>
+        <w:rPr>
+          <w:rFonts w:ascii="Arial" w:hAnsi="Arial" w:cs="Arial"/>
+          <w:sz w:val="24"/>
+          <w:szCs w:val="24"/>
+        </w:rPr>
+        <w:t xml:space="preserve"> bem como uma interface simples de aprendizado</w:t>
+      </w:r>
+      <w:r>
+        <w:rPr>
+          <w:rFonts w:ascii="Arial" w:hAnsi="Arial" w:cs="Arial"/>
+          <w:sz w:val="24"/>
+          <w:szCs w:val="24"/>
+        </w:rPr>
+        <w:t>)</w:t>
+      </w:r>
+      <w:r>
+        <w:rPr>
+          <w:rFonts w:ascii="Arial" w:hAnsi="Arial" w:cs="Arial"/>
+          <w:sz w:val="24"/>
+          <w:szCs w:val="24"/>
+        </w:rPr>
+        <w:t>;</w:t>
       </w:r>
     </w:p>
     <w:p>
@@ -3948,6 +4220,14 @@
           <w:sz w:val="24"/>
           <w:szCs w:val="24"/>
         </w:rPr>
+        <w:t>, MIDI</w:t>
+      </w:r>
+      <w:r>
+        <w:rPr>
+          <w:rFonts w:ascii="Arial" w:hAnsi="Arial" w:cs="Arial"/>
+          <w:sz w:val="24"/>
+          <w:szCs w:val="24"/>
+        </w:rPr>
         <w:t xml:space="preserve"> e Bluetooth</w:t>
       </w:r>
       <w:r>
@@ -3993,6 +4273,8 @@
     </w:p>
     <w:p>
       <w:pPr>
+        <w:pStyle w:val="ListParagraph"/>
+        <w:ind w:left="1134"/>
         <w:jc w:val="both"/>
         <w:rPr>
           <w:rFonts w:ascii="Arial" w:hAnsi="Arial" w:cs="Arial"/>
@@ -4024,7 +4306,6 @@
           <w:sz w:val="32"/>
           <w:szCs w:val="32"/>
         </w:rPr>
-        <w:lastRenderedPageBreak/>
         <w:t>Premissas</w:t>
       </w:r>
       <w:bookmarkEnd w:id="5"/>
@@ -4163,6 +4444,18 @@
     </w:p>
     <w:p>
       <w:pPr>
+        <w:pStyle w:val="ListParagraph"/>
+        <w:ind w:left="1134"/>
+        <w:jc w:val="both"/>
+        <w:rPr>
+          <w:rFonts w:ascii="Arial" w:hAnsi="Arial" w:cs="Arial"/>
+          <w:sz w:val="24"/>
+          <w:szCs w:val="24"/>
+        </w:rPr>
+      </w:pPr>
+    </w:p>
+    <w:p>
+      <w:pPr>
         <w:pStyle w:val="Heading1"/>
         <w:numPr>
           <w:ilvl w:val="0"/>
@@ -4322,6 +4615,18 @@
     </w:p>
     <w:p>
       <w:pPr>
+        <w:pStyle w:val="ListParagraph"/>
+        <w:ind w:left="1134"/>
+        <w:jc w:val="both"/>
+        <w:rPr>
+          <w:rFonts w:ascii="Arial" w:hAnsi="Arial" w:cs="Arial"/>
+          <w:sz w:val="24"/>
+          <w:szCs w:val="24"/>
+        </w:rPr>
+      </w:pPr>
+    </w:p>
+    <w:p>
+      <w:pPr>
         <w:pStyle w:val="Heading1"/>
         <w:numPr>
           <w:ilvl w:val="0"/>
@@ -4370,7 +4675,7 @@
     </w:p>
     <w:p>
       <w:pPr>
-        <w:ind w:left="567" w:firstLine="153"/>
+        <w:ind w:left="360" w:firstLine="360"/>
         <w:jc w:val="both"/>
         <w:rPr>
           <w:rFonts w:ascii="Arial" w:hAnsi="Arial" w:cs="Arial"/>
@@ -4405,7 +4710,7 @@
     </w:p>
     <w:p>
       <w:pPr>
-        <w:ind w:left="567" w:firstLine="153"/>
+        <w:ind w:left="360" w:firstLine="360"/>
         <w:jc w:val="both"/>
         <w:rPr>
           <w:rFonts w:ascii="Arial" w:hAnsi="Arial" w:cs="Arial"/>
@@ -4459,63 +4764,64 @@
           <w:sz w:val="24"/>
           <w:szCs w:val="24"/>
         </w:rPr>
-        <w:t xml:space="preserve">io criar a PCB), contendo </w:t>
-      </w:r>
-      <w:r>
-        <w:rPr>
-          <w:rFonts w:ascii="Arial" w:hAnsi="Arial" w:cs="Arial"/>
-          <w:sz w:val="24"/>
-          <w:szCs w:val="24"/>
-        </w:rPr>
-        <w:t>apenas a comunicação via Bluetooth e USB</w:t>
-      </w:r>
-      <w:r>
-        <w:rPr>
-          <w:rFonts w:ascii="Arial" w:hAnsi="Arial" w:cs="Arial"/>
-          <w:sz w:val="24"/>
-          <w:szCs w:val="24"/>
-        </w:rPr>
-        <w:t xml:space="preserve"> e</w:t>
-      </w:r>
-      <w:r>
-        <w:rPr>
-          <w:rFonts w:ascii="Arial" w:hAnsi="Arial" w:cs="Arial"/>
-          <w:sz w:val="24"/>
-          <w:szCs w:val="24"/>
-        </w:rPr>
-        <w:t xml:space="preserve"> alguns poucos botões (e seu</w:t>
-      </w:r>
-      <w:r>
-        <w:rPr>
-          <w:rFonts w:ascii="Arial" w:hAnsi="Arial" w:cs="Arial"/>
-          <w:sz w:val="24"/>
-          <w:szCs w:val="24"/>
-        </w:rPr>
-        <w:t>s</w:t>
-      </w:r>
-      <w:r>
-        <w:rPr>
-          <w:rFonts w:ascii="Arial" w:hAnsi="Arial" w:cs="Arial"/>
-          <w:sz w:val="24"/>
-          <w:szCs w:val="24"/>
-        </w:rPr>
-        <w:t xml:space="preserve"> respectivo</w:t>
-      </w:r>
-      <w:r>
-        <w:rPr>
-          <w:rFonts w:ascii="Arial" w:hAnsi="Arial" w:cs="Arial"/>
-          <w:sz w:val="24"/>
-          <w:szCs w:val="24"/>
-        </w:rPr>
-        <w:t>s</w:t>
-      </w:r>
-      <w:r>
-        <w:rPr>
-          <w:rFonts w:ascii="Arial" w:hAnsi="Arial" w:cs="Arial"/>
-          <w:sz w:val="24"/>
-          <w:szCs w:val="24"/>
-        </w:rPr>
-        <w:t xml:space="preserve"> LED)</w:t>
+        <w:t xml:space="preserve">io criar </w:t>
+      </w:r>
+      <w:r>
+        <w:rPr>
+          <w:rFonts w:ascii="Arial" w:hAnsi="Arial" w:cs="Arial"/>
+          <w:sz w:val="24"/>
+          <w:szCs w:val="24"/>
+        </w:rPr>
+        <w:lastRenderedPageBreak/>
+        <w:t xml:space="preserve">a PCB), contendo </w:t>
+      </w:r>
+      <w:r>
+        <w:rPr>
+          <w:rFonts w:ascii="Arial" w:hAnsi="Arial" w:cs="Arial"/>
+          <w:sz w:val="24"/>
+          <w:szCs w:val="24"/>
+        </w:rPr>
+        <w:t>apenas a</w:t>
+      </w:r>
+      <w:r>
+        <w:rPr>
+          <w:rFonts w:ascii="Arial" w:hAnsi="Arial" w:cs="Arial"/>
+          <w:sz w:val="24"/>
+          <w:szCs w:val="24"/>
+        </w:rPr>
+        <w:t>s comunicações</w:t>
+      </w:r>
+      <w:r>
+        <w:rPr>
+          <w:rFonts w:ascii="Arial" w:hAnsi="Arial" w:cs="Arial"/>
+          <w:sz w:val="24"/>
+          <w:szCs w:val="24"/>
+        </w:rPr>
+        <w:t xml:space="preserve"> via Bluetooth e </w:t>
+      </w:r>
+      <w:r>
+        <w:rPr>
+          <w:rFonts w:ascii="Arial" w:hAnsi="Arial" w:cs="Arial"/>
+          <w:sz w:val="24"/>
+          <w:szCs w:val="24"/>
+        </w:rPr>
+        <w:t xml:space="preserve">MIDI, os </w:t>
+      </w:r>
+      <w:r>
+        <w:rPr>
+          <w:rFonts w:ascii="Arial" w:hAnsi="Arial" w:cs="Arial"/>
+          <w:sz w:val="24"/>
+          <w:szCs w:val="24"/>
+        </w:rPr>
+        <w:t>botões</w:t>
+      </w:r>
+      <w:r>
+        <w:rPr>
+          <w:rFonts w:ascii="Arial" w:hAnsi="Arial" w:cs="Arial"/>
+          <w:sz w:val="24"/>
+          <w:szCs w:val="24"/>
+        </w:rPr>
+        <w:t xml:space="preserve"> e os potenciômetros (responsáveis pelos efeitos e volume)</w:t>
       </w:r>
       <w:r>
         <w:rPr>
@@ -4528,7 +4834,7 @@
     </w:p>
     <w:p>
       <w:pPr>
-        <w:ind w:left="567" w:firstLine="153"/>
+        <w:ind w:left="360" w:firstLine="360"/>
         <w:jc w:val="both"/>
         <w:rPr>
           <w:rFonts w:ascii="Arial" w:hAnsi="Arial" w:cs="Arial"/>
@@ -4590,28 +4896,12 @@
           <w:sz w:val="24"/>
           <w:szCs w:val="24"/>
         </w:rPr>
-        <w:t>Adquirir e montar o revestimento transparente para cada um dos botões</w:t>
-      </w:r>
-      <w:r>
-        <w:rPr>
-          <w:rFonts w:ascii="Arial" w:hAnsi="Arial" w:cs="Arial"/>
-          <w:sz w:val="24"/>
-          <w:szCs w:val="24"/>
-        </w:rPr>
-        <w:t>;</w:t>
-      </w:r>
-      <w:r>
-        <w:rPr>
-          <w:rFonts w:ascii="Arial" w:hAnsi="Arial" w:cs="Arial"/>
-          <w:sz w:val="24"/>
-          <w:szCs w:val="24"/>
-        </w:rPr>
-        <w:t xml:space="preserve"> </w:t>
+        <w:t>Projetar o invólucro, de forma que este esteja pronto para ser confeccionado.</w:t>
       </w:r>
     </w:p>
     <w:p>
       <w:pPr>
-        <w:ind w:left="567" w:firstLine="153"/>
+        <w:ind w:left="360" w:firstLine="360"/>
         <w:jc w:val="both"/>
         <w:rPr>
           <w:rFonts w:ascii="Arial" w:hAnsi="Arial" w:cs="Arial"/>
@@ -4625,55 +4915,15 @@
           <w:sz w:val="24"/>
           <w:szCs w:val="24"/>
         </w:rPr>
-        <w:t xml:space="preserve">Para a </w:t>
-      </w:r>
-      <w:r>
-        <w:rPr>
-          <w:rFonts w:ascii="Arial" w:hAnsi="Arial" w:cs="Arial"/>
-          <w:sz w:val="24"/>
-          <w:szCs w:val="24"/>
-        </w:rPr>
-        <w:t xml:space="preserve">projeção e </w:t>
-      </w:r>
-      <w:r>
-        <w:rPr>
-          <w:rFonts w:ascii="Arial" w:hAnsi="Arial" w:cs="Arial"/>
-          <w:sz w:val="24"/>
-          <w:szCs w:val="24"/>
-        </w:rPr>
-        <w:t xml:space="preserve">confecção do invólucro </w:t>
-      </w:r>
-      <w:r>
-        <w:rPr>
-          <w:rFonts w:ascii="Arial" w:hAnsi="Arial" w:cs="Arial"/>
-          <w:sz w:val="24"/>
-          <w:szCs w:val="24"/>
-        </w:rPr>
-        <w:t>a equipe</w:t>
-      </w:r>
-      <w:r>
-        <w:rPr>
-          <w:rFonts w:ascii="Arial" w:hAnsi="Arial" w:cs="Arial"/>
-          <w:sz w:val="24"/>
-          <w:szCs w:val="24"/>
-        </w:rPr>
-        <w:t xml:space="preserve"> precisa primeiramente </w:t>
-      </w:r>
-      <w:r>
-        <w:rPr>
-          <w:rFonts w:ascii="Arial" w:hAnsi="Arial" w:cs="Arial"/>
-          <w:sz w:val="24"/>
-          <w:szCs w:val="24"/>
-        </w:rPr>
-        <w:t xml:space="preserve">ter todos os botões devidamente revestidos, pois só assim </w:t>
-      </w:r>
-      <w:r>
-        <w:rPr>
-          <w:rFonts w:ascii="Arial" w:hAnsi="Arial" w:cs="Arial"/>
-          <w:sz w:val="24"/>
-          <w:szCs w:val="24"/>
-        </w:rPr>
-        <w:t>as devidas medidas podem ser calculadas.</w:t>
+        <w:t>Na fase que segue, o</w:t>
+      </w:r>
+      <w:r>
+        <w:rPr>
+          <w:rFonts w:ascii="Arial" w:hAnsi="Arial" w:cs="Arial"/>
+          <w:sz w:val="24"/>
+          <w:szCs w:val="24"/>
+        </w:rPr>
+        <w:t xml:space="preserve"> software</w:t>
       </w:r>
       <w:r>
         <w:rPr>
@@ -4689,7 +4939,15 @@
           <w:sz w:val="24"/>
           <w:szCs w:val="24"/>
         </w:rPr>
-        <w:t>O software, nesta etapa do projeto, deve apresentar conexão totalmente funcional (como é esperado para o projeto final) e capacidade de alterar os sons e as cores de cada botão</w:t>
+        <w:t>deve apresentar conexão totalmente funcional (como é esperado para o projeto final) e capacidade d</w:t>
+      </w:r>
+      <w:r>
+        <w:rPr>
+          <w:rFonts w:ascii="Arial" w:hAnsi="Arial" w:cs="Arial"/>
+          <w:sz w:val="24"/>
+          <w:szCs w:val="24"/>
+        </w:rPr>
+        <w:t>e alterar os son, efeitos e volume para cada um botões / potenciômetros do produto</w:t>
       </w:r>
       <w:r>
         <w:rPr>
@@ -4705,7 +4963,39 @@
           <w:sz w:val="24"/>
           <w:szCs w:val="24"/>
         </w:rPr>
-        <w:t xml:space="preserve">á esteja finalizada, com todos os botões e conectividade. </w:t>
+        <w:t xml:space="preserve">á esteja finalizada, com </w:t>
+      </w:r>
+      <w:r>
+        <w:rPr>
+          <w:rFonts w:ascii="Arial" w:hAnsi="Arial" w:cs="Arial"/>
+          <w:sz w:val="24"/>
+          <w:szCs w:val="24"/>
+        </w:rPr>
+        <w:t>todos os componentes</w:t>
+      </w:r>
+      <w:r>
+        <w:rPr>
+          <w:rFonts w:ascii="Arial" w:hAnsi="Arial" w:cs="Arial"/>
+          <w:sz w:val="24"/>
+          <w:szCs w:val="24"/>
+        </w:rPr>
+        <w:t xml:space="preserve"> nela já soldado e funciona</w:t>
+      </w:r>
+      <w:r>
+        <w:rPr>
+          <w:rFonts w:ascii="Arial" w:hAnsi="Arial" w:cs="Arial"/>
+          <w:sz w:val="24"/>
+          <w:szCs w:val="24"/>
+        </w:rPr>
+        <w:t>ndo</w:t>
+      </w:r>
+      <w:r>
+        <w:rPr>
+          <w:rFonts w:ascii="Arial" w:hAnsi="Arial" w:cs="Arial"/>
+          <w:sz w:val="24"/>
+          <w:szCs w:val="24"/>
+        </w:rPr>
+        <w:t xml:space="preserve">. </w:t>
       </w:r>
       <w:r>
         <w:rPr>
@@ -4718,7 +5008,7 @@
     </w:p>
     <w:p>
       <w:pPr>
-        <w:ind w:left="567" w:firstLine="153"/>
+        <w:ind w:left="360" w:firstLine="360"/>
         <w:jc w:val="both"/>
         <w:rPr>
           <w:rFonts w:ascii="Arial" w:hAnsi="Arial" w:cs="Arial"/>
@@ -4732,7 +5022,6 @@
           <w:sz w:val="24"/>
           <w:szCs w:val="24"/>
         </w:rPr>
-        <w:lastRenderedPageBreak/>
         <w:t xml:space="preserve">Na última </w:t>
       </w:r>
       <w:r>
@@ -4765,7 +5054,23 @@
           <w:sz w:val="24"/>
           <w:szCs w:val="24"/>
         </w:rPr>
-        <w:t xml:space="preserve"> os detalhes finais do projeto. </w:t>
+        <w:t xml:space="preserve"> os </w:t>
+      </w:r>
+      <w:r>
+        <w:rPr>
+          <w:rFonts w:ascii="Arial" w:hAnsi="Arial" w:cs="Arial"/>
+          <w:sz w:val="24"/>
+          <w:szCs w:val="24"/>
+        </w:rPr>
+        <w:t>ajustes</w:t>
+      </w:r>
+      <w:r>
+        <w:rPr>
+          <w:rFonts w:ascii="Arial" w:hAnsi="Arial" w:cs="Arial"/>
+          <w:sz w:val="24"/>
+          <w:szCs w:val="24"/>
+        </w:rPr>
+        <w:t xml:space="preserve"> finais do projeto. </w:t>
       </w:r>
       <w:r>
         <w:rPr>
@@ -4789,8 +5094,66 @@
           <w:sz w:val="24"/>
           <w:szCs w:val="24"/>
         </w:rPr>
-        <w:t xml:space="preserve">, é aqui que será melhorada a seção de Aprendizado dentro da Interface Gráfica. </w:t>
-      </w:r>
+        <w:t>, é aqui que será melhorada a seção de Aprendizado dentro da Interface Gráfica</w:t>
+      </w:r>
+      <w:r>
+        <w:rPr>
+          <w:rFonts w:ascii="Arial" w:hAnsi="Arial" w:cs="Arial"/>
+          <w:sz w:val="24"/>
+          <w:szCs w:val="24"/>
+        </w:rPr>
+        <w:t xml:space="preserve"> e algumas funções extras</w:t>
+      </w:r>
+      <w:r>
+        <w:rPr>
+          <w:rFonts w:ascii="Arial" w:hAnsi="Arial" w:cs="Arial"/>
+          <w:sz w:val="24"/>
+          <w:szCs w:val="24"/>
+        </w:rPr>
+        <w:t>,</w:t>
+      </w:r>
+      <w:r>
+        <w:rPr>
+          <w:rFonts w:ascii="Arial" w:hAnsi="Arial" w:cs="Arial"/>
+          <w:sz w:val="24"/>
+          <w:szCs w:val="24"/>
+        </w:rPr>
+        <w:t xml:space="preserve"> como </w:t>
+      </w:r>
+      <w:r>
+        <w:rPr>
+          <w:rFonts w:ascii="Arial" w:hAnsi="Arial" w:cs="Arial"/>
+          <w:sz w:val="24"/>
+          <w:szCs w:val="24"/>
+        </w:rPr>
+        <w:t>efeitos aprimorados</w:t>
+      </w:r>
+      <w:r>
+        <w:rPr>
+          <w:rFonts w:ascii="Arial" w:hAnsi="Arial" w:cs="Arial"/>
+          <w:sz w:val="24"/>
+          <w:szCs w:val="24"/>
+        </w:rPr>
+        <w:t>, caso o cronograma ocorra conforme o planejado</w:t>
+      </w:r>
+      <w:r>
+        <w:rPr>
+          <w:rFonts w:ascii="Arial" w:hAnsi="Arial" w:cs="Arial"/>
+          <w:sz w:val="24"/>
+          <w:szCs w:val="24"/>
+        </w:rPr>
+        <w:t xml:space="preserve">. </w:t>
+      </w:r>
+    </w:p>
+    <w:p>
+      <w:pPr>
+        <w:jc w:val="both"/>
+        <w:rPr>
+          <w:rFonts w:ascii="Arial" w:hAnsi="Arial" w:cs="Arial"/>
+          <w:sz w:val="24"/>
+          <w:szCs w:val="24"/>
+        </w:rPr>
+      </w:pPr>
     </w:p>
     <w:p>
       <w:pPr>
@@ -4844,7 +5207,7 @@
     </w:p>
     <w:p>
       <w:pPr>
-        <w:ind w:left="567" w:firstLine="153"/>
+        <w:ind w:left="360" w:firstLine="360"/>
         <w:jc w:val="both"/>
         <w:rPr>
           <w:rFonts w:ascii="Arial" w:hAnsi="Arial" w:cs="Arial"/>
@@ -4903,7 +5266,7 @@
     </w:p>
     <w:p>
       <w:pPr>
-        <w:ind w:left="567" w:firstLine="153"/>
+        <w:ind w:left="360" w:firstLine="360"/>
         <w:jc w:val="both"/>
         <w:rPr>
           <w:rFonts w:ascii="Arial" w:hAnsi="Arial" w:cs="Arial"/>
@@ -4927,6 +5290,17 @@
         </w:rPr>
         <w:t>, bem como o baixo número de funcionalidades do Software, quando comparado com produtos profissionais já existentes no mercado.</w:t>
       </w:r>
+    </w:p>
+    <w:p>
+      <w:pPr>
+        <w:ind w:left="360" w:firstLine="360"/>
+        <w:jc w:val="both"/>
+        <w:rPr>
+          <w:rFonts w:ascii="Arial" w:hAnsi="Arial" w:cs="Arial"/>
+          <w:sz w:val="24"/>
+          <w:szCs w:val="24"/>
+        </w:rPr>
+      </w:pPr>
     </w:p>
     <w:p>
       <w:pPr>
@@ -5145,7 +5519,17 @@
           <w:sz w:val="24"/>
           <w:szCs w:val="24"/>
         </w:rPr>
-        <w:t>Pode afetar todo o andamento, e consequentemente os prazos, do projeto. Por isso um estudo prévio do funcionamento do mesmo deve ser realizado por todos os integrantes da equipe;</w:t>
+        <w:t xml:space="preserve">Pode afetar todo o andamento, e consequentemente os prazos, do projeto. Por isso um estudo prévio do </w:t>
+      </w:r>
+      <w:r>
+        <w:rPr>
+          <w:rFonts w:ascii="Arial" w:hAnsi="Arial" w:cs="Arial"/>
+          <w:color w:val="000000" w:themeColor="text1"/>
+          <w:sz w:val="24"/>
+          <w:szCs w:val="24"/>
+        </w:rPr>
+        <w:lastRenderedPageBreak/>
+        <w:t>funcionamento do mesmo deve ser realizado por todos os integrantes da equipe;</w:t>
       </w:r>
     </w:p>
     <w:p>
@@ -5224,7 +5608,16 @@
           <w:sz w:val="24"/>
           <w:szCs w:val="24"/>
         </w:rPr>
-        <w:t>Pode gerar atrasos significativos no desenvolvimento. Por este motivo esta etapa será realizada logo na primeira fase do projeto.</w:t>
+        <w:t>Pode gerar atrasos significativos no desenvolvimento. Por este motivo esta etapa será realizada l</w:t>
+      </w:r>
+      <w:r>
+        <w:rPr>
+          <w:rFonts w:ascii="Arial" w:hAnsi="Arial" w:cs="Arial"/>
+          <w:color w:val="000000" w:themeColor="text1"/>
+          <w:sz w:val="24"/>
+          <w:szCs w:val="24"/>
+        </w:rPr>
+        <w:t>ogo na primeira fase do projeto;</w:t>
       </w:r>
     </w:p>
     <w:p>
@@ -5352,6 +5745,139 @@
     </w:p>
     <w:p>
       <w:pPr>
+        <w:pStyle w:val="ListParagraph"/>
+        <w:numPr>
+          <w:ilvl w:val="1"/>
+          <w:numId w:val="22"/>
+        </w:numPr>
+        <w:jc w:val="both"/>
+        <w:rPr>
+          <w:rFonts w:ascii="Arial" w:hAnsi="Arial" w:cs="Arial"/>
+          <w:color w:val="000000" w:themeColor="text1"/>
+          <w:sz w:val="24"/>
+          <w:szCs w:val="24"/>
+        </w:rPr>
+      </w:pPr>
+      <w:r>
+        <w:rPr>
+          <w:rFonts w:ascii="Arial" w:hAnsi="Arial" w:cs="Arial"/>
+          <w:b/>
+          <w:color w:val="000000" w:themeColor="text1"/>
+          <w:sz w:val="24"/>
+          <w:szCs w:val="24"/>
+        </w:rPr>
+        <w:t xml:space="preserve">Risco: </w:t>
+      </w:r>
+      <w:r>
+        <w:rPr>
+          <w:rFonts w:ascii="Arial" w:hAnsi="Arial" w:cs="Arial"/>
+          <w:color w:val="000000" w:themeColor="text1"/>
+          <w:sz w:val="24"/>
+          <w:szCs w:val="24"/>
+        </w:rPr>
+        <w:t xml:space="preserve">Problemas na confecção  da PCB (Placa de </w:t>
+      </w:r>
+      <w:r>
+        <w:rPr>
+          <w:rFonts w:ascii="Arial" w:hAnsi="Arial" w:cs="Arial"/>
+          <w:color w:val="000000" w:themeColor="text1"/>
+          <w:sz w:val="24"/>
+          <w:szCs w:val="24"/>
+        </w:rPr>
+        <w:t>C</w:t>
+      </w:r>
+      <w:r>
+        <w:rPr>
+          <w:rFonts w:ascii="Arial" w:hAnsi="Arial" w:cs="Arial"/>
+          <w:color w:val="000000" w:themeColor="text1"/>
+          <w:sz w:val="24"/>
+          <w:szCs w:val="24"/>
+        </w:rPr>
+        <w:t xml:space="preserve">ircuito </w:t>
+      </w:r>
+      <w:r>
+        <w:rPr>
+          <w:rFonts w:ascii="Arial" w:hAnsi="Arial" w:cs="Arial"/>
+          <w:color w:val="000000" w:themeColor="text1"/>
+          <w:sz w:val="24"/>
+          <w:szCs w:val="24"/>
+        </w:rPr>
+        <w:t>I</w:t>
+      </w:r>
+      <w:r>
+        <w:rPr>
+          <w:rFonts w:ascii="Arial" w:hAnsi="Arial" w:cs="Arial"/>
+          <w:color w:val="000000" w:themeColor="text1"/>
+          <w:sz w:val="24"/>
+          <w:szCs w:val="24"/>
+        </w:rPr>
+        <w:t>mpresso).</w:t>
+      </w:r>
+    </w:p>
+    <w:p>
+      <w:pPr>
+        <w:pStyle w:val="ListParagraph"/>
+        <w:numPr>
+          <w:ilvl w:val="2"/>
+          <w:numId w:val="22"/>
+        </w:numPr>
+        <w:jc w:val="both"/>
+        <w:rPr>
+          <w:rFonts w:ascii="Arial" w:hAnsi="Arial" w:cs="Arial"/>
+          <w:color w:val="000000" w:themeColor="text1"/>
+          <w:sz w:val="24"/>
+          <w:szCs w:val="24"/>
+        </w:rPr>
+      </w:pPr>
+      <w:r>
+        <w:rPr>
+          <w:rFonts w:ascii="Arial" w:hAnsi="Arial" w:cs="Arial"/>
+          <w:b/>
+          <w:color w:val="000000" w:themeColor="text1"/>
+          <w:sz w:val="24"/>
+          <w:szCs w:val="24"/>
+        </w:rPr>
+        <w:t>Mitigação:</w:t>
+      </w:r>
+      <w:r>
+        <w:rPr>
+          <w:rFonts w:ascii="Arial" w:hAnsi="Arial" w:cs="Arial"/>
+          <w:color w:val="000000" w:themeColor="text1"/>
+          <w:sz w:val="24"/>
+          <w:szCs w:val="24"/>
+        </w:rPr>
+        <w:t xml:space="preserve"> </w:t>
+      </w:r>
+      <w:r>
+        <w:rPr>
+          <w:rFonts w:ascii="Arial" w:hAnsi="Arial" w:cs="Arial"/>
+          <w:color w:val="000000" w:themeColor="text1"/>
+          <w:sz w:val="24"/>
+          <w:szCs w:val="24"/>
+        </w:rPr>
+        <w:t>No mínimo um dos integrantes da equipe deve apresentar experiência e/ou conhecimentos elevados nesta área. Importante que este integrante (e se possível a equipe inteira) converse com Profissionais ou Professores</w:t>
+      </w:r>
+      <w:r>
+        <w:rPr>
+          <w:rFonts w:ascii="Arial" w:hAnsi="Arial" w:cs="Arial"/>
+          <w:color w:val="000000" w:themeColor="text1"/>
+          <w:sz w:val="24"/>
+          <w:szCs w:val="24"/>
+        </w:rPr>
+        <w:t xml:space="preserve"> da área, para que o risco disso acontecer seja o menor possível</w:t>
+      </w:r>
+      <w:r>
+        <w:rPr>
+          <w:rFonts w:ascii="Arial" w:hAnsi="Arial" w:cs="Arial"/>
+          <w:color w:val="000000" w:themeColor="text1"/>
+          <w:sz w:val="24"/>
+          <w:szCs w:val="24"/>
+        </w:rPr>
+        <w:t>;</w:t>
+      </w:r>
+    </w:p>
+    <w:p>
+      <w:pPr>
         <w:jc w:val="both"/>
         <w:rPr>
           <w:rFonts w:ascii="Arial" w:hAnsi="Arial" w:cs="Arial"/>
@@ -5474,7 +6000,6 @@
           <w:sz w:val="24"/>
           <w:szCs w:val="24"/>
         </w:rPr>
-        <w:lastRenderedPageBreak/>
         <w:t xml:space="preserve">Mitigação: </w:t>
       </w:r>
       <w:r>
@@ -5519,7 +6044,7 @@
           <w:sz w:val="24"/>
           <w:szCs w:val="24"/>
         </w:rPr>
-        <w:t>Danificação ou falta dos equipamentos para o desenvolvimento.</w:t>
+        <w:t>Utilização de técnicas de programação inadequadas.</w:t>
       </w:r>
     </w:p>
     <w:p>
@@ -5554,6 +6079,103 @@
           <w:sz w:val="24"/>
           <w:szCs w:val="24"/>
         </w:rPr>
+        <w:t xml:space="preserve"> Antes da etapa de desenvolvimento de software, cabe ao gerente reunir a equipe e discutir técnicas de programação, principalmente as referentes aos estilo de código (muito importante quando se desenvolve códigos em equipes).</w:t>
+      </w:r>
+      <w:r>
+        <w:rPr>
+          <w:rFonts w:ascii="Arial" w:hAnsi="Arial" w:cs="Arial"/>
+          <w:color w:val="000000" w:themeColor="text1"/>
+          <w:sz w:val="24"/>
+          <w:szCs w:val="24"/>
+        </w:rPr>
+        <w:t xml:space="preserve"> Também é de responsabilidade do gerente realizar verificações do código de programação e corrigir qualquer falha quando existente;</w:t>
+      </w:r>
+    </w:p>
+    <w:p>
+      <w:pPr>
+        <w:pStyle w:val="ListParagraph"/>
+        <w:numPr>
+          <w:ilvl w:val="1"/>
+          <w:numId w:val="22"/>
+        </w:numPr>
+        <w:jc w:val="both"/>
+        <w:rPr>
+          <w:rFonts w:ascii="Arial" w:hAnsi="Arial" w:cs="Arial"/>
+          <w:color w:val="000000" w:themeColor="text1"/>
+          <w:sz w:val="24"/>
+          <w:szCs w:val="24"/>
+        </w:rPr>
+      </w:pPr>
+      <w:r>
+        <w:rPr>
+          <w:rFonts w:ascii="Arial" w:hAnsi="Arial" w:cs="Arial"/>
+          <w:b/>
+          <w:color w:val="000000" w:themeColor="text1"/>
+          <w:sz w:val="24"/>
+          <w:szCs w:val="24"/>
+        </w:rPr>
+        <w:t xml:space="preserve">Risco: </w:t>
+      </w:r>
+      <w:r>
+        <w:rPr>
+          <w:rFonts w:ascii="Arial" w:hAnsi="Arial" w:cs="Arial"/>
+          <w:color w:val="000000" w:themeColor="text1"/>
+          <w:sz w:val="24"/>
+          <w:szCs w:val="24"/>
+        </w:rPr>
+        <w:t xml:space="preserve">Danificação ou falta dos equipamentos </w:t>
+      </w:r>
+      <w:r>
+        <w:rPr>
+          <w:rFonts w:ascii="Arial" w:hAnsi="Arial" w:cs="Arial"/>
+          <w:color w:val="000000" w:themeColor="text1"/>
+          <w:sz w:val="24"/>
+          <w:szCs w:val="24"/>
+        </w:rPr>
+        <w:t xml:space="preserve">necessários </w:t>
+      </w:r>
+      <w:r>
+        <w:rPr>
+          <w:rFonts w:ascii="Arial" w:hAnsi="Arial" w:cs="Arial"/>
+          <w:color w:val="000000" w:themeColor="text1"/>
+          <w:sz w:val="24"/>
+          <w:szCs w:val="24"/>
+        </w:rPr>
+        <w:t>para o desenvolvimento.</w:t>
+      </w:r>
+    </w:p>
+    <w:p>
+      <w:pPr>
+        <w:pStyle w:val="ListParagraph"/>
+        <w:numPr>
+          <w:ilvl w:val="2"/>
+          <w:numId w:val="22"/>
+        </w:numPr>
+        <w:jc w:val="both"/>
+        <w:rPr>
+          <w:rFonts w:ascii="Arial" w:hAnsi="Arial" w:cs="Arial"/>
+          <w:color w:val="000000" w:themeColor="text1"/>
+          <w:sz w:val="24"/>
+          <w:szCs w:val="24"/>
+        </w:rPr>
+      </w:pPr>
+      <w:r>
+        <w:rPr>
+          <w:rFonts w:ascii="Arial" w:hAnsi="Arial" w:cs="Arial"/>
+          <w:b/>
+          <w:color w:val="000000" w:themeColor="text1"/>
+          <w:sz w:val="24"/>
+          <w:szCs w:val="24"/>
+        </w:rPr>
+        <w:t>Mitigação:</w:t>
+      </w:r>
+      <w:r>
+        <w:rPr>
+          <w:rFonts w:ascii="Arial" w:hAnsi="Arial" w:cs="Arial"/>
+          <w:color w:val="000000" w:themeColor="text1"/>
+          <w:sz w:val="24"/>
+          <w:szCs w:val="24"/>
+        </w:rPr>
         <w:t xml:space="preserve"> </w:t>
       </w:r>
       <w:r>
@@ -5565,6 +6187,17 @@
         </w:rPr>
         <w:t>Necessidade do uso dos laboratórios disponibilizados pela própria Instituição e aumento dos custos do projeto;</w:t>
       </w:r>
+    </w:p>
+    <w:p>
+      <w:pPr>
+        <w:jc w:val="both"/>
+        <w:rPr>
+          <w:rFonts w:ascii="Arial" w:hAnsi="Arial" w:cs="Arial"/>
+          <w:color w:val="000000" w:themeColor="text1"/>
+          <w:sz w:val="24"/>
+          <w:szCs w:val="24"/>
+        </w:rPr>
+      </w:pPr>
     </w:p>
     <w:p>
       <w:pPr>
@@ -5600,6 +6233,7 @@
           <w:sz w:val="24"/>
           <w:szCs w:val="24"/>
         </w:rPr>
+        <w:lastRenderedPageBreak/>
         <w:t>Problema com os prazos:</w:t>
       </w:r>
     </w:p>
@@ -5688,7 +6322,7 @@
           <w:sz w:val="24"/>
           <w:szCs w:val="24"/>
         </w:rPr>
-        <w:t>.</w:t>
+        <w:t>;</w:t>
       </w:r>
     </w:p>
     <w:p>
@@ -5723,7 +6357,25 @@
           <w:sz w:val="24"/>
           <w:szCs w:val="24"/>
         </w:rPr>
-        <w:t>Problemas com prazos de componentes encomendados que interrompam o andamento do projeto.</w:t>
+        <w:t>Problemas com prazos</w:t>
+      </w:r>
+      <w:r>
+        <w:rPr>
+          <w:rFonts w:ascii="Arial" w:hAnsi="Arial" w:cs="Arial"/>
+          <w:color w:val="000000" w:themeColor="text1"/>
+          <w:sz w:val="24"/>
+          <w:szCs w:val="24"/>
+        </w:rPr>
+        <w:t xml:space="preserve"> de entrega</w:t>
+      </w:r>
+      <w:r>
+        <w:rPr>
+          <w:rFonts w:ascii="Arial" w:hAnsi="Arial" w:cs="Arial"/>
+          <w:color w:val="000000" w:themeColor="text1"/>
+          <w:sz w:val="24"/>
+          <w:szCs w:val="24"/>
+        </w:rPr>
+        <w:t xml:space="preserve"> de componentes encomendados que interrompam o andamento do projeto.</w:t>
       </w:r>
     </w:p>
     <w:p>
@@ -5768,8 +6420,448 @@
           <w:sz w:val="24"/>
           <w:szCs w:val="24"/>
         </w:rPr>
-        <w:t>Encomendas devem ser feitas antecipadamente e sempre considerando a necessidade de peças extras.</w:t>
-      </w:r>
+        <w:t>Encomendas devem ser feitas antecipadamente e sempre considerand</w:t>
+      </w:r>
+      <w:r>
+        <w:rPr>
+          <w:rFonts w:ascii="Arial" w:hAnsi="Arial" w:cs="Arial"/>
+          <w:color w:val="000000" w:themeColor="text1"/>
+          <w:sz w:val="24"/>
+          <w:szCs w:val="24"/>
+        </w:rPr>
+        <w:t>o a necessidade de peças extras;</w:t>
+      </w:r>
+    </w:p>
+    <w:p>
+      <w:pPr>
+        <w:jc w:val="both"/>
+        <w:rPr>
+          <w:rFonts w:ascii="Arial" w:hAnsi="Arial" w:cs="Arial"/>
+          <w:color w:val="000000" w:themeColor="text1"/>
+          <w:sz w:val="24"/>
+          <w:szCs w:val="24"/>
+        </w:rPr>
+      </w:pPr>
+    </w:p>
+    <w:p>
+      <w:pPr>
+        <w:pStyle w:val="ListParagraph"/>
+        <w:numPr>
+          <w:ilvl w:val="0"/>
+          <w:numId w:val="22"/>
+        </w:numPr>
+        <w:jc w:val="both"/>
+        <w:rPr>
+          <w:rFonts w:ascii="Arial" w:hAnsi="Arial" w:cs="Arial"/>
+          <w:color w:val="000000" w:themeColor="text1"/>
+          <w:sz w:val="24"/>
+          <w:szCs w:val="24"/>
+        </w:rPr>
+      </w:pPr>
+      <w:r>
+        <w:rPr>
+          <w:rFonts w:ascii="Arial" w:hAnsi="Arial" w:cs="Arial"/>
+          <w:b/>
+          <w:color w:val="000000" w:themeColor="text1"/>
+          <w:sz w:val="24"/>
+          <w:szCs w:val="24"/>
+        </w:rPr>
+        <w:t>Problemas com a equipe:</w:t>
+      </w:r>
+    </w:p>
+    <w:p>
+      <w:pPr>
+        <w:pStyle w:val="ListParagraph"/>
+        <w:numPr>
+          <w:ilvl w:val="1"/>
+          <w:numId w:val="22"/>
+        </w:numPr>
+        <w:jc w:val="both"/>
+        <w:rPr>
+          <w:rFonts w:ascii="Arial" w:hAnsi="Arial" w:cs="Arial"/>
+          <w:color w:val="000000" w:themeColor="text1"/>
+          <w:sz w:val="24"/>
+          <w:szCs w:val="24"/>
+        </w:rPr>
+      </w:pPr>
+      <w:r>
+        <w:rPr>
+          <w:rFonts w:ascii="Arial" w:hAnsi="Arial" w:cs="Arial"/>
+          <w:b/>
+          <w:color w:val="000000" w:themeColor="text1"/>
+          <w:sz w:val="24"/>
+          <w:szCs w:val="24"/>
+        </w:rPr>
+        <w:t>Risco:</w:t>
+      </w:r>
+      <w:r>
+        <w:rPr>
+          <w:rFonts w:ascii="Arial" w:hAnsi="Arial" w:cs="Arial"/>
+          <w:color w:val="000000" w:themeColor="text1"/>
+          <w:sz w:val="24"/>
+          <w:szCs w:val="24"/>
+        </w:rPr>
+        <w:t xml:space="preserve"> </w:t>
+      </w:r>
+      <w:r>
+        <w:rPr>
+          <w:rFonts w:ascii="Arial" w:hAnsi="Arial" w:cs="Arial"/>
+          <w:color w:val="000000" w:themeColor="text1"/>
+          <w:sz w:val="24"/>
+          <w:szCs w:val="24"/>
+        </w:rPr>
+        <w:t>Falhas na escolha da tecnologia do projeto.</w:t>
+      </w:r>
+    </w:p>
+    <w:p>
+      <w:pPr>
+        <w:pStyle w:val="ListParagraph"/>
+        <w:numPr>
+          <w:ilvl w:val="2"/>
+          <w:numId w:val="22"/>
+        </w:numPr>
+        <w:jc w:val="both"/>
+        <w:rPr>
+          <w:rFonts w:ascii="Arial" w:hAnsi="Arial" w:cs="Arial"/>
+          <w:color w:val="000000" w:themeColor="text1"/>
+          <w:sz w:val="24"/>
+          <w:szCs w:val="24"/>
+        </w:rPr>
+      </w:pPr>
+      <w:r>
+        <w:rPr>
+          <w:rFonts w:ascii="Arial" w:hAnsi="Arial" w:cs="Arial"/>
+          <w:b/>
+          <w:color w:val="000000" w:themeColor="text1"/>
+          <w:sz w:val="24"/>
+          <w:szCs w:val="24"/>
+        </w:rPr>
+        <w:t xml:space="preserve">Mitigação: </w:t>
+      </w:r>
+      <w:r>
+        <w:rPr>
+          <w:rFonts w:ascii="Arial" w:hAnsi="Arial" w:cs="Arial"/>
+          <w:color w:val="000000" w:themeColor="text1"/>
+          <w:sz w:val="24"/>
+          <w:szCs w:val="24"/>
+        </w:rPr>
+        <w:t>Pode atrasar o projeto se ocorrer. O gerente da equipe, neste caso, deverá se responsabilizar por adquirir as novas tecnologias ne</w:t>
+      </w:r>
+      <w:r>
+        <w:rPr>
+          <w:rFonts w:ascii="Arial" w:hAnsi="Arial" w:cs="Arial"/>
+          <w:color w:val="000000" w:themeColor="text1"/>
+          <w:sz w:val="24"/>
+          <w:szCs w:val="24"/>
+        </w:rPr>
+        <w:t>cessárias o mais breve possível;</w:t>
+      </w:r>
+    </w:p>
+    <w:p>
+      <w:pPr>
+        <w:pStyle w:val="ListParagraph"/>
+        <w:numPr>
+          <w:ilvl w:val="1"/>
+          <w:numId w:val="22"/>
+        </w:numPr>
+        <w:jc w:val="both"/>
+        <w:rPr>
+          <w:rFonts w:ascii="Arial" w:hAnsi="Arial" w:cs="Arial"/>
+          <w:color w:val="000000" w:themeColor="text1"/>
+          <w:sz w:val="24"/>
+          <w:szCs w:val="24"/>
+        </w:rPr>
+      </w:pPr>
+      <w:r>
+        <w:rPr>
+          <w:rFonts w:ascii="Arial" w:hAnsi="Arial" w:cs="Arial"/>
+          <w:b/>
+          <w:color w:val="000000" w:themeColor="text1"/>
+          <w:sz w:val="24"/>
+          <w:szCs w:val="24"/>
+        </w:rPr>
+        <w:t>Risco:</w:t>
+      </w:r>
+      <w:r>
+        <w:rPr>
+          <w:rFonts w:ascii="Arial" w:hAnsi="Arial" w:cs="Arial"/>
+          <w:b/>
+          <w:color w:val="000000" w:themeColor="text1"/>
+          <w:sz w:val="24"/>
+          <w:szCs w:val="24"/>
+        </w:rPr>
+        <w:t xml:space="preserve"> </w:t>
+      </w:r>
+      <w:r>
+        <w:rPr>
+          <w:rFonts w:ascii="Arial" w:hAnsi="Arial" w:cs="Arial"/>
+          <w:color w:val="000000" w:themeColor="text1"/>
+          <w:sz w:val="24"/>
+          <w:szCs w:val="24"/>
+        </w:rPr>
+        <w:t>D</w:t>
+      </w:r>
+      <w:r>
+        <w:rPr>
+          <w:rFonts w:ascii="Arial" w:hAnsi="Arial" w:cs="Arial"/>
+          <w:color w:val="000000" w:themeColor="text1"/>
+          <w:sz w:val="24"/>
+          <w:szCs w:val="24"/>
+        </w:rPr>
+        <w:t>ificuldade de alianças internas.</w:t>
+      </w:r>
+    </w:p>
+    <w:p>
+      <w:pPr>
+        <w:pStyle w:val="ListParagraph"/>
+        <w:numPr>
+          <w:ilvl w:val="2"/>
+          <w:numId w:val="22"/>
+        </w:numPr>
+        <w:jc w:val="both"/>
+        <w:rPr>
+          <w:rFonts w:ascii="Arial" w:hAnsi="Arial" w:cs="Arial"/>
+          <w:color w:val="000000" w:themeColor="text1"/>
+          <w:sz w:val="24"/>
+          <w:szCs w:val="24"/>
+        </w:rPr>
+      </w:pPr>
+      <w:r>
+        <w:rPr>
+          <w:rFonts w:ascii="Arial" w:hAnsi="Arial" w:cs="Arial"/>
+          <w:b/>
+          <w:color w:val="000000" w:themeColor="text1"/>
+          <w:sz w:val="24"/>
+          <w:szCs w:val="24"/>
+        </w:rPr>
+        <w:t>Mitigação:</w:t>
+      </w:r>
+      <w:r>
+        <w:rPr>
+          <w:rFonts w:ascii="Arial" w:hAnsi="Arial" w:cs="Arial"/>
+          <w:b/>
+          <w:color w:val="000000" w:themeColor="text1"/>
+          <w:sz w:val="24"/>
+          <w:szCs w:val="24"/>
+        </w:rPr>
+        <w:t xml:space="preserve"> </w:t>
+      </w:r>
+      <w:r>
+        <w:rPr>
+          <w:rFonts w:ascii="Arial" w:hAnsi="Arial" w:cs="Arial"/>
+          <w:color w:val="000000" w:themeColor="text1"/>
+          <w:sz w:val="24"/>
+          <w:szCs w:val="24"/>
+        </w:rPr>
+        <w:t>Pode afetar por completo o andamento do projeto. Cabe ao gerente do mesmo trabalhar para que toda a equipe trabalhe em conjunto, sempre utilizando-se das melhores qualidades e preocupand</w:t>
+      </w:r>
+      <w:r>
+        <w:rPr>
+          <w:rFonts w:ascii="Arial" w:hAnsi="Arial" w:cs="Arial"/>
+          <w:color w:val="000000" w:themeColor="text1"/>
+          <w:sz w:val="24"/>
+          <w:szCs w:val="24"/>
+        </w:rPr>
+        <w:t>o-se com o bem-estar de cada um;</w:t>
+      </w:r>
+    </w:p>
+    <w:p>
+      <w:pPr>
+        <w:pStyle w:val="ListParagraph"/>
+        <w:numPr>
+          <w:ilvl w:val="1"/>
+          <w:numId w:val="22"/>
+        </w:numPr>
+        <w:jc w:val="both"/>
+        <w:rPr>
+          <w:rFonts w:ascii="Arial" w:hAnsi="Arial" w:cs="Arial"/>
+          <w:color w:val="000000" w:themeColor="text1"/>
+          <w:sz w:val="24"/>
+          <w:szCs w:val="24"/>
+        </w:rPr>
+      </w:pPr>
+      <w:r>
+        <w:rPr>
+          <w:rFonts w:ascii="Arial" w:hAnsi="Arial" w:cs="Arial"/>
+          <w:b/>
+          <w:color w:val="000000" w:themeColor="text1"/>
+          <w:sz w:val="24"/>
+          <w:szCs w:val="24"/>
+        </w:rPr>
+        <w:t xml:space="preserve">Risco: </w:t>
+      </w:r>
+      <w:r>
+        <w:rPr>
+          <w:rFonts w:ascii="Arial" w:hAnsi="Arial" w:cs="Arial"/>
+          <w:color w:val="000000" w:themeColor="text1"/>
+          <w:sz w:val="24"/>
+          <w:szCs w:val="24"/>
+        </w:rPr>
+        <w:t>Desistência de um membro da equ</w:t>
+      </w:r>
+      <w:r>
+        <w:rPr>
+          <w:rFonts w:ascii="Arial" w:hAnsi="Arial" w:cs="Arial"/>
+          <w:color w:val="000000" w:themeColor="text1"/>
+          <w:sz w:val="24"/>
+          <w:szCs w:val="24"/>
+        </w:rPr>
+        <w:t>ipe.</w:t>
+      </w:r>
+    </w:p>
+    <w:p>
+      <w:pPr>
+        <w:pStyle w:val="ListParagraph"/>
+        <w:numPr>
+          <w:ilvl w:val="2"/>
+          <w:numId w:val="22"/>
+        </w:numPr>
+        <w:jc w:val="both"/>
+        <w:rPr>
+          <w:rFonts w:ascii="Arial" w:hAnsi="Arial" w:cs="Arial"/>
+          <w:color w:val="000000" w:themeColor="text1"/>
+          <w:sz w:val="24"/>
+          <w:szCs w:val="24"/>
+        </w:rPr>
+      </w:pPr>
+      <w:r>
+        <w:rPr>
+          <w:rFonts w:ascii="Arial" w:hAnsi="Arial" w:cs="Arial"/>
+          <w:b/>
+          <w:color w:val="000000" w:themeColor="text1"/>
+          <w:sz w:val="24"/>
+          <w:szCs w:val="24"/>
+        </w:rPr>
+        <w:t>Mitigação:</w:t>
+      </w:r>
+      <w:r>
+        <w:rPr>
+          <w:rFonts w:ascii="Arial" w:hAnsi="Arial" w:cs="Arial"/>
+          <w:color w:val="000000" w:themeColor="text1"/>
+          <w:sz w:val="24"/>
+          <w:szCs w:val="24"/>
+        </w:rPr>
+        <w:t xml:space="preserve"> </w:t>
+      </w:r>
+      <w:r>
+        <w:rPr>
+          <w:rFonts w:ascii="Arial" w:hAnsi="Arial" w:cs="Arial"/>
+          <w:color w:val="000000" w:themeColor="text1"/>
+          <w:sz w:val="24"/>
+          <w:szCs w:val="24"/>
+        </w:rPr>
+        <w:t>A equipe (restante) precisa saber contornar este problema. Cabe ao gerente do projeto replanejar e redistribuir as atividades, bem como manter a calma na equipe, para que tal risco não ocorra</w:t>
+      </w:r>
+      <w:r>
+        <w:rPr>
+          <w:rFonts w:ascii="Arial" w:hAnsi="Arial" w:cs="Arial"/>
+          <w:color w:val="000000" w:themeColor="text1"/>
+          <w:sz w:val="24"/>
+          <w:szCs w:val="24"/>
+        </w:rPr>
+        <w:t>;</w:t>
+      </w:r>
+    </w:p>
+    <w:p>
+      <w:pPr>
+        <w:pStyle w:val="ListParagraph"/>
+        <w:numPr>
+          <w:ilvl w:val="1"/>
+          <w:numId w:val="22"/>
+        </w:numPr>
+        <w:jc w:val="both"/>
+        <w:rPr>
+          <w:rFonts w:ascii="Arial" w:hAnsi="Arial" w:cs="Arial"/>
+          <w:color w:val="000000" w:themeColor="text1"/>
+          <w:sz w:val="24"/>
+          <w:szCs w:val="24"/>
+        </w:rPr>
+      </w:pPr>
+      <w:r>
+        <w:rPr>
+          <w:rFonts w:ascii="Arial" w:hAnsi="Arial" w:cs="Arial"/>
+          <w:b/>
+          <w:color w:val="000000" w:themeColor="text1"/>
+          <w:sz w:val="24"/>
+          <w:szCs w:val="24"/>
+        </w:rPr>
+        <w:t xml:space="preserve">Risco: </w:t>
+      </w:r>
+      <w:r>
+        <w:rPr>
+          <w:rFonts w:ascii="Arial" w:hAnsi="Arial" w:cs="Arial"/>
+          <w:color w:val="000000" w:themeColor="text1"/>
+          <w:sz w:val="24"/>
+          <w:szCs w:val="24"/>
+        </w:rPr>
+        <w:t>Falta de conhecimento técnico sobre o tema do projeto.</w:t>
+      </w:r>
+    </w:p>
+    <w:p>
+      <w:pPr>
+        <w:pStyle w:val="ListParagraph"/>
+        <w:numPr>
+          <w:ilvl w:val="2"/>
+          <w:numId w:val="22"/>
+        </w:numPr>
+        <w:jc w:val="both"/>
+        <w:rPr>
+          <w:rFonts w:ascii="Arial" w:hAnsi="Arial" w:cs="Arial"/>
+          <w:color w:val="000000" w:themeColor="text1"/>
+          <w:sz w:val="24"/>
+          <w:szCs w:val="24"/>
+        </w:rPr>
+      </w:pPr>
+      <w:r>
+        <w:rPr>
+          <w:rFonts w:ascii="Arial" w:hAnsi="Arial" w:cs="Arial"/>
+          <w:b/>
+          <w:color w:val="000000" w:themeColor="text1"/>
+          <w:sz w:val="24"/>
+          <w:szCs w:val="24"/>
+        </w:rPr>
+        <w:t>Mitigação:</w:t>
+      </w:r>
+      <w:r>
+        <w:rPr>
+          <w:rFonts w:ascii="Arial" w:hAnsi="Arial" w:cs="Arial"/>
+          <w:color w:val="000000" w:themeColor="text1"/>
+          <w:sz w:val="24"/>
+          <w:szCs w:val="24"/>
+        </w:rPr>
+        <w:t xml:space="preserve"> </w:t>
+      </w:r>
+      <w:r>
+        <w:rPr>
+          <w:rFonts w:ascii="Arial" w:hAnsi="Arial" w:cs="Arial"/>
+          <w:color w:val="000000" w:themeColor="text1"/>
+          <w:sz w:val="24"/>
+          <w:szCs w:val="24"/>
+        </w:rPr>
+        <w:t xml:space="preserve">A equipe deve procurar ler sobre o assunto antes mesmo do início do projeto. O gerente, principalmente, deve </w:t>
+      </w:r>
+      <w:r>
+        <w:rPr>
+          <w:rFonts w:ascii="Arial" w:hAnsi="Arial" w:cs="Arial"/>
+          <w:color w:val="000000" w:themeColor="text1"/>
+          <w:sz w:val="24"/>
+          <w:szCs w:val="24"/>
+        </w:rPr>
+        <w:t>apresentar conhecimento técnico sobre todo o assunto.</w:t>
+      </w:r>
+    </w:p>
+    <w:p>
+      <w:pPr>
+        <w:pStyle w:val="ListParagraph"/>
+        <w:ind w:left="927"/>
+        <w:jc w:val="both"/>
+        <w:rPr>
+          <w:rFonts w:ascii="Arial" w:hAnsi="Arial" w:cs="Arial"/>
+          <w:color w:val="000000" w:themeColor="text1"/>
+          <w:sz w:val="24"/>
+          <w:szCs w:val="24"/>
+        </w:rPr>
+      </w:pPr>
     </w:p>
     <w:p>
       <w:pPr>
@@ -6117,6 +7209,7 @@
                 <w:sz w:val="24"/>
                 <w:szCs w:val="24"/>
               </w:rPr>
+              <w:lastRenderedPageBreak/>
               <w:t>Encerramento da fase de planejamento do Projeto</w:t>
             </w:r>
           </w:p>
@@ -6843,6 +7936,15 @@
     </w:p>
     <w:p>
       <w:pPr>
+        <w:rPr>
+          <w:rFonts w:ascii="Arial" w:hAnsi="Arial" w:cs="Arial"/>
+          <w:sz w:val="24"/>
+          <w:szCs w:val="24"/>
+        </w:rPr>
+      </w:pPr>
+    </w:p>
+    <w:p>
+      <w:pPr>
         <w:pStyle w:val="Heading1"/>
         <w:numPr>
           <w:ilvl w:val="0"/>
@@ -6864,7 +7966,6 @@
           <w:sz w:val="32"/>
           <w:szCs w:val="32"/>
         </w:rPr>
-        <w:lastRenderedPageBreak/>
         <w:t>Resumo do orçamento</w:t>
       </w:r>
       <w:bookmarkEnd w:id="11"/>
@@ -6960,7 +8061,23 @@
           <w:sz w:val="24"/>
           <w:szCs w:val="24"/>
         </w:rPr>
-        <w:t xml:space="preserve"> para o P</w:t>
+        <w:t xml:space="preserve"> </w:t>
+      </w:r>
+      <w:r>
+        <w:rPr>
+          <w:rFonts w:ascii="Arial" w:hAnsi="Arial" w:cs="Arial"/>
+          <w:sz w:val="24"/>
+          <w:szCs w:val="24"/>
+        </w:rPr>
+        <w:t xml:space="preserve">(treze mil seiscentos e cinquenta reais) </w:t>
+      </w:r>
+      <w:r>
+        <w:rPr>
+          <w:rFonts w:ascii="Arial" w:hAnsi="Arial" w:cs="Arial"/>
+          <w:sz w:val="24"/>
+          <w:szCs w:val="24"/>
+        </w:rPr>
+        <w:t>para o P</w:t>
       </w:r>
       <w:r>
         <w:rPr>
@@ -7055,7 +8172,8 @@
     </w:p>
     <w:p>
       <w:pPr>
-        <w:ind w:left="567" w:firstLine="153"/>
+        <w:spacing w:after="100" w:afterAutospacing="1"/>
+        <w:ind w:left="360" w:firstLine="360"/>
         <w:jc w:val="both"/>
         <w:rPr>
           <w:rFonts w:ascii="Arial" w:hAnsi="Arial" w:cs="Arial"/>
@@ -7069,7 +8187,23 @@
           <w:sz w:val="24"/>
           <w:szCs w:val="24"/>
         </w:rPr>
-        <w:t xml:space="preserve">Além do orçamento reservado para os custos materiais, existem os custos humanos. A equipe conta com dois integrantes, e está estimado que ambos </w:t>
+        <w:t>Além do orçamento reservado para os cust</w:t>
+      </w:r>
+      <w:r>
+        <w:rPr>
+          <w:rFonts w:ascii="Arial" w:hAnsi="Arial" w:cs="Arial"/>
+          <w:sz w:val="24"/>
+          <w:szCs w:val="24"/>
+        </w:rPr>
+        <w:t xml:space="preserve">os materiais, existem os custos </w:t>
+      </w:r>
+      <w:r>
+        <w:rPr>
+          <w:rFonts w:ascii="Arial" w:hAnsi="Arial" w:cs="Arial"/>
+          <w:sz w:val="24"/>
+          <w:szCs w:val="24"/>
+        </w:rPr>
+        <w:t xml:space="preserve">humanos. A equipe conta com dois integrantes, e está estimado que ambos </w:t>
       </w:r>
       <w:r>
         <w:rPr>
@@ -7085,7 +8219,23 @@
           <w:sz w:val="24"/>
           <w:szCs w:val="24"/>
         </w:rPr>
-        <w:t>cerca de 8 horas semanais durante todo o cronograma do projeto.</w:t>
+        <w:t xml:space="preserve">cerca de 8 </w:t>
+      </w:r>
+      <w:r>
+        <w:rPr>
+          <w:rFonts w:ascii="Arial" w:hAnsi="Arial" w:cs="Arial"/>
+          <w:sz w:val="24"/>
+          <w:szCs w:val="24"/>
+        </w:rPr>
+        <w:t xml:space="preserve">(oito) </w:t>
+      </w:r>
+      <w:r>
+        <w:rPr>
+          <w:rFonts w:ascii="Arial" w:hAnsi="Arial" w:cs="Arial"/>
+          <w:sz w:val="24"/>
+          <w:szCs w:val="24"/>
+        </w:rPr>
+        <w:t>horas semanais durante todo o cronograma do projeto.</w:t>
       </w:r>
       <w:r>
         <w:rPr>
@@ -7109,6 +8259,14 @@
           <w:sz w:val="24"/>
           <w:szCs w:val="24"/>
         </w:rPr>
+        <w:t xml:space="preserve"> (setenta e cinco reais)</w:t>
+      </w:r>
+      <w:r>
+        <w:rPr>
+          <w:rFonts w:ascii="Arial" w:hAnsi="Arial" w:cs="Arial"/>
+          <w:sz w:val="24"/>
+          <w:szCs w:val="24"/>
+        </w:rPr>
         <w:t>, já para os colaboradores este valor é de R$ 50,00</w:t>
       </w:r>
       <w:r>
@@ -7117,6 +8275,14 @@
           <w:sz w:val="24"/>
           <w:szCs w:val="24"/>
         </w:rPr>
+        <w:t xml:space="preserve"> (cinquenta reais)</w:t>
+      </w:r>
+      <w:r>
+        <w:rPr>
+          <w:rFonts w:ascii="Arial" w:hAnsi="Arial" w:cs="Arial"/>
+          <w:sz w:val="24"/>
+          <w:szCs w:val="24"/>
+        </w:rPr>
         <w:t xml:space="preserve">. </w:t>
       </w:r>
       <w:r>
@@ -7157,8 +8323,28 @@
           <w:sz w:val="24"/>
           <w:szCs w:val="24"/>
         </w:rPr>
+        <w:t xml:space="preserve"> (treze mil reais)</w:t>
+      </w:r>
+      <w:r>
+        <w:rPr>
+          <w:rFonts w:ascii="Arial" w:hAnsi="Arial" w:cs="Arial"/>
+          <w:sz w:val="24"/>
+          <w:szCs w:val="24"/>
+        </w:rPr>
         <w:t>.</w:t>
       </w:r>
+    </w:p>
+    <w:p>
+      <w:pPr>
+        <w:spacing w:after="100" w:afterAutospacing="1"/>
+        <w:ind w:left="360" w:firstLine="360"/>
+        <w:jc w:val="both"/>
+        <w:rPr>
+          <w:rFonts w:ascii="Arial" w:hAnsi="Arial" w:cs="Arial"/>
+          <w:sz w:val="24"/>
+          <w:szCs w:val="24"/>
+        </w:rPr>
+      </w:pPr>
     </w:p>
     <w:p>
       <w:pPr>
@@ -7253,6 +8439,7 @@
           <w:sz w:val="24"/>
           <w:szCs w:val="24"/>
         </w:rPr>
+        <w:lastRenderedPageBreak/>
         <w:t>Software com uma interface gráfica simples e funcional</w:t>
       </w:r>
       <w:r>
@@ -7298,6 +8485,18 @@
     </w:p>
     <w:p>
       <w:pPr>
+        <w:pStyle w:val="ListParagraph"/>
+        <w:ind w:left="1134"/>
+        <w:jc w:val="both"/>
+        <w:rPr>
+          <w:rFonts w:ascii="Arial" w:hAnsi="Arial" w:cs="Arial"/>
+          <w:sz w:val="24"/>
+          <w:szCs w:val="24"/>
+        </w:rPr>
+      </w:pPr>
+    </w:p>
+    <w:p>
+      <w:pPr>
         <w:pStyle w:val="Heading1"/>
         <w:numPr>
           <w:ilvl w:val="0"/>
@@ -7328,7 +8527,25 @@
           <w:sz w:val="32"/>
           <w:szCs w:val="32"/>
         </w:rPr>
-        <w:t xml:space="preserve">e Equipe </w:t>
+        <w:t xml:space="preserve">e </w:t>
+      </w:r>
+      <w:r>
+        <w:rPr>
+          <w:rFonts w:ascii="Arial" w:hAnsi="Arial" w:cs="Arial"/>
+          <w:color w:val="9D3511"/>
+          <w:sz w:val="32"/>
+          <w:szCs w:val="32"/>
+        </w:rPr>
+        <w:t>Colaboradores</w:t>
+      </w:r>
+      <w:r>
+        <w:rPr>
+          <w:rFonts w:ascii="Arial" w:hAnsi="Arial" w:cs="Arial"/>
+          <w:color w:val="9D3511"/>
+          <w:sz w:val="32"/>
+          <w:szCs w:val="32"/>
+        </w:rPr>
+        <w:t xml:space="preserve"> </w:t>
       </w:r>
       <w:r>
         <w:rPr>
@@ -7497,15 +8714,7 @@
           <w:sz w:val="24"/>
           <w:szCs w:val="24"/>
         </w:rPr>
-        <w:t>P</w:t>
-      </w:r>
-      <w:r>
-        <w:rPr>
-          <w:rFonts w:ascii="Arial" w:hAnsi="Arial" w:cs="Arial"/>
-          <w:sz w:val="24"/>
-          <w:szCs w:val="24"/>
-        </w:rPr>
-        <w:t>oder de tomar decisões em nome da equipe, preferencialmente, mas não necessariamente, ouvindo a opinião dos demais integrantes do grupo e respeitando a opinião que agrade a maioria.</w:t>
+        <w:t>Poder de tomar decisões em nome da equipe, preferencialmente, mas não necessariamente, ouvindo a opinião dos demais integrantes do grupo e respeitando a opinião que agrade a maioria.</w:t>
       </w:r>
     </w:p>
     <w:p>
@@ -7597,7 +8806,6 @@
           <w:sz w:val="24"/>
           <w:szCs w:val="24"/>
         </w:rPr>
-        <w:lastRenderedPageBreak/>
         <w:t>O gerente também deve intermediar eventuais desentendimentos internos da equipe, mantendo assim o bem-estar de todos os envolvidos no projeto.</w:t>
       </w:r>
     </w:p>
@@ -7678,6 +8886,15 @@
         </w:rPr>
         <w:t>Responsabilidade:</w:t>
       </w:r>
+    </w:p>
+    <w:p>
+      <w:pPr>
+        <w:rPr>
+          <w:rFonts w:ascii="Arial" w:hAnsi="Arial" w:cs="Arial"/>
+          <w:sz w:val="24"/>
+          <w:szCs w:val="24"/>
+        </w:rPr>
+      </w:pPr>
     </w:p>
     <w:p>
       <w:pPr>
@@ -7726,6 +8943,7 @@
           <w:numId w:val="26"/>
         </w:numPr>
         <w:ind w:hanging="225"/>
+        <w:jc w:val="both"/>
         <w:rPr>
           <w:rFonts w:ascii="Arial" w:hAnsi="Arial" w:cs="Arial"/>
           <w:sz w:val="24"/>
@@ -7739,6 +8957,14 @@
           <w:szCs w:val="24"/>
         </w:rPr>
         <w:t xml:space="preserve">Nome: </w:t>
+      </w:r>
+      <w:r>
+        <w:rPr>
+          <w:rFonts w:ascii="Arial" w:hAnsi="Arial" w:cs="Arial"/>
+          <w:sz w:val="24"/>
+          <w:szCs w:val="24"/>
+        </w:rPr>
+        <w:t>Gustavo Benvenutti Borba</w:t>
       </w:r>
     </w:p>
     <w:p>
@@ -7766,6 +8992,79 @@
     </w:p>
     <w:p>
       <w:pPr>
+        <w:pStyle w:val="ListParagraph"/>
+        <w:ind w:left="792"/>
+        <w:rPr>
+          <w:rFonts w:ascii="Arial" w:hAnsi="Arial" w:cs="Arial"/>
+          <w:sz w:val="24"/>
+          <w:szCs w:val="24"/>
+        </w:rPr>
+      </w:pPr>
+    </w:p>
+    <w:p>
+      <w:pPr>
+        <w:pStyle w:val="ListParagraph"/>
+        <w:numPr>
+          <w:ilvl w:val="1"/>
+          <w:numId w:val="26"/>
+        </w:numPr>
+        <w:ind w:hanging="225"/>
+        <w:rPr>
+          <w:rFonts w:ascii="Arial" w:hAnsi="Arial" w:cs="Arial"/>
+          <w:sz w:val="24"/>
+          <w:szCs w:val="24"/>
+        </w:rPr>
+      </w:pPr>
+      <w:r>
+        <w:rPr>
+          <w:rFonts w:ascii="Arial" w:hAnsi="Arial" w:cs="Arial"/>
+          <w:sz w:val="24"/>
+          <w:szCs w:val="24"/>
+        </w:rPr>
+        <w:t>Nome:</w:t>
+      </w:r>
+      <w:r>
+        <w:rPr>
+          <w:rFonts w:ascii="Arial" w:hAnsi="Arial" w:cs="Arial"/>
+          <w:sz w:val="24"/>
+          <w:szCs w:val="24"/>
+        </w:rPr>
+        <w:t xml:space="preserve"> Guilherme Alceu </w:t>
+      </w:r>
+      <w:r>
+        <w:rPr>
+          <w:rFonts w:ascii="Arial" w:hAnsi="Arial" w:cs="Arial"/>
+          <w:sz w:val="24"/>
+          <w:szCs w:val="24"/>
+        </w:rPr>
+        <w:t>Schneider</w:t>
+      </w:r>
+    </w:p>
+    <w:p>
+      <w:pPr>
+        <w:pStyle w:val="ListParagraph"/>
+        <w:numPr>
+          <w:ilvl w:val="1"/>
+          <w:numId w:val="26"/>
+        </w:numPr>
+        <w:ind w:hanging="225"/>
+        <w:rPr>
+          <w:rFonts w:ascii="Arial" w:hAnsi="Arial" w:cs="Arial"/>
+          <w:sz w:val="24"/>
+          <w:szCs w:val="24"/>
+        </w:rPr>
+      </w:pPr>
+      <w:r>
+        <w:rPr>
+          <w:rFonts w:ascii="Arial" w:hAnsi="Arial" w:cs="Arial"/>
+          <w:sz w:val="24"/>
+          <w:szCs w:val="24"/>
+        </w:rPr>
+        <w:t>Autoridade:</w:t>
+      </w:r>
+    </w:p>
+    <w:p>
+      <w:pPr>
         <w:pStyle w:val="Heading1"/>
         <w:numPr>
           <w:ilvl w:val="0"/>
@@ -7787,6 +9086,7 @@
           <w:sz w:val="32"/>
           <w:szCs w:val="32"/>
         </w:rPr>
+        <w:lastRenderedPageBreak/>
         <w:t>R</w:t>
       </w:r>
       <w:r>
@@ -7862,7 +9162,7 @@
           <w:sz w:val="24"/>
           <w:szCs w:val="24"/>
         </w:rPr>
-        <w:t>Nome do autorizador</w:t>
+        <w:t>Gustavo Benvenutti Borba</w:t>
       </w:r>
     </w:p>
     <w:p>
@@ -7902,16 +9202,8 @@
           <w:sz w:val="24"/>
           <w:szCs w:val="24"/>
         </w:rPr>
-        <w:t>Nome do autorizador</w:t>
-      </w:r>
-    </w:p>
-    <w:p>
-      <w:pPr>
-        <w:ind w:left="3402" w:right="560"/>
-        <w:rPr>
-          <w:rFonts w:ascii="Arial" w:hAnsi="Arial" w:cs="Arial"/>
-        </w:rPr>
-      </w:pPr>
+        <w:t>Guilherme Alceu Schneider</w:t>
+      </w:r>
     </w:p>
     <w:p>
       <w:pPr>
@@ -8006,7 +9298,10 @@
       <w:fldChar w:fldCharType="end"/>
     </w:r>
     <w:r>
-      <w:t xml:space="preserve"> PAGE   \* MERGEFORMAT </w:t>
+      <w:t xml:space="preserve"> </w:t>
+    </w:r>
+    <w:r>
+      <w:t xml:space="preserve">PAGE   \* MERGEFORMAT </w:t>
     </w:r>
     <w:r>
       <w:rPr>
@@ -8640,7 +9935,78 @@
   <w:p>
     <w:pPr>
       <w:pStyle w:val="Header"/>
+      <w:rPr>
+        <w:rFonts w:ascii="Arial" w:hAnsi="Arial" w:cs="Arial"/>
+        <w:b/>
+        <w:sz w:val="24"/>
+        <w:szCs w:val="24"/>
+      </w:rPr>
     </w:pPr>
+    <w:r>
+      <w:rPr>
+        <w:rFonts w:ascii="Arial" w:eastAsiaTheme="majorEastAsia" w:hAnsi="Arial" w:cs="Arial"/>
+        <w:b/>
+        <w:noProof/>
+        <w:sz w:val="24"/>
+        <w:szCs w:val="24"/>
+        <w:lang w:val="en-US" w:eastAsia="en-US"/>
+      </w:rPr>
+      <w:drawing>
+        <wp:anchor distT="0" distB="0" distL="114300" distR="114300" simplePos="0" relativeHeight="251670528" behindDoc="0" locked="0" layoutInCell="1" allowOverlap="1" wp14:anchorId="6C4F2524" wp14:editId="3350D203">
+          <wp:simplePos x="0" y="0"/>
+          <wp:positionH relativeFrom="column">
+            <wp:posOffset>-1019175</wp:posOffset>
+          </wp:positionH>
+          <wp:positionV relativeFrom="paragraph">
+            <wp:posOffset>-94615</wp:posOffset>
+          </wp:positionV>
+          <wp:extent cx="1495425" cy="553085"/>
+          <wp:effectExtent l="0" t="0" r="9525" b="0"/>
+          <wp:wrapSquare wrapText="bothSides"/>
+          <wp:docPr id="2" name="Picture 2"/>
+          <wp:cNvGraphicFramePr>
+            <a:graphicFrameLocks xmlns:a="http://schemas.openxmlformats.org/drawingml/2006/main" noChangeAspect="1"/>
+          </wp:cNvGraphicFramePr>
+          <a:graphic xmlns:a="http://schemas.openxmlformats.org/drawingml/2006/main">
+            <a:graphicData uri="http://schemas.openxmlformats.org/drawingml/2006/picture">
+              <pic:pic xmlns:pic="http://schemas.openxmlformats.org/drawingml/2006/picture">
+                <pic:nvPicPr>
+                  <pic:cNvPr id="2" name="Logo UTFPR.gif"/>
+                  <pic:cNvPicPr/>
+                </pic:nvPicPr>
+                <pic:blipFill>
+                  <a:blip r:embed="rId1" cstate="print">
+                    <a:extLst>
+                      <a:ext uri="{28A0092B-C50C-407E-A947-70E740481C1C}">
+                        <a14:useLocalDpi xmlns:a14="http://schemas.microsoft.com/office/drawing/2010/main" val="0"/>
+                      </a:ext>
+                    </a:extLst>
+                  </a:blip>
+                  <a:stretch>
+                    <a:fillRect/>
+                  </a:stretch>
+                </pic:blipFill>
+                <pic:spPr>
+                  <a:xfrm>
+                    <a:off x="0" y="0"/>
+                    <a:ext cx="1495425" cy="553085"/>
+                  </a:xfrm>
+                  <a:prstGeom prst="rect">
+                    <a:avLst/>
+                  </a:prstGeom>
+                </pic:spPr>
+              </pic:pic>
+            </a:graphicData>
+          </a:graphic>
+          <wp14:sizeRelH relativeFrom="page">
+            <wp14:pctWidth>0</wp14:pctWidth>
+          </wp14:sizeRelH>
+          <wp14:sizeRelV relativeFrom="page">
+            <wp14:pctHeight>0</wp14:pctHeight>
+          </wp14:sizeRelV>
+        </wp:anchor>
+      </w:drawing>
+    </w:r>
     <w:r>
       <w:rPr>
         <w:rFonts w:asciiTheme="majorHAnsi" w:eastAsiaTheme="majorEastAsia" w:hAnsiTheme="majorHAnsi" w:cstheme="majorBidi"/>
@@ -8652,7 +10018,7 @@
       <mc:AlternateContent>
         <mc:Choice Requires="wps">
           <w:drawing>
-            <wp:anchor distT="0" distB="0" distL="114300" distR="114300" simplePos="0" relativeHeight="251668480" behindDoc="0" locked="0" layoutInCell="0" allowOverlap="1" wp14:anchorId="1BE9E374" wp14:editId="76C7ABA3">
+            <wp:anchor distT="0" distB="0" distL="114300" distR="114300" simplePos="0" relativeHeight="251668480" behindDoc="0" locked="0" layoutInCell="0" allowOverlap="1" wp14:anchorId="3E95815A" wp14:editId="08901F62">
               <wp:simplePos x="0" y="0"/>
               <wp:positionH relativeFrom="margin">
                 <wp:align>left</wp:align>
@@ -8750,7 +10116,7 @@
         </mc:Choice>
         <mc:Fallback>
           <w:pict>
-            <v:shapetype w14:anchorId="1BE9E374" id="_x0000_t202" coordsize="21600,21600" o:spt="202" path="m,l,21600r21600,l21600,xe">
+            <v:shapetype w14:anchorId="3E95815A" id="_x0000_t202" coordsize="21600,21600" o:spt="202" path="m,l,21600r21600,l21600,xe">
               <v:stroke joinstyle="miter"/>
               <v:path gradientshapeok="t" o:connecttype="rect"/>
             </v:shapetype>
@@ -8803,7 +10169,7 @@
       <mc:AlternateContent>
         <mc:Choice Requires="wps">
           <w:drawing>
-            <wp:anchor distT="0" distB="0" distL="114300" distR="114300" simplePos="0" relativeHeight="251667456" behindDoc="0" locked="0" layoutInCell="0" allowOverlap="1" wp14:anchorId="65107107" wp14:editId="42CD15D9">
+            <wp:anchor distT="0" distB="0" distL="114300" distR="114300" simplePos="0" relativeHeight="251667456" behindDoc="0" locked="0" layoutInCell="0" allowOverlap="1" wp14:anchorId="1C10A33C" wp14:editId="4552E3DA">
               <wp:simplePos x="0" y="0"/>
               <wp:positionH relativeFrom="page">
                 <wp:align>right</wp:align>
@@ -8860,7 +10226,7 @@
                               <w:noProof/>
                               <w:color w:val="FFFFFF"/>
                             </w:rPr>
-                            <w:t>8</w:t>
+                            <w:t>1</w:t>
                           </w:r>
                           <w:r>
                             <w:rPr>
@@ -8889,7 +10255,11 @@
         </mc:Choice>
         <mc:Fallback>
           <w:pict>
-            <v:shape w14:anchorId="65107107" id="Text Box 476" o:spid="_x0000_s1035" type="#_x0000_t202" style="position:absolute;margin-left:38.75pt;margin-top:0;width:89.95pt;height:13.45pt;z-index:251667456;visibility:visible;mso-wrap-style:square;mso-width-percent:1000;mso-height-percent:0;mso-wrap-distance-left:9pt;mso-wrap-distance-top:0;mso-wrap-distance-right:9pt;mso-wrap-distance-bottom:0;mso-position-horizontal:right;mso-position-horizontal-relative:page;mso-position-vertical:center;mso-position-vertical-relative:top-margin-area;mso-width-percent:1000;mso-height-percent:0;mso-width-relative:right-margin-area;mso-height-relative:page;v-text-anchor:middle" o:gfxdata="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" o:allowincell="f" fillcolor="#ed1c24" stroked="f">
+            <v:shapetype w14:anchorId="1C10A33C" id="_x0000_t202" coordsize="21600,21600" o:spt="202" path="m,l,21600r21600,l21600,xe">
+              <v:stroke joinstyle="miter"/>
+              <v:path gradientshapeok="t" o:connecttype="rect"/>
+            </v:shapetype>
+            <v:shape id="Text Box 476" o:spid="_x0000_s1035" type="#_x0000_t202" style="position:absolute;margin-left:38.75pt;margin-top:0;width:89.95pt;height:13.45pt;z-index:251667456;visibility:visible;mso-wrap-style:square;mso-width-percent:1000;mso-height-percent:0;mso-wrap-distance-left:9pt;mso-wrap-distance-top:0;mso-wrap-distance-right:9pt;mso-wrap-distance-bottom:0;mso-position-horizontal:right;mso-position-horizontal-relative:page;mso-position-vertical:center;mso-position-vertical-relative:top-margin-area;mso-width-percent:1000;mso-height-percent:0;mso-width-relative:right-margin-area;mso-height-relative:page;v-text-anchor:middle" o:gfxdata="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" o:allowincell="f" fillcolor="#ed1c24" stroked="f">
               <v:textbox style="mso-fit-shape-to-text:t" inset=",0,,0">
                 <w:txbxContent>
                   <w:p>
@@ -8913,7 +10283,7 @@
                         <w:noProof/>
                         <w:color w:val="FFFFFF"/>
                       </w:rPr>
-                      <w:t>8</w:t>
+                      <w:t>1</w:t>
                     </w:r>
                     <w:r>
                       <w:rPr>
@@ -8931,6 +10301,28 @@
         </mc:Fallback>
       </mc:AlternateContent>
     </w:r>
+    <w:r>
+      <w:rPr>
+        <w:rFonts w:ascii="Arial" w:hAnsi="Arial" w:cs="Arial"/>
+        <w:b/>
+        <w:sz w:val="24"/>
+        <w:szCs w:val="24"/>
+      </w:rPr>
+      <w:t>Universidade Tecnológica Federal do Paraná</w:t>
+    </w:r>
+  </w:p>
+  <w:p>
+    <w:pPr>
+      <w:pStyle w:val="Header"/>
+    </w:pPr>
+    <w:r>
+      <w:rPr>
+        <w:rFonts w:ascii="Arial" w:hAnsi="Arial" w:cs="Arial"/>
+        <w:sz w:val="24"/>
+        <w:szCs w:val="24"/>
+      </w:rPr>
+      <w:t>Termo de Abertura de Projeto</w:t>
+    </w:r>
   </w:p>
 </w:hdr>
 </file>
@@ -8939,7 +10331,7 @@
 <w:numbering xmlns:wpc="http://schemas.microsoft.com/office/word/2010/wordprocessingCanvas" xmlns:mc="http://schemas.openxmlformats.org/markup-compatibility/2006" xmlns:o="urn:schemas-microsoft-com:office:office" xmlns:r="http://schemas.openxmlformats.org/officeDocument/2006/relationships" xmlns:m="http://schemas.openxmlformats.org/officeDocument/2006/math" xmlns:v="urn:schemas-microsoft-com:vml" xmlns:wp14="http://schemas.microsoft.com/office/word/2010/wordprocessingDrawing" xmlns:wp="http://schemas.openxmlformats.org/drawingml/2006/wordprocessingDrawing" xmlns:w10="urn:schemas-microsoft-com:office:word" xmlns:w="http://schemas.openxmlformats.org/wordprocessingml/2006/main" xmlns:w14="http://schemas.microsoft.com/office/word/2010/wordml" xmlns:w15="http://schemas.microsoft.com/office/word/2012/wordml" xmlns:wpg="http://schemas.microsoft.com/office/word/2010/wordprocessingGroup" xmlns:wpi="http://schemas.microsoft.com/office/word/2010/wordprocessingInk" xmlns:wne="http://schemas.microsoft.com/office/word/2006/wordml" xmlns:wps="http://schemas.microsoft.com/office/word/2010/wordprocessingShape" mc:Ignorable="w14 w15 wp14">
   <w:numPicBullet w:numPicBulletId="0">
     <w:pict>
-      <v:shapetype w14:anchorId="604150C2" id="_x0000_t75" coordsize="21600,21600" o:spt="75" o:preferrelative="t" path="m@4@5l@4@11@9@11@9@5xe" filled="f" stroked="f">
+      <v:shapetype id="_x0000_t75" coordsize="21600,21600" o:spt="75" o:preferrelative="t" path="m@4@5l@4@11@9@11@9@5xe" filled="f" stroked="f">
         <v:stroke joinstyle="miter"/>
         <v:formulas>
           <v:f eqn="if lineDrawn pixelLineWidth 0"/>
@@ -8958,21 +10350,21 @@
         <v:path o:extrusionok="f" gradientshapeok="t" o:connecttype="rect"/>
         <o:lock v:ext="edit" aspectratio="t"/>
       </v:shapetype>
-      <v:shape id="_x0000_i1198" type="#_x0000_t75" style="width:11.25pt;height:11.25pt" o:bullet="t">
+      <v:shape id="_x0000_i1389" type="#_x0000_t75" style="width:11.25pt;height:11.25pt" o:bullet="t">
         <v:imagedata r:id="rId1" o:title="bullet1"/>
       </v:shape>
     </w:pict>
   </w:numPicBullet>
   <w:numPicBullet w:numPicBulletId="1">
     <w:pict>
-      <v:shape w14:anchorId="6858C8D7" id="_x0000_i1199" type="#_x0000_t75" style="width:11.25pt;height:11.25pt" o:bullet="t">
+      <v:shape id="_x0000_i1390" type="#_x0000_t75" style="width:11.25pt;height:11.25pt" o:bullet="t">
         <v:imagedata r:id="rId2" o:title="bullet2"/>
       </v:shape>
     </w:pict>
   </w:numPicBullet>
   <w:numPicBullet w:numPicBulletId="2">
     <w:pict>
-      <v:shape id="_x0000_i1200" type="#_x0000_t75" style="width:11.25pt;height:11.25pt" o:bullet="t">
+      <v:shape id="_x0000_i1391" type="#_x0000_t75" style="width:11.25pt;height:11.25pt" o:bullet="t">
         <v:imagedata r:id="rId3" o:title="bullet3"/>
       </v:shape>
     </w:pict>
@@ -9890,6 +11282,119 @@
     </w:lvl>
   </w:abstractNum>
   <w:abstractNum w:abstractNumId="10" w15:restartNumberingAfterBreak="0">
+    <w:nsid w:val="29486FC6"/>
+    <w:multiLevelType w:val="hybridMultilevel"/>
+    <w:tmpl w:val="E38C19FE"/>
+    <w:lvl w:ilvl="0" w:tplc="04090001">
+      <w:start w:val="1"/>
+      <w:numFmt w:val="bullet"/>
+      <w:lvlText w:val=""/>
+      <w:lvlJc w:val="left"/>
+      <w:pPr>
+        <w:ind w:left="720" w:hanging="360"/>
+      </w:pPr>
+      <w:rPr>
+        <w:rFonts w:ascii="Symbol" w:hAnsi="Symbol" w:hint="default"/>
+      </w:rPr>
+    </w:lvl>
+    <w:lvl w:ilvl="1" w:tplc="0409000F">
+      <w:start w:val="1"/>
+      <w:numFmt w:val="decimal"/>
+      <w:lvlText w:val="%2."/>
+      <w:lvlJc w:val="left"/>
+      <w:pPr>
+        <w:ind w:left="1440" w:hanging="360"/>
+      </w:pPr>
+      <w:rPr>
+        <w:rFonts w:hint="default"/>
+      </w:rPr>
+    </w:lvl>
+    <w:lvl w:ilvl="2" w:tplc="0409000F">
+      <w:start w:val="1"/>
+      <w:numFmt w:val="decimal"/>
+      <w:lvlText w:val="%3."/>
+      <w:lvlJc w:val="left"/>
+      <w:pPr>
+        <w:ind w:left="2160" w:hanging="360"/>
+      </w:pPr>
+      <w:rPr>
+        <w:rFonts w:hint="default"/>
+      </w:rPr>
+    </w:lvl>
+    <w:lvl w:ilvl="3" w:tplc="04090001" w:tentative="1">
+      <w:start w:val="1"/>
+      <w:numFmt w:val="bullet"/>
+      <w:lvlText w:val=""/>
+      <w:lvlJc w:val="left"/>
+      <w:pPr>
+        <w:ind w:left="2880" w:hanging="360"/>
+      </w:pPr>
+      <w:rPr>
+        <w:rFonts w:ascii="Symbol" w:hAnsi="Symbol" w:hint="default"/>
+      </w:rPr>
+    </w:lvl>
+    <w:lvl w:ilvl="4" w:tplc="04090003" w:tentative="1">
+      <w:start w:val="1"/>
+      <w:numFmt w:val="bullet"/>
+      <w:lvlText w:val="o"/>
+      <w:lvlJc w:val="left"/>
+      <w:pPr>
+        <w:ind w:left="3600" w:hanging="360"/>
+      </w:pPr>
+      <w:rPr>
+        <w:rFonts w:ascii="Courier New" w:hAnsi="Courier New" w:cs="Courier New" w:hint="default"/>
+      </w:rPr>
+    </w:lvl>
+    <w:lvl w:ilvl="5" w:tplc="04090005" w:tentative="1">
+      <w:start w:val="1"/>
+      <w:numFmt w:val="bullet"/>
+      <w:lvlText w:val=""/>
+      <w:lvlJc w:val="left"/>
+      <w:pPr>
+        <w:ind w:left="4320" w:hanging="360"/>
+      </w:pPr>
+      <w:rPr>
+        <w:rFonts w:ascii="Wingdings" w:hAnsi="Wingdings" w:hint="default"/>
+      </w:rPr>
+    </w:lvl>
+    <w:lvl w:ilvl="6" w:tplc="04090001" w:tentative="1">
+      <w:start w:val="1"/>
+      <w:numFmt w:val="bullet"/>
+      <w:lvlText w:val=""/>
+      <w:lvlJc w:val="left"/>
+      <w:pPr>
+        <w:ind w:left="5040" w:hanging="360"/>
+      </w:pPr>
+      <w:rPr>
+        <w:rFonts w:ascii="Symbol" w:hAnsi="Symbol" w:hint="default"/>
+      </w:rPr>
+    </w:lvl>
+    <w:lvl w:ilvl="7" w:tplc="04090003" w:tentative="1">
+      <w:start w:val="1"/>
+      <w:numFmt w:val="bullet"/>
+      <w:lvlText w:val="o"/>
+      <w:lvlJc w:val="left"/>
+      <w:pPr>
+        <w:ind w:left="5760" w:hanging="360"/>
+      </w:pPr>
+      <w:rPr>
+        <w:rFonts w:ascii="Courier New" w:hAnsi="Courier New" w:cs="Courier New" w:hint="default"/>
+      </w:rPr>
+    </w:lvl>
+    <w:lvl w:ilvl="8" w:tplc="04090005" w:tentative="1">
+      <w:start w:val="1"/>
+      <w:numFmt w:val="bullet"/>
+      <w:lvlText w:val=""/>
+      <w:lvlJc w:val="left"/>
+      <w:pPr>
+        <w:ind w:left="6480" w:hanging="360"/>
+      </w:pPr>
+      <w:rPr>
+        <w:rFonts w:ascii="Wingdings" w:hAnsi="Wingdings" w:hint="default"/>
+      </w:rPr>
+    </w:lvl>
+  </w:abstractNum>
+  <w:abstractNum w:abstractNumId="11" w15:restartNumberingAfterBreak="0">
     <w:nsid w:val="2CAB53AF"/>
     <w:multiLevelType w:val="hybridMultilevel"/>
     <w:tmpl w:val="FF2CBDEE"/>
@@ -10002,7 +11507,7 @@
       </w:rPr>
     </w:lvl>
   </w:abstractNum>
-  <w:abstractNum w:abstractNumId="11" w15:restartNumberingAfterBreak="0">
+  <w:abstractNum w:abstractNumId="12" w15:restartNumberingAfterBreak="0">
     <w:nsid w:val="33910DEA"/>
     <w:multiLevelType w:val="multilevel"/>
     <w:tmpl w:val="858A8216"/>
@@ -10091,7 +11596,7 @@
       </w:pPr>
     </w:lvl>
   </w:abstractNum>
-  <w:abstractNum w:abstractNumId="12" w15:restartNumberingAfterBreak="0">
+  <w:abstractNum w:abstractNumId="13" w15:restartNumberingAfterBreak="0">
     <w:nsid w:val="3A935D70"/>
     <w:multiLevelType w:val="multilevel"/>
     <w:tmpl w:val="0416001F"/>
@@ -10177,7 +11682,7 @@
       </w:pPr>
     </w:lvl>
   </w:abstractNum>
-  <w:abstractNum w:abstractNumId="13" w15:restartNumberingAfterBreak="0">
+  <w:abstractNum w:abstractNumId="14" w15:restartNumberingAfterBreak="0">
     <w:nsid w:val="3A980948"/>
     <w:multiLevelType w:val="hybridMultilevel"/>
     <w:tmpl w:val="902C7584"/>
@@ -10290,7 +11795,93 @@
       </w:rPr>
     </w:lvl>
   </w:abstractNum>
-  <w:abstractNum w:abstractNumId="14" w15:restartNumberingAfterBreak="0">
+  <w:abstractNum w:abstractNumId="15" w15:restartNumberingAfterBreak="0">
+    <w:nsid w:val="3C555610"/>
+    <w:multiLevelType w:val="multilevel"/>
+    <w:tmpl w:val="A0B0280A"/>
+    <w:lvl w:ilvl="0">
+      <w:start w:val="1"/>
+      <w:numFmt w:val="decimal"/>
+      <w:lvlText w:val="%1."/>
+      <w:lvlJc w:val="left"/>
+      <w:pPr>
+        <w:ind w:left="360" w:hanging="360"/>
+      </w:pPr>
+    </w:lvl>
+    <w:lvl w:ilvl="1">
+      <w:start w:val="1"/>
+      <w:numFmt w:val="decimal"/>
+      <w:lvlText w:val="%2."/>
+      <w:lvlJc w:val="left"/>
+      <w:pPr>
+        <w:ind w:left="792" w:hanging="432"/>
+      </w:pPr>
+    </w:lvl>
+    <w:lvl w:ilvl="2">
+      <w:start w:val="1"/>
+      <w:numFmt w:val="decimal"/>
+      <w:lvlText w:val="%1.%2.%3."/>
+      <w:lvlJc w:val="left"/>
+      <w:pPr>
+        <w:ind w:left="1224" w:hanging="504"/>
+      </w:pPr>
+    </w:lvl>
+    <w:lvl w:ilvl="3">
+      <w:start w:val="1"/>
+      <w:numFmt w:val="decimal"/>
+      <w:lvlText w:val="%1.%2.%3.%4."/>
+      <w:lvlJc w:val="left"/>
+      <w:pPr>
+        <w:ind w:left="1728" w:hanging="648"/>
+      </w:pPr>
+    </w:lvl>
+    <w:lvl w:ilvl="4">
+      <w:start w:val="1"/>
+      <w:numFmt w:val="decimal"/>
+      <w:lvlText w:val="%1.%2.%3.%4.%5."/>
+      <w:lvlJc w:val="left"/>
+      <w:pPr>
+        <w:ind w:left="2232" w:hanging="792"/>
+      </w:pPr>
+    </w:lvl>
+    <w:lvl w:ilvl="5">
+      <w:start w:val="1"/>
+      <w:numFmt w:val="decimal"/>
+      <w:lvlText w:val="%1.%2.%3.%4.%5.%6."/>
+      <w:lvlJc w:val="left"/>
+      <w:pPr>
+        <w:ind w:left="2736" w:hanging="936"/>
+      </w:pPr>
+    </w:lvl>
+    <w:lvl w:ilvl="6">
+      <w:start w:val="1"/>
+      <w:numFmt w:val="decimal"/>
+      <w:lvlText w:val="%1.%2.%3.%4.%5.%6.%7."/>
+      <w:lvlJc w:val="left"/>
+      <w:pPr>
+        <w:ind w:left="3240" w:hanging="1080"/>
+      </w:pPr>
+    </w:lvl>
+    <w:lvl w:ilvl="7">
+      <w:start w:val="1"/>
+      <w:numFmt w:val="decimal"/>
+      <w:lvlText w:val="%1.%2.%3.%4.%5.%6.%7.%8."/>
+      <w:lvlJc w:val="left"/>
+      <w:pPr>
+        <w:ind w:left="3744" w:hanging="1224"/>
+      </w:pPr>
+    </w:lvl>
+    <w:lvl w:ilvl="8">
+      <w:start w:val="1"/>
+      <w:numFmt w:val="decimal"/>
+      <w:lvlText w:val="%1.%2.%3.%4.%5.%6.%7.%8.%9."/>
+      <w:lvlJc w:val="left"/>
+      <w:pPr>
+        <w:ind w:left="4320" w:hanging="1440"/>
+      </w:pPr>
+    </w:lvl>
+  </w:abstractNum>
+  <w:abstractNum w:abstractNumId="16" w15:restartNumberingAfterBreak="0">
     <w:nsid w:val="41E001B4"/>
     <w:multiLevelType w:val="multilevel"/>
     <w:tmpl w:val="0416001F"/>
@@ -10376,7 +11967,7 @@
       </w:pPr>
     </w:lvl>
   </w:abstractNum>
-  <w:abstractNum w:abstractNumId="15" w15:restartNumberingAfterBreak="0">
+  <w:abstractNum w:abstractNumId="17" w15:restartNumberingAfterBreak="0">
     <w:nsid w:val="4288196E"/>
     <w:multiLevelType w:val="hybridMultilevel"/>
     <w:tmpl w:val="D8BC4F2C"/>
@@ -10462,7 +12053,7 @@
       </w:pPr>
     </w:lvl>
   </w:abstractNum>
-  <w:abstractNum w:abstractNumId="16" w15:restartNumberingAfterBreak="0">
+  <w:abstractNum w:abstractNumId="18" w15:restartNumberingAfterBreak="0">
     <w:nsid w:val="45064799"/>
     <w:multiLevelType w:val="multilevel"/>
     <w:tmpl w:val="0416001F"/>
@@ -10548,7 +12139,7 @@
       </w:pPr>
     </w:lvl>
   </w:abstractNum>
-  <w:abstractNum w:abstractNumId="17" w15:restartNumberingAfterBreak="0">
+  <w:abstractNum w:abstractNumId="19" w15:restartNumberingAfterBreak="0">
     <w:nsid w:val="4AF43638"/>
     <w:multiLevelType w:val="multilevel"/>
     <w:tmpl w:val="AE84A260"/>
@@ -10637,7 +12228,7 @@
       </w:pPr>
     </w:lvl>
   </w:abstractNum>
-  <w:abstractNum w:abstractNumId="18" w15:restartNumberingAfterBreak="0">
+  <w:abstractNum w:abstractNumId="20" w15:restartNumberingAfterBreak="0">
     <w:nsid w:val="50AC0BEB"/>
     <w:multiLevelType w:val="multilevel"/>
     <w:tmpl w:val="0416001F"/>
@@ -10723,7 +12314,7 @@
       </w:pPr>
     </w:lvl>
   </w:abstractNum>
-  <w:abstractNum w:abstractNumId="19" w15:restartNumberingAfterBreak="0">
+  <w:abstractNum w:abstractNumId="21" w15:restartNumberingAfterBreak="0">
     <w:nsid w:val="52B82DC2"/>
     <w:multiLevelType w:val="multilevel"/>
     <w:tmpl w:val="AE84A260"/>
@@ -10812,7 +12403,7 @@
       </w:pPr>
     </w:lvl>
   </w:abstractNum>
-  <w:abstractNum w:abstractNumId="20" w15:restartNumberingAfterBreak="0">
+  <w:abstractNum w:abstractNumId="22" w15:restartNumberingAfterBreak="0">
     <w:nsid w:val="5A4666D5"/>
     <w:multiLevelType w:val="multilevel"/>
     <w:tmpl w:val="AE84A260"/>
@@ -10901,7 +12492,7 @@
       </w:pPr>
     </w:lvl>
   </w:abstractNum>
-  <w:abstractNum w:abstractNumId="21" w15:restartNumberingAfterBreak="0">
+  <w:abstractNum w:abstractNumId="23" w15:restartNumberingAfterBreak="0">
     <w:nsid w:val="5EC629B3"/>
     <w:multiLevelType w:val="singleLevel"/>
     <w:tmpl w:val="C8727A20"/>
@@ -10916,7 +12507,7 @@
       </w:pPr>
     </w:lvl>
   </w:abstractNum>
-  <w:abstractNum w:abstractNumId="22" w15:restartNumberingAfterBreak="0">
+  <w:abstractNum w:abstractNumId="24" w15:restartNumberingAfterBreak="0">
     <w:nsid w:val="681C3588"/>
     <w:multiLevelType w:val="multilevel"/>
     <w:tmpl w:val="AE84A260"/>
@@ -11005,7 +12596,7 @@
       </w:pPr>
     </w:lvl>
   </w:abstractNum>
-  <w:abstractNum w:abstractNumId="23" w15:restartNumberingAfterBreak="0">
+  <w:abstractNum w:abstractNumId="25" w15:restartNumberingAfterBreak="0">
     <w:nsid w:val="689B41C1"/>
     <w:multiLevelType w:val="multilevel"/>
     <w:tmpl w:val="3C504092"/>
@@ -11094,7 +12685,7 @@
       </w:pPr>
     </w:lvl>
   </w:abstractNum>
-  <w:abstractNum w:abstractNumId="24" w15:restartNumberingAfterBreak="0">
+  <w:abstractNum w:abstractNumId="26" w15:restartNumberingAfterBreak="0">
     <w:nsid w:val="6C793835"/>
     <w:multiLevelType w:val="multilevel"/>
     <w:tmpl w:val="F3AEFD4C"/>
@@ -11183,7 +12774,7 @@
       </w:pPr>
     </w:lvl>
   </w:abstractNum>
-  <w:abstractNum w:abstractNumId="25" w15:restartNumberingAfterBreak="0">
+  <w:abstractNum w:abstractNumId="27" w15:restartNumberingAfterBreak="0">
     <w:nsid w:val="6DC85453"/>
     <w:multiLevelType w:val="hybridMultilevel"/>
     <w:tmpl w:val="6978B6F2"/>
@@ -11325,7 +12916,7 @@
       </w:rPr>
     </w:lvl>
   </w:abstractNum>
-  <w:abstractNum w:abstractNumId="26" w15:restartNumberingAfterBreak="0">
+  <w:abstractNum w:abstractNumId="28" w15:restartNumberingAfterBreak="0">
     <w:nsid w:val="70F06F3C"/>
     <w:multiLevelType w:val="multilevel"/>
     <w:tmpl w:val="0416001F"/>
@@ -11411,7 +13002,120 @@
       </w:pPr>
     </w:lvl>
   </w:abstractNum>
-  <w:abstractNum w:abstractNumId="27" w15:restartNumberingAfterBreak="0">
+  <w:abstractNum w:abstractNumId="29" w15:restartNumberingAfterBreak="0">
+    <w:nsid w:val="7CD414CD"/>
+    <w:multiLevelType w:val="hybridMultilevel"/>
+    <w:tmpl w:val="4290F3FE"/>
+    <w:lvl w:ilvl="0" w:tplc="04090001">
+      <w:start w:val="1"/>
+      <w:numFmt w:val="bullet"/>
+      <w:lvlText w:val=""/>
+      <w:lvlJc w:val="left"/>
+      <w:pPr>
+        <w:ind w:left="1287" w:hanging="360"/>
+      </w:pPr>
+      <w:rPr>
+        <w:rFonts w:ascii="Symbol" w:hAnsi="Symbol" w:hint="default"/>
+      </w:rPr>
+    </w:lvl>
+    <w:lvl w:ilvl="1" w:tplc="04090003" w:tentative="1">
+      <w:start w:val="1"/>
+      <w:numFmt w:val="bullet"/>
+      <w:lvlText w:val="o"/>
+      <w:lvlJc w:val="left"/>
+      <w:pPr>
+        <w:ind w:left="2007" w:hanging="360"/>
+      </w:pPr>
+      <w:rPr>
+        <w:rFonts w:ascii="Courier New" w:hAnsi="Courier New" w:cs="Courier New" w:hint="default"/>
+      </w:rPr>
+    </w:lvl>
+    <w:lvl w:ilvl="2" w:tplc="04090005" w:tentative="1">
+      <w:start w:val="1"/>
+      <w:numFmt w:val="bullet"/>
+      <w:lvlText w:val=""/>
+      <w:lvlJc w:val="left"/>
+      <w:pPr>
+        <w:ind w:left="2727" w:hanging="360"/>
+      </w:pPr>
+      <w:rPr>
+        <w:rFonts w:ascii="Wingdings" w:hAnsi="Wingdings" w:hint="default"/>
+      </w:rPr>
+    </w:lvl>
+    <w:lvl w:ilvl="3" w:tplc="04090001" w:tentative="1">
+      <w:start w:val="1"/>
+      <w:numFmt w:val="bullet"/>
+      <w:lvlText w:val=""/>
+      <w:lvlJc w:val="left"/>
+      <w:pPr>
+        <w:ind w:left="3447" w:hanging="360"/>
+      </w:pPr>
+      <w:rPr>
+        <w:rFonts w:ascii="Symbol" w:hAnsi="Symbol" w:hint="default"/>
+      </w:rPr>
+    </w:lvl>
+    <w:lvl w:ilvl="4" w:tplc="04090003" w:tentative="1">
+      <w:start w:val="1"/>
+      <w:numFmt w:val="bullet"/>
+      <w:lvlText w:val="o"/>
+      <w:lvlJc w:val="left"/>
+      <w:pPr>
+        <w:ind w:left="4167" w:hanging="360"/>
+      </w:pPr>
+      <w:rPr>
+        <w:rFonts w:ascii="Courier New" w:hAnsi="Courier New" w:cs="Courier New" w:hint="default"/>
+      </w:rPr>
+    </w:lvl>
+    <w:lvl w:ilvl="5" w:tplc="04090005" w:tentative="1">
+      <w:start w:val="1"/>
+      <w:numFmt w:val="bullet"/>
+      <w:lvlText w:val=""/>
+      <w:lvlJc w:val="left"/>
+      <w:pPr>
+        <w:ind w:left="4887" w:hanging="360"/>
+      </w:pPr>
+      <w:rPr>
+        <w:rFonts w:ascii="Wingdings" w:hAnsi="Wingdings" w:hint="default"/>
+      </w:rPr>
+    </w:lvl>
+    <w:lvl w:ilvl="6" w:tplc="04090001" w:tentative="1">
+      <w:start w:val="1"/>
+      <w:numFmt w:val="bullet"/>
+      <w:lvlText w:val=""/>
+      <w:lvlJc w:val="left"/>
+      <w:pPr>
+        <w:ind w:left="5607" w:hanging="360"/>
+      </w:pPr>
+      <w:rPr>
+        <w:rFonts w:ascii="Symbol" w:hAnsi="Symbol" w:hint="default"/>
+      </w:rPr>
+    </w:lvl>
+    <w:lvl w:ilvl="7" w:tplc="04090003" w:tentative="1">
+      <w:start w:val="1"/>
+      <w:numFmt w:val="bullet"/>
+      <w:lvlText w:val="o"/>
+      <w:lvlJc w:val="left"/>
+      <w:pPr>
+        <w:ind w:left="6327" w:hanging="360"/>
+      </w:pPr>
+      <w:rPr>
+        <w:rFonts w:ascii="Courier New" w:hAnsi="Courier New" w:cs="Courier New" w:hint="default"/>
+      </w:rPr>
+    </w:lvl>
+    <w:lvl w:ilvl="8" w:tplc="04090005" w:tentative="1">
+      <w:start w:val="1"/>
+      <w:numFmt w:val="bullet"/>
+      <w:lvlText w:val=""/>
+      <w:lvlJc w:val="left"/>
+      <w:pPr>
+        <w:ind w:left="7047" w:hanging="360"/>
+      </w:pPr>
+      <w:rPr>
+        <w:rFonts w:ascii="Wingdings" w:hAnsi="Wingdings" w:hint="default"/>
+      </w:rPr>
+    </w:lvl>
+  </w:abstractNum>
+  <w:abstractNum w:abstractNumId="30" w15:restartNumberingAfterBreak="0">
     <w:nsid w:val="7DEA4EDB"/>
     <w:multiLevelType w:val="hybridMultilevel"/>
     <w:tmpl w:val="CC709BFE"/>
@@ -11524,7 +13228,7 @@
       </w:rPr>
     </w:lvl>
   </w:abstractNum>
-  <w:abstractNum w:abstractNumId="28" w15:restartNumberingAfterBreak="0">
+  <w:abstractNum w:abstractNumId="31" w15:restartNumberingAfterBreak="0">
     <w:nsid w:val="7F146E55"/>
     <w:multiLevelType w:val="hybridMultilevel"/>
     <w:tmpl w:val="E6C6F758"/>
@@ -11661,10 +13365,10 @@
     </w:lvlOverride>
   </w:num>
   <w:num w:numId="3">
-    <w:abstractNumId w:val="21"/>
+    <w:abstractNumId w:val="23"/>
   </w:num>
   <w:num w:numId="4">
-    <w:abstractNumId w:val="25"/>
+    <w:abstractNumId w:val="27"/>
   </w:num>
   <w:num w:numId="5">
     <w:abstractNumId w:val="4"/>
@@ -11676,13 +13380,13 @@
     </w:lvlOverride>
   </w:num>
   <w:num w:numId="7">
-    <w:abstractNumId w:val="10"/>
+    <w:abstractNumId w:val="11"/>
   </w:num>
   <w:num w:numId="8">
-    <w:abstractNumId w:val="28"/>
+    <w:abstractNumId w:val="31"/>
   </w:num>
   <w:num w:numId="9">
-    <w:abstractNumId w:val="27"/>
+    <w:abstractNumId w:val="30"/>
   </w:num>
   <w:num w:numId="10">
     <w:abstractNumId w:val="8"/>
@@ -11691,61 +13395,70 @@
     <w:abstractNumId w:val="7"/>
   </w:num>
   <w:num w:numId="12">
-    <w:abstractNumId w:val="16"/>
+    <w:abstractNumId w:val="18"/>
   </w:num>
   <w:num w:numId="13">
-    <w:abstractNumId w:val="13"/>
+    <w:abstractNumId w:val="14"/>
   </w:num>
   <w:num w:numId="14">
-    <w:abstractNumId w:val="12"/>
+    <w:abstractNumId w:val="13"/>
   </w:num>
   <w:num w:numId="15">
     <w:abstractNumId w:val="5"/>
   </w:num>
   <w:num w:numId="16">
-    <w:abstractNumId w:val="26"/>
+    <w:abstractNumId w:val="28"/>
   </w:num>
   <w:num w:numId="17">
-    <w:abstractNumId w:val="19"/>
+    <w:abstractNumId w:val="21"/>
   </w:num>
   <w:num w:numId="18">
-    <w:abstractNumId w:val="14"/>
+    <w:abstractNumId w:val="16"/>
   </w:num>
   <w:num w:numId="19">
-    <w:abstractNumId w:val="20"/>
+    <w:abstractNumId w:val="22"/>
   </w:num>
   <w:num w:numId="20">
     <w:abstractNumId w:val="1"/>
   </w:num>
   <w:num w:numId="21">
-    <w:abstractNumId w:val="17"/>
+    <w:abstractNumId w:val="19"/>
   </w:num>
   <w:num w:numId="22">
-    <w:abstractNumId w:val="23"/>
+    <w:abstractNumId w:val="25"/>
   </w:num>
   <w:num w:numId="23">
     <w:abstractNumId w:val="6"/>
   </w:num>
   <w:num w:numId="24">
-    <w:abstractNumId w:val="18"/>
+    <w:abstractNumId w:val="20"/>
   </w:num>
   <w:num w:numId="25">
-    <w:abstractNumId w:val="11"/>
+    <w:abstractNumId w:val="12"/>
   </w:num>
   <w:num w:numId="26">
-    <w:abstractNumId w:val="24"/>
+    <w:abstractNumId w:val="26"/>
   </w:num>
   <w:num w:numId="27">
-    <w:abstractNumId w:val="22"/>
+    <w:abstractNumId w:val="24"/>
   </w:num>
   <w:num w:numId="28">
     <w:abstractNumId w:val="3"/>
   </w:num>
   <w:num w:numId="29">
-    <w:abstractNumId w:val="15"/>
+    <w:abstractNumId w:val="17"/>
   </w:num>
   <w:num w:numId="30">
     <w:abstractNumId w:val="9"/>
+  </w:num>
+  <w:num w:numId="31">
+    <w:abstractNumId w:val="29"/>
+  </w:num>
+  <w:num w:numId="32">
+    <w:abstractNumId w:val="10"/>
+  </w:num>
+  <w:num w:numId="33">
+    <w:abstractNumId w:val="15"/>
   </w:num>
 </w:numbering>
 </file>
@@ -13902,7 +15615,7 @@
 </file>
 
 <file path=customXml/itemProps2.xml><?xml version="1.0" encoding="utf-8"?>
-<ds:datastoreItem xmlns:ds="http://schemas.openxmlformats.org/officeDocument/2006/customXml" ds:itemID="{340BDAED-5A54-4829-B99E-8810BFFD782E}">
+<ds:datastoreItem xmlns:ds="http://schemas.openxmlformats.org/officeDocument/2006/customXml" ds:itemID="{7B1E2B5C-EB9B-485E-8C77-418E10C6FEC7}">
   <ds:schemaRefs>
     <ds:schemaRef ds:uri="http://schemas.openxmlformats.org/officeDocument/2006/bibliography"/>
   </ds:schemaRefs>

</xml_diff>

<commit_message>
tap e plano de projeto atualizados
</commit_message>
<xml_diff>
--- a/LaTeX Project/Documentos/Termo_de_Abertura_de_Projeto.docx
+++ b/LaTeX Project/Documentos/Termo_de_Abertura_de_Projeto.docx
@@ -2048,8 +2048,6 @@
               </w:rPr>
               <w:t>.......................</w:t>
             </w:r>
-            <w:bookmarkStart w:id="1" w:name="_GoBack"/>
-            <w:bookmarkEnd w:id="1"/>
             <w:r>
               <w:rPr>
                 <w:noProof/>
@@ -2368,7 +2366,7 @@
                 <w:noProof/>
                 <w:webHidden/>
               </w:rPr>
-              <w:t>3</w:t>
+              <w:t>4</w:t>
             </w:r>
             <w:r>
               <w:rPr>
@@ -2926,7 +2924,7 @@
                 <w:noProof/>
                 <w:webHidden/>
               </w:rPr>
-              <w:t>6</w:t>
+              <w:t>7</w:t>
             </w:r>
             <w:r>
               <w:rPr>
@@ -3019,7 +3017,7 @@
                 <w:noProof/>
                 <w:webHidden/>
               </w:rPr>
-              <w:t>7</w:t>
+              <w:t>8</w:t>
             </w:r>
             <w:r>
               <w:rPr>
@@ -3112,7 +3110,7 @@
                 <w:noProof/>
                 <w:webHidden/>
               </w:rPr>
-              <w:t>7</w:t>
+              <w:t>8</w:t>
             </w:r>
             <w:r>
               <w:rPr>
@@ -3205,7 +3203,7 @@
                 <w:noProof/>
                 <w:webHidden/>
               </w:rPr>
-              <w:t>7</w:t>
+              <w:t>9</w:t>
             </w:r>
             <w:r>
               <w:rPr>
@@ -3298,7 +3296,7 @@
                 <w:noProof/>
                 <w:webHidden/>
               </w:rPr>
-              <w:t>8</w:t>
+              <w:t>9</w:t>
             </w:r>
             <w:r>
               <w:rPr>
@@ -3383,7 +3381,7 @@
                 <w:noProof/>
                 <w:webHidden/>
               </w:rPr>
-              <w:t>8</w:t>
+              <w:t>10</w:t>
             </w:r>
             <w:r>
               <w:rPr>
@@ -3445,7 +3443,7 @@
           <w:szCs w:val="32"/>
         </w:rPr>
       </w:pPr>
-      <w:bookmarkStart w:id="2" w:name="_Toc437354843"/>
+      <w:bookmarkStart w:id="1" w:name="_Toc437354843"/>
       <w:r>
         <w:rPr>
           <w:rFonts w:ascii="Arial" w:hAnsi="Arial" w:cs="Arial"/>
@@ -3474,7 +3472,7 @@
         </w:rPr>
         <w:t>rojeto</w:t>
       </w:r>
-      <w:bookmarkEnd w:id="2"/>
+      <w:bookmarkEnd w:id="1"/>
     </w:p>
     <w:p>
       <w:pPr>
@@ -3490,7 +3488,7 @@
     </w:p>
     <w:p>
       <w:pPr>
-        <w:ind w:left="567" w:firstLine="153"/>
+        <w:ind w:left="360" w:firstLine="360"/>
         <w:jc w:val="both"/>
         <w:rPr>
           <w:rFonts w:ascii="Arial" w:hAnsi="Arial" w:cs="Arial"/>
@@ -3504,12 +3502,28 @@
           <w:sz w:val="24"/>
           <w:szCs w:val="24"/>
         </w:rPr>
-        <w:t>Por se tratar de um projeto universitário, o propósito principal deste é o aprendizado! A equipe em questão precisa aprender a trabalhar colaborativamente, e ainda aprender a gerenciar um projeto, em sua completude.</w:t>
+        <w:t>Baixo é o número de pessoas que não se interessam por música.</w:t>
+      </w:r>
+      <w:r>
+        <w:rPr>
+          <w:rFonts w:ascii="Arial" w:hAnsi="Arial" w:cs="Arial"/>
+          <w:sz w:val="24"/>
+          <w:szCs w:val="24"/>
+        </w:rPr>
+        <w:t xml:space="preserve"> </w:t>
+      </w:r>
+      <w:r>
+        <w:rPr>
+          <w:rFonts w:ascii="Arial" w:hAnsi="Arial" w:cs="Arial"/>
+          <w:sz w:val="24"/>
+          <w:szCs w:val="24"/>
+        </w:rPr>
+        <w:t>Independente do local ou situação, existem músicas para todos os momentos e gostos.</w:t>
       </w:r>
     </w:p>
     <w:p>
       <w:pPr>
-        <w:ind w:left="567" w:firstLine="153"/>
+        <w:ind w:left="360" w:firstLine="360"/>
         <w:jc w:val="both"/>
         <w:rPr>
           <w:rFonts w:ascii="Arial" w:hAnsi="Arial" w:cs="Arial"/>
@@ -3523,6 +3537,132 @@
           <w:sz w:val="24"/>
           <w:szCs w:val="24"/>
         </w:rPr>
+        <w:t>Entretanto</w:t>
+      </w:r>
+      <w:r>
+        <w:rPr>
+          <w:rFonts w:ascii="Arial" w:hAnsi="Arial" w:cs="Arial"/>
+          <w:sz w:val="24"/>
+          <w:szCs w:val="24"/>
+        </w:rPr>
+        <w:t>, a edição de músi</w:t>
+      </w:r>
+      <w:r>
+        <w:rPr>
+          <w:rFonts w:ascii="Arial" w:hAnsi="Arial" w:cs="Arial"/>
+          <w:sz w:val="24"/>
+          <w:szCs w:val="24"/>
+        </w:rPr>
+        <w:t xml:space="preserve">cas </w:t>
+      </w:r>
+      <w:r>
+        <w:rPr>
+          <w:rFonts w:ascii="Arial" w:hAnsi="Arial" w:cs="Arial"/>
+          <w:sz w:val="24"/>
+          <w:szCs w:val="24"/>
+        </w:rPr>
+        <w:t xml:space="preserve">é </w:t>
+      </w:r>
+      <w:r>
+        <w:rPr>
+          <w:rFonts w:ascii="Arial" w:hAnsi="Arial" w:cs="Arial"/>
+          <w:sz w:val="24"/>
+          <w:szCs w:val="24"/>
+        </w:rPr>
+        <w:t>uma área reservada para quem realmente utiliza-se desta</w:t>
+      </w:r>
+      <w:r>
+        <w:rPr>
+          <w:rFonts w:ascii="Arial" w:hAnsi="Arial" w:cs="Arial"/>
+          <w:sz w:val="24"/>
+          <w:szCs w:val="24"/>
+        </w:rPr>
+        <w:t xml:space="preserve"> como forma de trabalho </w:t>
+      </w:r>
+      <w:r>
+        <w:rPr>
+          <w:rFonts w:ascii="Arial" w:hAnsi="Arial" w:cs="Arial"/>
+          <w:sz w:val="24"/>
+          <w:szCs w:val="24"/>
+        </w:rPr>
+        <w:t xml:space="preserve">ou </w:t>
+      </w:r>
+      <w:r>
+        <w:rPr>
+          <w:rFonts w:ascii="Arial" w:hAnsi="Arial" w:cs="Arial"/>
+          <w:sz w:val="24"/>
+          <w:szCs w:val="24"/>
+        </w:rPr>
+        <w:t xml:space="preserve">gostaria de migrar suas músicas de um equipamento para outro. </w:t>
+      </w:r>
+      <w:r>
+        <w:rPr>
+          <w:rFonts w:ascii="Arial" w:hAnsi="Arial" w:cs="Arial"/>
+          <w:sz w:val="24"/>
+          <w:szCs w:val="24"/>
+        </w:rPr>
+        <w:t xml:space="preserve">O propósito do Dalle Pad é </w:t>
+      </w:r>
+      <w:r>
+        <w:rPr>
+          <w:rFonts w:ascii="Arial" w:hAnsi="Arial" w:cs="Arial"/>
+          <w:sz w:val="24"/>
+          <w:szCs w:val="24"/>
+        </w:rPr>
+        <w:t>tornar essa área mais acessível para o público amador e apenas apaixonado</w:t>
+      </w:r>
+      <w:r>
+        <w:rPr>
+          <w:rFonts w:ascii="Arial" w:hAnsi="Arial" w:cs="Arial"/>
+          <w:sz w:val="24"/>
+          <w:szCs w:val="24"/>
+        </w:rPr>
+        <w:t>.</w:t>
+      </w:r>
+      <w:r>
+        <w:rPr>
+          <w:rFonts w:ascii="Arial" w:hAnsi="Arial" w:cs="Arial"/>
+          <w:sz w:val="24"/>
+          <w:szCs w:val="24"/>
+        </w:rPr>
+        <w:t xml:space="preserve"> </w:t>
+      </w:r>
+    </w:p>
+    <w:p>
+      <w:pPr>
+        <w:ind w:left="360" w:firstLine="360"/>
+        <w:jc w:val="both"/>
+        <w:rPr>
+          <w:rFonts w:ascii="Arial" w:hAnsi="Arial" w:cs="Arial"/>
+          <w:sz w:val="24"/>
+          <w:szCs w:val="24"/>
+        </w:rPr>
+      </w:pPr>
+      <w:r>
+        <w:rPr>
+          <w:rFonts w:ascii="Arial" w:hAnsi="Arial" w:cs="Arial"/>
+          <w:sz w:val="24"/>
+          <w:szCs w:val="24"/>
+        </w:rPr>
+        <w:t>Por se tratar de um projeto universitário, o propósito principal deste é o aprendizado! A equipe em questão precisa aprender a trabalhar colaborativamente, e ainda aprender a gerenciar um projeto, em sua completude.</w:t>
+      </w:r>
+    </w:p>
+    <w:p>
+      <w:pPr>
+        <w:ind w:left="360" w:firstLine="360"/>
+        <w:jc w:val="both"/>
+        <w:rPr>
+          <w:rFonts w:ascii="Arial" w:hAnsi="Arial" w:cs="Arial"/>
+          <w:sz w:val="24"/>
+          <w:szCs w:val="24"/>
+        </w:rPr>
+      </w:pPr>
+      <w:r>
+        <w:rPr>
+          <w:rFonts w:ascii="Arial" w:hAnsi="Arial" w:cs="Arial"/>
+          <w:sz w:val="24"/>
+          <w:szCs w:val="24"/>
+        </w:rPr>
         <w:t>É também propósito deste projeto aumentar os conhecimentos de todos os integrantes da equipe quanto a microcontroladores, desenvolvimento de hardware</w:t>
       </w:r>
       <w:r>
@@ -3587,8 +3727,29 @@
           <w:sz w:val="24"/>
           <w:szCs w:val="24"/>
         </w:rPr>
-        <w:t xml:space="preserve"> (área que extrapola os conhecimentos adquiridos no curso).</w:t>
-      </w:r>
+        <w:t xml:space="preserve"> (área que extrapola os </w:t>
+      </w:r>
+      <w:bookmarkStart w:id="2" w:name="_GoBack"/>
+      <w:bookmarkEnd w:id="2"/>
+      <w:r>
+        <w:rPr>
+          <w:rFonts w:ascii="Arial" w:hAnsi="Arial" w:cs="Arial"/>
+          <w:sz w:val="24"/>
+          <w:szCs w:val="24"/>
+        </w:rPr>
+        <w:t>conhecimentos adquiridos no curso).</w:t>
+      </w:r>
+    </w:p>
+    <w:p>
+      <w:pPr>
+        <w:ind w:left="360" w:firstLine="360"/>
+        <w:jc w:val="both"/>
+        <w:rPr>
+          <w:rFonts w:ascii="Arial" w:hAnsi="Arial" w:cs="Arial"/>
+          <w:sz w:val="24"/>
+          <w:szCs w:val="24"/>
+        </w:rPr>
+      </w:pPr>
     </w:p>
     <w:p>
       <w:pPr>
@@ -3668,7 +3829,15 @@
           <w:sz w:val="24"/>
           <w:szCs w:val="24"/>
         </w:rPr>
-        <w:t>Desenvolver um invólucro composto por duas partes: A base e a tampa, sendo que a última precisa ter espaços para os botões (O projeto compreende 80 botões, 64 quadrados e 16 redondos)</w:t>
+        <w:t>Desenvolver um invólucro composto por duas partes: A base e a tampa, sendo que a última prec</w:t>
+      </w:r>
+      <w:r>
+        <w:rPr>
+          <w:rFonts w:ascii="Arial" w:hAnsi="Arial" w:cs="Arial"/>
+          <w:sz w:val="24"/>
+          <w:szCs w:val="24"/>
+        </w:rPr>
+        <w:t>isa ter espaços para os botões</w:t>
       </w:r>
       <w:r>
         <w:rPr>
@@ -3716,7 +3885,23 @@
           <w:sz w:val="24"/>
           <w:szCs w:val="24"/>
         </w:rPr>
-        <w:t xml:space="preserve">, na qual poderemos alterar o funcionamento do Dalle Pad (som e cor do LED de cada um dos botões), </w:t>
+        <w:t>, na qual poderemos alterar o funcionamento do Dalle Pad (som de cada um dos botões</w:t>
+      </w:r>
+      <w:r>
+        <w:rPr>
+          <w:rFonts w:ascii="Arial" w:hAnsi="Arial" w:cs="Arial"/>
+          <w:sz w:val="24"/>
+          <w:szCs w:val="24"/>
+        </w:rPr>
+        <w:t>, efeitos, volume</w:t>
+      </w:r>
+      <w:r>
+        <w:rPr>
+          <w:rFonts w:ascii="Arial" w:hAnsi="Arial" w:cs="Arial"/>
+          <w:sz w:val="24"/>
+          <w:szCs w:val="24"/>
+        </w:rPr>
+        <w:t xml:space="preserve">), </w:t>
       </w:r>
       <w:r>
         <w:rPr>
@@ -3756,14 +3941,6 @@
           <w:sz w:val="24"/>
           <w:szCs w:val="24"/>
         </w:rPr>
-        <w:t xml:space="preserve"> </w:t>
-      </w:r>
-      <w:r>
-        <w:rPr>
-          <w:rFonts w:ascii="Arial" w:hAnsi="Arial" w:cs="Arial"/>
-          <w:sz w:val="24"/>
-          <w:szCs w:val="24"/>
-        </w:rPr>
         <w:t xml:space="preserve">Desenvolver o hardware baseado no microcontrolador </w:t>
       </w:r>
       <w:r>
@@ -3829,8 +4006,54 @@
           <w:sz w:val="24"/>
           <w:szCs w:val="24"/>
         </w:rPr>
-        <w:t>és de USB e Bluetooth;</w:t>
-      </w:r>
+        <w:t>és de USB</w:t>
+      </w:r>
+      <w:r>
+        <w:rPr>
+          <w:rFonts w:ascii="Arial" w:hAnsi="Arial" w:cs="Arial"/>
+          <w:sz w:val="24"/>
+          <w:szCs w:val="24"/>
+        </w:rPr>
+        <w:t>, MIDI</w:t>
+      </w:r>
+      <w:r>
+        <w:rPr>
+          <w:rFonts w:ascii="Arial" w:hAnsi="Arial" w:cs="Arial"/>
+          <w:sz w:val="24"/>
+          <w:szCs w:val="24"/>
+        </w:rPr>
+        <w:t xml:space="preserve"> e Bluetooth;</w:t>
+      </w:r>
+    </w:p>
+    <w:p>
+      <w:pPr>
+        <w:jc w:val="both"/>
+        <w:rPr>
+          <w:rFonts w:ascii="Arial" w:hAnsi="Arial" w:cs="Arial"/>
+          <w:sz w:val="24"/>
+          <w:szCs w:val="24"/>
+        </w:rPr>
+      </w:pPr>
+    </w:p>
+    <w:p>
+      <w:pPr>
+        <w:jc w:val="both"/>
+        <w:rPr>
+          <w:rFonts w:ascii="Arial" w:hAnsi="Arial" w:cs="Arial"/>
+          <w:sz w:val="24"/>
+          <w:szCs w:val="24"/>
+        </w:rPr>
+      </w:pPr>
+    </w:p>
+    <w:p>
+      <w:pPr>
+        <w:jc w:val="both"/>
+        <w:rPr>
+          <w:rFonts w:ascii="Arial" w:hAnsi="Arial" w:cs="Arial"/>
+          <w:sz w:val="24"/>
+          <w:szCs w:val="24"/>
+        </w:rPr>
+      </w:pPr>
     </w:p>
     <w:p>
       <w:pPr>
@@ -3855,6 +4078,7 @@
           <w:sz w:val="32"/>
           <w:szCs w:val="32"/>
         </w:rPr>
+        <w:lastRenderedPageBreak/>
         <w:t>Requisitos de alto nível</w:t>
       </w:r>
       <w:bookmarkEnd w:id="4"/>
@@ -3916,7 +4140,55 @@
           <w:sz w:val="24"/>
           <w:szCs w:val="24"/>
         </w:rPr>
-        <w:t>Software com Interface gráfica funcional (em um estado inicial deve ser necessário ao menos a edição de som e cor do LED para cada botão, bem como uma interface simples de aprendizado;</w:t>
+        <w:t>Software com Interface gráfica funcional (em um estado inicial deve ser necessári</w:t>
+      </w:r>
+      <w:r>
+        <w:rPr>
+          <w:rFonts w:ascii="Arial" w:hAnsi="Arial" w:cs="Arial"/>
+          <w:sz w:val="24"/>
+          <w:szCs w:val="24"/>
+        </w:rPr>
+        <w:t xml:space="preserve">o ao menos a edição de som para cada </w:t>
+      </w:r>
+      <w:r>
+        <w:rPr>
+          <w:rFonts w:ascii="Arial" w:hAnsi="Arial" w:cs="Arial"/>
+          <w:sz w:val="24"/>
+          <w:szCs w:val="24"/>
+        </w:rPr>
+        <w:t>botão,</w:t>
+      </w:r>
+      <w:r>
+        <w:rPr>
+          <w:rFonts w:ascii="Arial" w:hAnsi="Arial" w:cs="Arial"/>
+          <w:sz w:val="24"/>
+          <w:szCs w:val="24"/>
+        </w:rPr>
+        <w:t xml:space="preserve"> efeitos e volume,</w:t>
+      </w:r>
+      <w:r>
+        <w:rPr>
+          <w:rFonts w:ascii="Arial" w:hAnsi="Arial" w:cs="Arial"/>
+          <w:sz w:val="24"/>
+          <w:szCs w:val="24"/>
+        </w:rPr>
+        <w:t xml:space="preserve"> bem como uma interface simples de aprendizado</w:t>
+      </w:r>
+      <w:r>
+        <w:rPr>
+          <w:rFonts w:ascii="Arial" w:hAnsi="Arial" w:cs="Arial"/>
+          <w:sz w:val="24"/>
+          <w:szCs w:val="24"/>
+        </w:rPr>
+        <w:t>)</w:t>
+      </w:r>
+      <w:r>
+        <w:rPr>
+          <w:rFonts w:ascii="Arial" w:hAnsi="Arial" w:cs="Arial"/>
+          <w:sz w:val="24"/>
+          <w:szCs w:val="24"/>
+        </w:rPr>
+        <w:t>;</w:t>
       </w:r>
     </w:p>
     <w:p>
@@ -3948,6 +4220,14 @@
           <w:sz w:val="24"/>
           <w:szCs w:val="24"/>
         </w:rPr>
+        <w:t>, MIDI</w:t>
+      </w:r>
+      <w:r>
+        <w:rPr>
+          <w:rFonts w:ascii="Arial" w:hAnsi="Arial" w:cs="Arial"/>
+          <w:sz w:val="24"/>
+          <w:szCs w:val="24"/>
+        </w:rPr>
         <w:t xml:space="preserve"> e Bluetooth</w:t>
       </w:r>
       <w:r>
@@ -3993,6 +4273,8 @@
     </w:p>
     <w:p>
       <w:pPr>
+        <w:pStyle w:val="ListParagraph"/>
+        <w:ind w:left="1134"/>
         <w:jc w:val="both"/>
         <w:rPr>
           <w:rFonts w:ascii="Arial" w:hAnsi="Arial" w:cs="Arial"/>
@@ -4024,7 +4306,6 @@
           <w:sz w:val="32"/>
           <w:szCs w:val="32"/>
         </w:rPr>
-        <w:lastRenderedPageBreak/>
         <w:t>Premissas</w:t>
       </w:r>
       <w:bookmarkEnd w:id="5"/>
@@ -4163,6 +4444,18 @@
     </w:p>
     <w:p>
       <w:pPr>
+        <w:pStyle w:val="ListParagraph"/>
+        <w:ind w:left="1134"/>
+        <w:jc w:val="both"/>
+        <w:rPr>
+          <w:rFonts w:ascii="Arial" w:hAnsi="Arial" w:cs="Arial"/>
+          <w:sz w:val="24"/>
+          <w:szCs w:val="24"/>
+        </w:rPr>
+      </w:pPr>
+    </w:p>
+    <w:p>
+      <w:pPr>
         <w:pStyle w:val="Heading1"/>
         <w:numPr>
           <w:ilvl w:val="0"/>
@@ -4322,6 +4615,18 @@
     </w:p>
     <w:p>
       <w:pPr>
+        <w:pStyle w:val="ListParagraph"/>
+        <w:ind w:left="1134"/>
+        <w:jc w:val="both"/>
+        <w:rPr>
+          <w:rFonts w:ascii="Arial" w:hAnsi="Arial" w:cs="Arial"/>
+          <w:sz w:val="24"/>
+          <w:szCs w:val="24"/>
+        </w:rPr>
+      </w:pPr>
+    </w:p>
+    <w:p>
+      <w:pPr>
         <w:pStyle w:val="Heading1"/>
         <w:numPr>
           <w:ilvl w:val="0"/>
@@ -4370,7 +4675,7 @@
     </w:p>
     <w:p>
       <w:pPr>
-        <w:ind w:left="567" w:firstLine="153"/>
+        <w:ind w:left="360" w:firstLine="360"/>
         <w:jc w:val="both"/>
         <w:rPr>
           <w:rFonts w:ascii="Arial" w:hAnsi="Arial" w:cs="Arial"/>
@@ -4405,7 +4710,7 @@
     </w:p>
     <w:p>
       <w:pPr>
-        <w:ind w:left="567" w:firstLine="153"/>
+        <w:ind w:left="360" w:firstLine="360"/>
         <w:jc w:val="both"/>
         <w:rPr>
           <w:rFonts w:ascii="Arial" w:hAnsi="Arial" w:cs="Arial"/>
@@ -4459,63 +4764,64 @@
           <w:sz w:val="24"/>
           <w:szCs w:val="24"/>
         </w:rPr>
-        <w:t xml:space="preserve">io criar a PCB), contendo </w:t>
-      </w:r>
-      <w:r>
-        <w:rPr>
-          <w:rFonts w:ascii="Arial" w:hAnsi="Arial" w:cs="Arial"/>
-          <w:sz w:val="24"/>
-          <w:szCs w:val="24"/>
-        </w:rPr>
-        <w:t>apenas a comunicação via Bluetooth e USB</w:t>
-      </w:r>
-      <w:r>
-        <w:rPr>
-          <w:rFonts w:ascii="Arial" w:hAnsi="Arial" w:cs="Arial"/>
-          <w:sz w:val="24"/>
-          <w:szCs w:val="24"/>
-        </w:rPr>
-        <w:t xml:space="preserve"> e</w:t>
-      </w:r>
-      <w:r>
-        <w:rPr>
-          <w:rFonts w:ascii="Arial" w:hAnsi="Arial" w:cs="Arial"/>
-          <w:sz w:val="24"/>
-          <w:szCs w:val="24"/>
-        </w:rPr>
-        <w:t xml:space="preserve"> alguns poucos botões (e seu</w:t>
-      </w:r>
-      <w:r>
-        <w:rPr>
-          <w:rFonts w:ascii="Arial" w:hAnsi="Arial" w:cs="Arial"/>
-          <w:sz w:val="24"/>
-          <w:szCs w:val="24"/>
-        </w:rPr>
-        <w:t>s</w:t>
-      </w:r>
-      <w:r>
-        <w:rPr>
-          <w:rFonts w:ascii="Arial" w:hAnsi="Arial" w:cs="Arial"/>
-          <w:sz w:val="24"/>
-          <w:szCs w:val="24"/>
-        </w:rPr>
-        <w:t xml:space="preserve"> respectivo</w:t>
-      </w:r>
-      <w:r>
-        <w:rPr>
-          <w:rFonts w:ascii="Arial" w:hAnsi="Arial" w:cs="Arial"/>
-          <w:sz w:val="24"/>
-          <w:szCs w:val="24"/>
-        </w:rPr>
-        <w:t>s</w:t>
-      </w:r>
-      <w:r>
-        <w:rPr>
-          <w:rFonts w:ascii="Arial" w:hAnsi="Arial" w:cs="Arial"/>
-          <w:sz w:val="24"/>
-          <w:szCs w:val="24"/>
-        </w:rPr>
-        <w:t xml:space="preserve"> LED)</w:t>
+        <w:t xml:space="preserve">io criar </w:t>
+      </w:r>
+      <w:r>
+        <w:rPr>
+          <w:rFonts w:ascii="Arial" w:hAnsi="Arial" w:cs="Arial"/>
+          <w:sz w:val="24"/>
+          <w:szCs w:val="24"/>
+        </w:rPr>
+        <w:lastRenderedPageBreak/>
+        <w:t xml:space="preserve">a PCB), contendo </w:t>
+      </w:r>
+      <w:r>
+        <w:rPr>
+          <w:rFonts w:ascii="Arial" w:hAnsi="Arial" w:cs="Arial"/>
+          <w:sz w:val="24"/>
+          <w:szCs w:val="24"/>
+        </w:rPr>
+        <w:t>apenas a</w:t>
+      </w:r>
+      <w:r>
+        <w:rPr>
+          <w:rFonts w:ascii="Arial" w:hAnsi="Arial" w:cs="Arial"/>
+          <w:sz w:val="24"/>
+          <w:szCs w:val="24"/>
+        </w:rPr>
+        <w:t>s comunicações</w:t>
+      </w:r>
+      <w:r>
+        <w:rPr>
+          <w:rFonts w:ascii="Arial" w:hAnsi="Arial" w:cs="Arial"/>
+          <w:sz w:val="24"/>
+          <w:szCs w:val="24"/>
+        </w:rPr>
+        <w:t xml:space="preserve"> via Bluetooth e </w:t>
+      </w:r>
+      <w:r>
+        <w:rPr>
+          <w:rFonts w:ascii="Arial" w:hAnsi="Arial" w:cs="Arial"/>
+          <w:sz w:val="24"/>
+          <w:szCs w:val="24"/>
+        </w:rPr>
+        <w:t xml:space="preserve">MIDI, os </w:t>
+      </w:r>
+      <w:r>
+        <w:rPr>
+          <w:rFonts w:ascii="Arial" w:hAnsi="Arial" w:cs="Arial"/>
+          <w:sz w:val="24"/>
+          <w:szCs w:val="24"/>
+        </w:rPr>
+        <w:t>botões</w:t>
+      </w:r>
+      <w:r>
+        <w:rPr>
+          <w:rFonts w:ascii="Arial" w:hAnsi="Arial" w:cs="Arial"/>
+          <w:sz w:val="24"/>
+          <w:szCs w:val="24"/>
+        </w:rPr>
+        <w:t xml:space="preserve"> e os potenciômetros (responsáveis pelos efeitos e volume)</w:t>
       </w:r>
       <w:r>
         <w:rPr>
@@ -4528,7 +4834,7 @@
     </w:p>
     <w:p>
       <w:pPr>
-        <w:ind w:left="567" w:firstLine="153"/>
+        <w:ind w:left="360" w:firstLine="360"/>
         <w:jc w:val="both"/>
         <w:rPr>
           <w:rFonts w:ascii="Arial" w:hAnsi="Arial" w:cs="Arial"/>
@@ -4590,28 +4896,12 @@
           <w:sz w:val="24"/>
           <w:szCs w:val="24"/>
         </w:rPr>
-        <w:t>Adquirir e montar o revestimento transparente para cada um dos botões</w:t>
-      </w:r>
-      <w:r>
-        <w:rPr>
-          <w:rFonts w:ascii="Arial" w:hAnsi="Arial" w:cs="Arial"/>
-          <w:sz w:val="24"/>
-          <w:szCs w:val="24"/>
-        </w:rPr>
-        <w:t>;</w:t>
-      </w:r>
-      <w:r>
-        <w:rPr>
-          <w:rFonts w:ascii="Arial" w:hAnsi="Arial" w:cs="Arial"/>
-          <w:sz w:val="24"/>
-          <w:szCs w:val="24"/>
-        </w:rPr>
-        <w:t xml:space="preserve"> </w:t>
+        <w:t>Projetar o invólucro, de forma que este esteja pronto para ser confeccionado.</w:t>
       </w:r>
     </w:p>
     <w:p>
       <w:pPr>
-        <w:ind w:left="567" w:firstLine="153"/>
+        <w:ind w:left="360" w:firstLine="360"/>
         <w:jc w:val="both"/>
         <w:rPr>
           <w:rFonts w:ascii="Arial" w:hAnsi="Arial" w:cs="Arial"/>
@@ -4625,55 +4915,15 @@
           <w:sz w:val="24"/>
           <w:szCs w:val="24"/>
         </w:rPr>
-        <w:t xml:space="preserve">Para a </w:t>
-      </w:r>
-      <w:r>
-        <w:rPr>
-          <w:rFonts w:ascii="Arial" w:hAnsi="Arial" w:cs="Arial"/>
-          <w:sz w:val="24"/>
-          <w:szCs w:val="24"/>
-        </w:rPr>
-        <w:t xml:space="preserve">projeção e </w:t>
-      </w:r>
-      <w:r>
-        <w:rPr>
-          <w:rFonts w:ascii="Arial" w:hAnsi="Arial" w:cs="Arial"/>
-          <w:sz w:val="24"/>
-          <w:szCs w:val="24"/>
-        </w:rPr>
-        <w:t xml:space="preserve">confecção do invólucro </w:t>
-      </w:r>
-      <w:r>
-        <w:rPr>
-          <w:rFonts w:ascii="Arial" w:hAnsi="Arial" w:cs="Arial"/>
-          <w:sz w:val="24"/>
-          <w:szCs w:val="24"/>
-        </w:rPr>
-        <w:t>a equipe</w:t>
-      </w:r>
-      <w:r>
-        <w:rPr>
-          <w:rFonts w:ascii="Arial" w:hAnsi="Arial" w:cs="Arial"/>
-          <w:sz w:val="24"/>
-          <w:szCs w:val="24"/>
-        </w:rPr>
-        <w:t xml:space="preserve"> precisa primeiramente </w:t>
-      </w:r>
-      <w:r>
-        <w:rPr>
-          <w:rFonts w:ascii="Arial" w:hAnsi="Arial" w:cs="Arial"/>
-          <w:sz w:val="24"/>
-          <w:szCs w:val="24"/>
-        </w:rPr>
-        <w:t xml:space="preserve">ter todos os botões devidamente revestidos, pois só assim </w:t>
-      </w:r>
-      <w:r>
-        <w:rPr>
-          <w:rFonts w:ascii="Arial" w:hAnsi="Arial" w:cs="Arial"/>
-          <w:sz w:val="24"/>
-          <w:szCs w:val="24"/>
-        </w:rPr>
-        <w:t>as devidas medidas podem ser calculadas.</w:t>
+        <w:t>Na fase que segue, o</w:t>
+      </w:r>
+      <w:r>
+        <w:rPr>
+          <w:rFonts w:ascii="Arial" w:hAnsi="Arial" w:cs="Arial"/>
+          <w:sz w:val="24"/>
+          <w:szCs w:val="24"/>
+        </w:rPr>
+        <w:t xml:space="preserve"> software</w:t>
       </w:r>
       <w:r>
         <w:rPr>
@@ -4689,7 +4939,15 @@
           <w:sz w:val="24"/>
           <w:szCs w:val="24"/>
         </w:rPr>
-        <w:t>O software, nesta etapa do projeto, deve apresentar conexão totalmente funcional (como é esperado para o projeto final) e capacidade de alterar os sons e as cores de cada botão</w:t>
+        <w:t>deve apresentar conexão totalmente funcional (como é esperado para o projeto final) e capacidade d</w:t>
+      </w:r>
+      <w:r>
+        <w:rPr>
+          <w:rFonts w:ascii="Arial" w:hAnsi="Arial" w:cs="Arial"/>
+          <w:sz w:val="24"/>
+          <w:szCs w:val="24"/>
+        </w:rPr>
+        <w:t>e alterar os son, efeitos e volume para cada um botões / potenciômetros do produto</w:t>
       </w:r>
       <w:r>
         <w:rPr>
@@ -4705,7 +4963,39 @@
           <w:sz w:val="24"/>
           <w:szCs w:val="24"/>
         </w:rPr>
-        <w:t xml:space="preserve">á esteja finalizada, com todos os botões e conectividade. </w:t>
+        <w:t xml:space="preserve">á esteja finalizada, com </w:t>
+      </w:r>
+      <w:r>
+        <w:rPr>
+          <w:rFonts w:ascii="Arial" w:hAnsi="Arial" w:cs="Arial"/>
+          <w:sz w:val="24"/>
+          <w:szCs w:val="24"/>
+        </w:rPr>
+        <w:t>todos os componentes</w:t>
+      </w:r>
+      <w:r>
+        <w:rPr>
+          <w:rFonts w:ascii="Arial" w:hAnsi="Arial" w:cs="Arial"/>
+          <w:sz w:val="24"/>
+          <w:szCs w:val="24"/>
+        </w:rPr>
+        <w:t xml:space="preserve"> nela já soldado e funciona</w:t>
+      </w:r>
+      <w:r>
+        <w:rPr>
+          <w:rFonts w:ascii="Arial" w:hAnsi="Arial" w:cs="Arial"/>
+          <w:sz w:val="24"/>
+          <w:szCs w:val="24"/>
+        </w:rPr>
+        <w:t>ndo</w:t>
+      </w:r>
+      <w:r>
+        <w:rPr>
+          <w:rFonts w:ascii="Arial" w:hAnsi="Arial" w:cs="Arial"/>
+          <w:sz w:val="24"/>
+          <w:szCs w:val="24"/>
+        </w:rPr>
+        <w:t xml:space="preserve">. </w:t>
       </w:r>
       <w:r>
         <w:rPr>
@@ -4718,7 +5008,7 @@
     </w:p>
     <w:p>
       <w:pPr>
-        <w:ind w:left="567" w:firstLine="153"/>
+        <w:ind w:left="360" w:firstLine="360"/>
         <w:jc w:val="both"/>
         <w:rPr>
           <w:rFonts w:ascii="Arial" w:hAnsi="Arial" w:cs="Arial"/>
@@ -4732,7 +5022,6 @@
           <w:sz w:val="24"/>
           <w:szCs w:val="24"/>
         </w:rPr>
-        <w:lastRenderedPageBreak/>
         <w:t xml:space="preserve">Na última </w:t>
       </w:r>
       <w:r>
@@ -4765,7 +5054,23 @@
           <w:sz w:val="24"/>
           <w:szCs w:val="24"/>
         </w:rPr>
-        <w:t xml:space="preserve"> os detalhes finais do projeto. </w:t>
+        <w:t xml:space="preserve"> os </w:t>
+      </w:r>
+      <w:r>
+        <w:rPr>
+          <w:rFonts w:ascii="Arial" w:hAnsi="Arial" w:cs="Arial"/>
+          <w:sz w:val="24"/>
+          <w:szCs w:val="24"/>
+        </w:rPr>
+        <w:t>ajustes</w:t>
+      </w:r>
+      <w:r>
+        <w:rPr>
+          <w:rFonts w:ascii="Arial" w:hAnsi="Arial" w:cs="Arial"/>
+          <w:sz w:val="24"/>
+          <w:szCs w:val="24"/>
+        </w:rPr>
+        <w:t xml:space="preserve"> finais do projeto. </w:t>
       </w:r>
       <w:r>
         <w:rPr>
@@ -4789,8 +5094,66 @@
           <w:sz w:val="24"/>
           <w:szCs w:val="24"/>
         </w:rPr>
-        <w:t xml:space="preserve">, é aqui que será melhorada a seção de Aprendizado dentro da Interface Gráfica. </w:t>
-      </w:r>
+        <w:t>, é aqui que será melhorada a seção de Aprendizado dentro da Interface Gráfica</w:t>
+      </w:r>
+      <w:r>
+        <w:rPr>
+          <w:rFonts w:ascii="Arial" w:hAnsi="Arial" w:cs="Arial"/>
+          <w:sz w:val="24"/>
+          <w:szCs w:val="24"/>
+        </w:rPr>
+        <w:t xml:space="preserve"> e algumas funções extras</w:t>
+      </w:r>
+      <w:r>
+        <w:rPr>
+          <w:rFonts w:ascii="Arial" w:hAnsi="Arial" w:cs="Arial"/>
+          <w:sz w:val="24"/>
+          <w:szCs w:val="24"/>
+        </w:rPr>
+        <w:t>,</w:t>
+      </w:r>
+      <w:r>
+        <w:rPr>
+          <w:rFonts w:ascii="Arial" w:hAnsi="Arial" w:cs="Arial"/>
+          <w:sz w:val="24"/>
+          <w:szCs w:val="24"/>
+        </w:rPr>
+        <w:t xml:space="preserve"> como </w:t>
+      </w:r>
+      <w:r>
+        <w:rPr>
+          <w:rFonts w:ascii="Arial" w:hAnsi="Arial" w:cs="Arial"/>
+          <w:sz w:val="24"/>
+          <w:szCs w:val="24"/>
+        </w:rPr>
+        <w:t>efeitos aprimorados</w:t>
+      </w:r>
+      <w:r>
+        <w:rPr>
+          <w:rFonts w:ascii="Arial" w:hAnsi="Arial" w:cs="Arial"/>
+          <w:sz w:val="24"/>
+          <w:szCs w:val="24"/>
+        </w:rPr>
+        <w:t>, caso o cronograma ocorra conforme o planejado</w:t>
+      </w:r>
+      <w:r>
+        <w:rPr>
+          <w:rFonts w:ascii="Arial" w:hAnsi="Arial" w:cs="Arial"/>
+          <w:sz w:val="24"/>
+          <w:szCs w:val="24"/>
+        </w:rPr>
+        <w:t xml:space="preserve">. </w:t>
+      </w:r>
+    </w:p>
+    <w:p>
+      <w:pPr>
+        <w:jc w:val="both"/>
+        <w:rPr>
+          <w:rFonts w:ascii="Arial" w:hAnsi="Arial" w:cs="Arial"/>
+          <w:sz w:val="24"/>
+          <w:szCs w:val="24"/>
+        </w:rPr>
+      </w:pPr>
     </w:p>
     <w:p>
       <w:pPr>
@@ -4844,7 +5207,7 @@
     </w:p>
     <w:p>
       <w:pPr>
-        <w:ind w:left="567" w:firstLine="153"/>
+        <w:ind w:left="360" w:firstLine="360"/>
         <w:jc w:val="both"/>
         <w:rPr>
           <w:rFonts w:ascii="Arial" w:hAnsi="Arial" w:cs="Arial"/>
@@ -4903,7 +5266,7 @@
     </w:p>
     <w:p>
       <w:pPr>
-        <w:ind w:left="567" w:firstLine="153"/>
+        <w:ind w:left="360" w:firstLine="360"/>
         <w:jc w:val="both"/>
         <w:rPr>
           <w:rFonts w:ascii="Arial" w:hAnsi="Arial" w:cs="Arial"/>
@@ -4927,6 +5290,17 @@
         </w:rPr>
         <w:t>, bem como o baixo número de funcionalidades do Software, quando comparado com produtos profissionais já existentes no mercado.</w:t>
       </w:r>
+    </w:p>
+    <w:p>
+      <w:pPr>
+        <w:ind w:left="360" w:firstLine="360"/>
+        <w:jc w:val="both"/>
+        <w:rPr>
+          <w:rFonts w:ascii="Arial" w:hAnsi="Arial" w:cs="Arial"/>
+          <w:sz w:val="24"/>
+          <w:szCs w:val="24"/>
+        </w:rPr>
+      </w:pPr>
     </w:p>
     <w:p>
       <w:pPr>
@@ -5145,7 +5519,17 @@
           <w:sz w:val="24"/>
           <w:szCs w:val="24"/>
         </w:rPr>
-        <w:t>Pode afetar todo o andamento, e consequentemente os prazos, do projeto. Por isso um estudo prévio do funcionamento do mesmo deve ser realizado por todos os integrantes da equipe;</w:t>
+        <w:t xml:space="preserve">Pode afetar todo o andamento, e consequentemente os prazos, do projeto. Por isso um estudo prévio do </w:t>
+      </w:r>
+      <w:r>
+        <w:rPr>
+          <w:rFonts w:ascii="Arial" w:hAnsi="Arial" w:cs="Arial"/>
+          <w:color w:val="000000" w:themeColor="text1"/>
+          <w:sz w:val="24"/>
+          <w:szCs w:val="24"/>
+        </w:rPr>
+        <w:lastRenderedPageBreak/>
+        <w:t>funcionamento do mesmo deve ser realizado por todos os integrantes da equipe;</w:t>
       </w:r>
     </w:p>
     <w:p>
@@ -5224,7 +5608,16 @@
           <w:sz w:val="24"/>
           <w:szCs w:val="24"/>
         </w:rPr>
-        <w:t>Pode gerar atrasos significativos no desenvolvimento. Por este motivo esta etapa será realizada logo na primeira fase do projeto.</w:t>
+        <w:t>Pode gerar atrasos significativos no desenvolvimento. Por este motivo esta etapa será realizada l</w:t>
+      </w:r>
+      <w:r>
+        <w:rPr>
+          <w:rFonts w:ascii="Arial" w:hAnsi="Arial" w:cs="Arial"/>
+          <w:color w:val="000000" w:themeColor="text1"/>
+          <w:sz w:val="24"/>
+          <w:szCs w:val="24"/>
+        </w:rPr>
+        <w:t>ogo na primeira fase do projeto;</w:t>
       </w:r>
     </w:p>
     <w:p>
@@ -5352,6 +5745,139 @@
     </w:p>
     <w:p>
       <w:pPr>
+        <w:pStyle w:val="ListParagraph"/>
+        <w:numPr>
+          <w:ilvl w:val="1"/>
+          <w:numId w:val="22"/>
+        </w:numPr>
+        <w:jc w:val="both"/>
+        <w:rPr>
+          <w:rFonts w:ascii="Arial" w:hAnsi="Arial" w:cs="Arial"/>
+          <w:color w:val="000000" w:themeColor="text1"/>
+          <w:sz w:val="24"/>
+          <w:szCs w:val="24"/>
+        </w:rPr>
+      </w:pPr>
+      <w:r>
+        <w:rPr>
+          <w:rFonts w:ascii="Arial" w:hAnsi="Arial" w:cs="Arial"/>
+          <w:b/>
+          <w:color w:val="000000" w:themeColor="text1"/>
+          <w:sz w:val="24"/>
+          <w:szCs w:val="24"/>
+        </w:rPr>
+        <w:t xml:space="preserve">Risco: </w:t>
+      </w:r>
+      <w:r>
+        <w:rPr>
+          <w:rFonts w:ascii="Arial" w:hAnsi="Arial" w:cs="Arial"/>
+          <w:color w:val="000000" w:themeColor="text1"/>
+          <w:sz w:val="24"/>
+          <w:szCs w:val="24"/>
+        </w:rPr>
+        <w:t xml:space="preserve">Problemas na confecção  da PCB (Placa de </w:t>
+      </w:r>
+      <w:r>
+        <w:rPr>
+          <w:rFonts w:ascii="Arial" w:hAnsi="Arial" w:cs="Arial"/>
+          <w:color w:val="000000" w:themeColor="text1"/>
+          <w:sz w:val="24"/>
+          <w:szCs w:val="24"/>
+        </w:rPr>
+        <w:t>C</w:t>
+      </w:r>
+      <w:r>
+        <w:rPr>
+          <w:rFonts w:ascii="Arial" w:hAnsi="Arial" w:cs="Arial"/>
+          <w:color w:val="000000" w:themeColor="text1"/>
+          <w:sz w:val="24"/>
+          <w:szCs w:val="24"/>
+        </w:rPr>
+        <w:t xml:space="preserve">ircuito </w:t>
+      </w:r>
+      <w:r>
+        <w:rPr>
+          <w:rFonts w:ascii="Arial" w:hAnsi="Arial" w:cs="Arial"/>
+          <w:color w:val="000000" w:themeColor="text1"/>
+          <w:sz w:val="24"/>
+          <w:szCs w:val="24"/>
+        </w:rPr>
+        <w:t>I</w:t>
+      </w:r>
+      <w:r>
+        <w:rPr>
+          <w:rFonts w:ascii="Arial" w:hAnsi="Arial" w:cs="Arial"/>
+          <w:color w:val="000000" w:themeColor="text1"/>
+          <w:sz w:val="24"/>
+          <w:szCs w:val="24"/>
+        </w:rPr>
+        <w:t>mpresso).</w:t>
+      </w:r>
+    </w:p>
+    <w:p>
+      <w:pPr>
+        <w:pStyle w:val="ListParagraph"/>
+        <w:numPr>
+          <w:ilvl w:val="2"/>
+          <w:numId w:val="22"/>
+        </w:numPr>
+        <w:jc w:val="both"/>
+        <w:rPr>
+          <w:rFonts w:ascii="Arial" w:hAnsi="Arial" w:cs="Arial"/>
+          <w:color w:val="000000" w:themeColor="text1"/>
+          <w:sz w:val="24"/>
+          <w:szCs w:val="24"/>
+        </w:rPr>
+      </w:pPr>
+      <w:r>
+        <w:rPr>
+          <w:rFonts w:ascii="Arial" w:hAnsi="Arial" w:cs="Arial"/>
+          <w:b/>
+          <w:color w:val="000000" w:themeColor="text1"/>
+          <w:sz w:val="24"/>
+          <w:szCs w:val="24"/>
+        </w:rPr>
+        <w:t>Mitigação:</w:t>
+      </w:r>
+      <w:r>
+        <w:rPr>
+          <w:rFonts w:ascii="Arial" w:hAnsi="Arial" w:cs="Arial"/>
+          <w:color w:val="000000" w:themeColor="text1"/>
+          <w:sz w:val="24"/>
+          <w:szCs w:val="24"/>
+        </w:rPr>
+        <w:t xml:space="preserve"> </w:t>
+      </w:r>
+      <w:r>
+        <w:rPr>
+          <w:rFonts w:ascii="Arial" w:hAnsi="Arial" w:cs="Arial"/>
+          <w:color w:val="000000" w:themeColor="text1"/>
+          <w:sz w:val="24"/>
+          <w:szCs w:val="24"/>
+        </w:rPr>
+        <w:t>No mínimo um dos integrantes da equipe deve apresentar experiência e/ou conhecimentos elevados nesta área. Importante que este integrante (e se possível a equipe inteira) converse com Profissionais ou Professores</w:t>
+      </w:r>
+      <w:r>
+        <w:rPr>
+          <w:rFonts w:ascii="Arial" w:hAnsi="Arial" w:cs="Arial"/>
+          <w:color w:val="000000" w:themeColor="text1"/>
+          <w:sz w:val="24"/>
+          <w:szCs w:val="24"/>
+        </w:rPr>
+        <w:t xml:space="preserve"> da área, para que o risco disso acontecer seja o menor possível</w:t>
+      </w:r>
+      <w:r>
+        <w:rPr>
+          <w:rFonts w:ascii="Arial" w:hAnsi="Arial" w:cs="Arial"/>
+          <w:color w:val="000000" w:themeColor="text1"/>
+          <w:sz w:val="24"/>
+          <w:szCs w:val="24"/>
+        </w:rPr>
+        <w:t>;</w:t>
+      </w:r>
+    </w:p>
+    <w:p>
+      <w:pPr>
         <w:jc w:val="both"/>
         <w:rPr>
           <w:rFonts w:ascii="Arial" w:hAnsi="Arial" w:cs="Arial"/>
@@ -5474,7 +6000,6 @@
           <w:sz w:val="24"/>
           <w:szCs w:val="24"/>
         </w:rPr>
-        <w:lastRenderedPageBreak/>
         <w:t xml:space="preserve">Mitigação: </w:t>
       </w:r>
       <w:r>
@@ -5519,7 +6044,7 @@
           <w:sz w:val="24"/>
           <w:szCs w:val="24"/>
         </w:rPr>
-        <w:t>Danificação ou falta dos equipamentos para o desenvolvimento.</w:t>
+        <w:t>Utilização de técnicas de programação inadequadas.</w:t>
       </w:r>
     </w:p>
     <w:p>
@@ -5554,6 +6079,103 @@
           <w:sz w:val="24"/>
           <w:szCs w:val="24"/>
         </w:rPr>
+        <w:t xml:space="preserve"> Antes da etapa de desenvolvimento de software, cabe ao gerente reunir a equipe e discutir técnicas de programação, principalmente as referentes aos estilo de código (muito importante quando se desenvolve códigos em equipes).</w:t>
+      </w:r>
+      <w:r>
+        <w:rPr>
+          <w:rFonts w:ascii="Arial" w:hAnsi="Arial" w:cs="Arial"/>
+          <w:color w:val="000000" w:themeColor="text1"/>
+          <w:sz w:val="24"/>
+          <w:szCs w:val="24"/>
+        </w:rPr>
+        <w:t xml:space="preserve"> Também é de responsabilidade do gerente realizar verificações do código de programação e corrigir qualquer falha quando existente;</w:t>
+      </w:r>
+    </w:p>
+    <w:p>
+      <w:pPr>
+        <w:pStyle w:val="ListParagraph"/>
+        <w:numPr>
+          <w:ilvl w:val="1"/>
+          <w:numId w:val="22"/>
+        </w:numPr>
+        <w:jc w:val="both"/>
+        <w:rPr>
+          <w:rFonts w:ascii="Arial" w:hAnsi="Arial" w:cs="Arial"/>
+          <w:color w:val="000000" w:themeColor="text1"/>
+          <w:sz w:val="24"/>
+          <w:szCs w:val="24"/>
+        </w:rPr>
+      </w:pPr>
+      <w:r>
+        <w:rPr>
+          <w:rFonts w:ascii="Arial" w:hAnsi="Arial" w:cs="Arial"/>
+          <w:b/>
+          <w:color w:val="000000" w:themeColor="text1"/>
+          <w:sz w:val="24"/>
+          <w:szCs w:val="24"/>
+        </w:rPr>
+        <w:t xml:space="preserve">Risco: </w:t>
+      </w:r>
+      <w:r>
+        <w:rPr>
+          <w:rFonts w:ascii="Arial" w:hAnsi="Arial" w:cs="Arial"/>
+          <w:color w:val="000000" w:themeColor="text1"/>
+          <w:sz w:val="24"/>
+          <w:szCs w:val="24"/>
+        </w:rPr>
+        <w:t xml:space="preserve">Danificação ou falta dos equipamentos </w:t>
+      </w:r>
+      <w:r>
+        <w:rPr>
+          <w:rFonts w:ascii="Arial" w:hAnsi="Arial" w:cs="Arial"/>
+          <w:color w:val="000000" w:themeColor="text1"/>
+          <w:sz w:val="24"/>
+          <w:szCs w:val="24"/>
+        </w:rPr>
+        <w:t xml:space="preserve">necessários </w:t>
+      </w:r>
+      <w:r>
+        <w:rPr>
+          <w:rFonts w:ascii="Arial" w:hAnsi="Arial" w:cs="Arial"/>
+          <w:color w:val="000000" w:themeColor="text1"/>
+          <w:sz w:val="24"/>
+          <w:szCs w:val="24"/>
+        </w:rPr>
+        <w:t>para o desenvolvimento.</w:t>
+      </w:r>
+    </w:p>
+    <w:p>
+      <w:pPr>
+        <w:pStyle w:val="ListParagraph"/>
+        <w:numPr>
+          <w:ilvl w:val="2"/>
+          <w:numId w:val="22"/>
+        </w:numPr>
+        <w:jc w:val="both"/>
+        <w:rPr>
+          <w:rFonts w:ascii="Arial" w:hAnsi="Arial" w:cs="Arial"/>
+          <w:color w:val="000000" w:themeColor="text1"/>
+          <w:sz w:val="24"/>
+          <w:szCs w:val="24"/>
+        </w:rPr>
+      </w:pPr>
+      <w:r>
+        <w:rPr>
+          <w:rFonts w:ascii="Arial" w:hAnsi="Arial" w:cs="Arial"/>
+          <w:b/>
+          <w:color w:val="000000" w:themeColor="text1"/>
+          <w:sz w:val="24"/>
+          <w:szCs w:val="24"/>
+        </w:rPr>
+        <w:t>Mitigação:</w:t>
+      </w:r>
+      <w:r>
+        <w:rPr>
+          <w:rFonts w:ascii="Arial" w:hAnsi="Arial" w:cs="Arial"/>
+          <w:color w:val="000000" w:themeColor="text1"/>
+          <w:sz w:val="24"/>
+          <w:szCs w:val="24"/>
+        </w:rPr>
         <w:t xml:space="preserve"> </w:t>
       </w:r>
       <w:r>
@@ -5565,6 +6187,17 @@
         </w:rPr>
         <w:t>Necessidade do uso dos laboratórios disponibilizados pela própria Instituição e aumento dos custos do projeto;</w:t>
       </w:r>
+    </w:p>
+    <w:p>
+      <w:pPr>
+        <w:jc w:val="both"/>
+        <w:rPr>
+          <w:rFonts w:ascii="Arial" w:hAnsi="Arial" w:cs="Arial"/>
+          <w:color w:val="000000" w:themeColor="text1"/>
+          <w:sz w:val="24"/>
+          <w:szCs w:val="24"/>
+        </w:rPr>
+      </w:pPr>
     </w:p>
     <w:p>
       <w:pPr>
@@ -5600,6 +6233,7 @@
           <w:sz w:val="24"/>
           <w:szCs w:val="24"/>
         </w:rPr>
+        <w:lastRenderedPageBreak/>
         <w:t>Problema com os prazos:</w:t>
       </w:r>
     </w:p>
@@ -5688,7 +6322,7 @@
           <w:sz w:val="24"/>
           <w:szCs w:val="24"/>
         </w:rPr>
-        <w:t>.</w:t>
+        <w:t>;</w:t>
       </w:r>
     </w:p>
     <w:p>
@@ -5723,7 +6357,25 @@
           <w:sz w:val="24"/>
           <w:szCs w:val="24"/>
         </w:rPr>
-        <w:t>Problemas com prazos de componentes encomendados que interrompam o andamento do projeto.</w:t>
+        <w:t>Problemas com prazos</w:t>
+      </w:r>
+      <w:r>
+        <w:rPr>
+          <w:rFonts w:ascii="Arial" w:hAnsi="Arial" w:cs="Arial"/>
+          <w:color w:val="000000" w:themeColor="text1"/>
+          <w:sz w:val="24"/>
+          <w:szCs w:val="24"/>
+        </w:rPr>
+        <w:t xml:space="preserve"> de entrega</w:t>
+      </w:r>
+      <w:r>
+        <w:rPr>
+          <w:rFonts w:ascii="Arial" w:hAnsi="Arial" w:cs="Arial"/>
+          <w:color w:val="000000" w:themeColor="text1"/>
+          <w:sz w:val="24"/>
+          <w:szCs w:val="24"/>
+        </w:rPr>
+        <w:t xml:space="preserve"> de componentes encomendados que interrompam o andamento do projeto.</w:t>
       </w:r>
     </w:p>
     <w:p>
@@ -5768,8 +6420,448 @@
           <w:sz w:val="24"/>
           <w:szCs w:val="24"/>
         </w:rPr>
-        <w:t>Encomendas devem ser feitas antecipadamente e sempre considerando a necessidade de peças extras.</w:t>
-      </w:r>
+        <w:t>Encomendas devem ser feitas antecipadamente e sempre considerand</w:t>
+      </w:r>
+      <w:r>
+        <w:rPr>
+          <w:rFonts w:ascii="Arial" w:hAnsi="Arial" w:cs="Arial"/>
+          <w:color w:val="000000" w:themeColor="text1"/>
+          <w:sz w:val="24"/>
+          <w:szCs w:val="24"/>
+        </w:rPr>
+        <w:t>o a necessidade de peças extras;</w:t>
+      </w:r>
+    </w:p>
+    <w:p>
+      <w:pPr>
+        <w:jc w:val="both"/>
+        <w:rPr>
+          <w:rFonts w:ascii="Arial" w:hAnsi="Arial" w:cs="Arial"/>
+          <w:color w:val="000000" w:themeColor="text1"/>
+          <w:sz w:val="24"/>
+          <w:szCs w:val="24"/>
+        </w:rPr>
+      </w:pPr>
+    </w:p>
+    <w:p>
+      <w:pPr>
+        <w:pStyle w:val="ListParagraph"/>
+        <w:numPr>
+          <w:ilvl w:val="0"/>
+          <w:numId w:val="22"/>
+        </w:numPr>
+        <w:jc w:val="both"/>
+        <w:rPr>
+          <w:rFonts w:ascii="Arial" w:hAnsi="Arial" w:cs="Arial"/>
+          <w:color w:val="000000" w:themeColor="text1"/>
+          <w:sz w:val="24"/>
+          <w:szCs w:val="24"/>
+        </w:rPr>
+      </w:pPr>
+      <w:r>
+        <w:rPr>
+          <w:rFonts w:ascii="Arial" w:hAnsi="Arial" w:cs="Arial"/>
+          <w:b/>
+          <w:color w:val="000000" w:themeColor="text1"/>
+          <w:sz w:val="24"/>
+          <w:szCs w:val="24"/>
+        </w:rPr>
+        <w:t>Problemas com a equipe:</w:t>
+      </w:r>
+    </w:p>
+    <w:p>
+      <w:pPr>
+        <w:pStyle w:val="ListParagraph"/>
+        <w:numPr>
+          <w:ilvl w:val="1"/>
+          <w:numId w:val="22"/>
+        </w:numPr>
+        <w:jc w:val="both"/>
+        <w:rPr>
+          <w:rFonts w:ascii="Arial" w:hAnsi="Arial" w:cs="Arial"/>
+          <w:color w:val="000000" w:themeColor="text1"/>
+          <w:sz w:val="24"/>
+          <w:szCs w:val="24"/>
+        </w:rPr>
+      </w:pPr>
+      <w:r>
+        <w:rPr>
+          <w:rFonts w:ascii="Arial" w:hAnsi="Arial" w:cs="Arial"/>
+          <w:b/>
+          <w:color w:val="000000" w:themeColor="text1"/>
+          <w:sz w:val="24"/>
+          <w:szCs w:val="24"/>
+        </w:rPr>
+        <w:t>Risco:</w:t>
+      </w:r>
+      <w:r>
+        <w:rPr>
+          <w:rFonts w:ascii="Arial" w:hAnsi="Arial" w:cs="Arial"/>
+          <w:color w:val="000000" w:themeColor="text1"/>
+          <w:sz w:val="24"/>
+          <w:szCs w:val="24"/>
+        </w:rPr>
+        <w:t xml:space="preserve"> </w:t>
+      </w:r>
+      <w:r>
+        <w:rPr>
+          <w:rFonts w:ascii="Arial" w:hAnsi="Arial" w:cs="Arial"/>
+          <w:color w:val="000000" w:themeColor="text1"/>
+          <w:sz w:val="24"/>
+          <w:szCs w:val="24"/>
+        </w:rPr>
+        <w:t>Falhas na escolha da tecnologia do projeto.</w:t>
+      </w:r>
+    </w:p>
+    <w:p>
+      <w:pPr>
+        <w:pStyle w:val="ListParagraph"/>
+        <w:numPr>
+          <w:ilvl w:val="2"/>
+          <w:numId w:val="22"/>
+        </w:numPr>
+        <w:jc w:val="both"/>
+        <w:rPr>
+          <w:rFonts w:ascii="Arial" w:hAnsi="Arial" w:cs="Arial"/>
+          <w:color w:val="000000" w:themeColor="text1"/>
+          <w:sz w:val="24"/>
+          <w:szCs w:val="24"/>
+        </w:rPr>
+      </w:pPr>
+      <w:r>
+        <w:rPr>
+          <w:rFonts w:ascii="Arial" w:hAnsi="Arial" w:cs="Arial"/>
+          <w:b/>
+          <w:color w:val="000000" w:themeColor="text1"/>
+          <w:sz w:val="24"/>
+          <w:szCs w:val="24"/>
+        </w:rPr>
+        <w:t xml:space="preserve">Mitigação: </w:t>
+      </w:r>
+      <w:r>
+        <w:rPr>
+          <w:rFonts w:ascii="Arial" w:hAnsi="Arial" w:cs="Arial"/>
+          <w:color w:val="000000" w:themeColor="text1"/>
+          <w:sz w:val="24"/>
+          <w:szCs w:val="24"/>
+        </w:rPr>
+        <w:t>Pode atrasar o projeto se ocorrer. O gerente da equipe, neste caso, deverá se responsabilizar por adquirir as novas tecnologias ne</w:t>
+      </w:r>
+      <w:r>
+        <w:rPr>
+          <w:rFonts w:ascii="Arial" w:hAnsi="Arial" w:cs="Arial"/>
+          <w:color w:val="000000" w:themeColor="text1"/>
+          <w:sz w:val="24"/>
+          <w:szCs w:val="24"/>
+        </w:rPr>
+        <w:t>cessárias o mais breve possível;</w:t>
+      </w:r>
+    </w:p>
+    <w:p>
+      <w:pPr>
+        <w:pStyle w:val="ListParagraph"/>
+        <w:numPr>
+          <w:ilvl w:val="1"/>
+          <w:numId w:val="22"/>
+        </w:numPr>
+        <w:jc w:val="both"/>
+        <w:rPr>
+          <w:rFonts w:ascii="Arial" w:hAnsi="Arial" w:cs="Arial"/>
+          <w:color w:val="000000" w:themeColor="text1"/>
+          <w:sz w:val="24"/>
+          <w:szCs w:val="24"/>
+        </w:rPr>
+      </w:pPr>
+      <w:r>
+        <w:rPr>
+          <w:rFonts w:ascii="Arial" w:hAnsi="Arial" w:cs="Arial"/>
+          <w:b/>
+          <w:color w:val="000000" w:themeColor="text1"/>
+          <w:sz w:val="24"/>
+          <w:szCs w:val="24"/>
+        </w:rPr>
+        <w:t>Risco:</w:t>
+      </w:r>
+      <w:r>
+        <w:rPr>
+          <w:rFonts w:ascii="Arial" w:hAnsi="Arial" w:cs="Arial"/>
+          <w:b/>
+          <w:color w:val="000000" w:themeColor="text1"/>
+          <w:sz w:val="24"/>
+          <w:szCs w:val="24"/>
+        </w:rPr>
+        <w:t xml:space="preserve"> </w:t>
+      </w:r>
+      <w:r>
+        <w:rPr>
+          <w:rFonts w:ascii="Arial" w:hAnsi="Arial" w:cs="Arial"/>
+          <w:color w:val="000000" w:themeColor="text1"/>
+          <w:sz w:val="24"/>
+          <w:szCs w:val="24"/>
+        </w:rPr>
+        <w:t>D</w:t>
+      </w:r>
+      <w:r>
+        <w:rPr>
+          <w:rFonts w:ascii="Arial" w:hAnsi="Arial" w:cs="Arial"/>
+          <w:color w:val="000000" w:themeColor="text1"/>
+          <w:sz w:val="24"/>
+          <w:szCs w:val="24"/>
+        </w:rPr>
+        <w:t>ificuldade de alianças internas.</w:t>
+      </w:r>
+    </w:p>
+    <w:p>
+      <w:pPr>
+        <w:pStyle w:val="ListParagraph"/>
+        <w:numPr>
+          <w:ilvl w:val="2"/>
+          <w:numId w:val="22"/>
+        </w:numPr>
+        <w:jc w:val="both"/>
+        <w:rPr>
+          <w:rFonts w:ascii="Arial" w:hAnsi="Arial" w:cs="Arial"/>
+          <w:color w:val="000000" w:themeColor="text1"/>
+          <w:sz w:val="24"/>
+          <w:szCs w:val="24"/>
+        </w:rPr>
+      </w:pPr>
+      <w:r>
+        <w:rPr>
+          <w:rFonts w:ascii="Arial" w:hAnsi="Arial" w:cs="Arial"/>
+          <w:b/>
+          <w:color w:val="000000" w:themeColor="text1"/>
+          <w:sz w:val="24"/>
+          <w:szCs w:val="24"/>
+        </w:rPr>
+        <w:t>Mitigação:</w:t>
+      </w:r>
+      <w:r>
+        <w:rPr>
+          <w:rFonts w:ascii="Arial" w:hAnsi="Arial" w:cs="Arial"/>
+          <w:b/>
+          <w:color w:val="000000" w:themeColor="text1"/>
+          <w:sz w:val="24"/>
+          <w:szCs w:val="24"/>
+        </w:rPr>
+        <w:t xml:space="preserve"> </w:t>
+      </w:r>
+      <w:r>
+        <w:rPr>
+          <w:rFonts w:ascii="Arial" w:hAnsi="Arial" w:cs="Arial"/>
+          <w:color w:val="000000" w:themeColor="text1"/>
+          <w:sz w:val="24"/>
+          <w:szCs w:val="24"/>
+        </w:rPr>
+        <w:t>Pode afetar por completo o andamento do projeto. Cabe ao gerente do mesmo trabalhar para que toda a equipe trabalhe em conjunto, sempre utilizando-se das melhores qualidades e preocupand</w:t>
+      </w:r>
+      <w:r>
+        <w:rPr>
+          <w:rFonts w:ascii="Arial" w:hAnsi="Arial" w:cs="Arial"/>
+          <w:color w:val="000000" w:themeColor="text1"/>
+          <w:sz w:val="24"/>
+          <w:szCs w:val="24"/>
+        </w:rPr>
+        <w:t>o-se com o bem-estar de cada um;</w:t>
+      </w:r>
+    </w:p>
+    <w:p>
+      <w:pPr>
+        <w:pStyle w:val="ListParagraph"/>
+        <w:numPr>
+          <w:ilvl w:val="1"/>
+          <w:numId w:val="22"/>
+        </w:numPr>
+        <w:jc w:val="both"/>
+        <w:rPr>
+          <w:rFonts w:ascii="Arial" w:hAnsi="Arial" w:cs="Arial"/>
+          <w:color w:val="000000" w:themeColor="text1"/>
+          <w:sz w:val="24"/>
+          <w:szCs w:val="24"/>
+        </w:rPr>
+      </w:pPr>
+      <w:r>
+        <w:rPr>
+          <w:rFonts w:ascii="Arial" w:hAnsi="Arial" w:cs="Arial"/>
+          <w:b/>
+          <w:color w:val="000000" w:themeColor="text1"/>
+          <w:sz w:val="24"/>
+          <w:szCs w:val="24"/>
+        </w:rPr>
+        <w:t xml:space="preserve">Risco: </w:t>
+      </w:r>
+      <w:r>
+        <w:rPr>
+          <w:rFonts w:ascii="Arial" w:hAnsi="Arial" w:cs="Arial"/>
+          <w:color w:val="000000" w:themeColor="text1"/>
+          <w:sz w:val="24"/>
+          <w:szCs w:val="24"/>
+        </w:rPr>
+        <w:t>Desistência de um membro da equ</w:t>
+      </w:r>
+      <w:r>
+        <w:rPr>
+          <w:rFonts w:ascii="Arial" w:hAnsi="Arial" w:cs="Arial"/>
+          <w:color w:val="000000" w:themeColor="text1"/>
+          <w:sz w:val="24"/>
+          <w:szCs w:val="24"/>
+        </w:rPr>
+        <w:t>ipe.</w:t>
+      </w:r>
+    </w:p>
+    <w:p>
+      <w:pPr>
+        <w:pStyle w:val="ListParagraph"/>
+        <w:numPr>
+          <w:ilvl w:val="2"/>
+          <w:numId w:val="22"/>
+        </w:numPr>
+        <w:jc w:val="both"/>
+        <w:rPr>
+          <w:rFonts w:ascii="Arial" w:hAnsi="Arial" w:cs="Arial"/>
+          <w:color w:val="000000" w:themeColor="text1"/>
+          <w:sz w:val="24"/>
+          <w:szCs w:val="24"/>
+        </w:rPr>
+      </w:pPr>
+      <w:r>
+        <w:rPr>
+          <w:rFonts w:ascii="Arial" w:hAnsi="Arial" w:cs="Arial"/>
+          <w:b/>
+          <w:color w:val="000000" w:themeColor="text1"/>
+          <w:sz w:val="24"/>
+          <w:szCs w:val="24"/>
+        </w:rPr>
+        <w:t>Mitigação:</w:t>
+      </w:r>
+      <w:r>
+        <w:rPr>
+          <w:rFonts w:ascii="Arial" w:hAnsi="Arial" w:cs="Arial"/>
+          <w:color w:val="000000" w:themeColor="text1"/>
+          <w:sz w:val="24"/>
+          <w:szCs w:val="24"/>
+        </w:rPr>
+        <w:t xml:space="preserve"> </w:t>
+      </w:r>
+      <w:r>
+        <w:rPr>
+          <w:rFonts w:ascii="Arial" w:hAnsi="Arial" w:cs="Arial"/>
+          <w:color w:val="000000" w:themeColor="text1"/>
+          <w:sz w:val="24"/>
+          <w:szCs w:val="24"/>
+        </w:rPr>
+        <w:t>A equipe (restante) precisa saber contornar este problema. Cabe ao gerente do projeto replanejar e redistribuir as atividades, bem como manter a calma na equipe, para que tal risco não ocorra</w:t>
+      </w:r>
+      <w:r>
+        <w:rPr>
+          <w:rFonts w:ascii="Arial" w:hAnsi="Arial" w:cs="Arial"/>
+          <w:color w:val="000000" w:themeColor="text1"/>
+          <w:sz w:val="24"/>
+          <w:szCs w:val="24"/>
+        </w:rPr>
+        <w:t>;</w:t>
+      </w:r>
+    </w:p>
+    <w:p>
+      <w:pPr>
+        <w:pStyle w:val="ListParagraph"/>
+        <w:numPr>
+          <w:ilvl w:val="1"/>
+          <w:numId w:val="22"/>
+        </w:numPr>
+        <w:jc w:val="both"/>
+        <w:rPr>
+          <w:rFonts w:ascii="Arial" w:hAnsi="Arial" w:cs="Arial"/>
+          <w:color w:val="000000" w:themeColor="text1"/>
+          <w:sz w:val="24"/>
+          <w:szCs w:val="24"/>
+        </w:rPr>
+      </w:pPr>
+      <w:r>
+        <w:rPr>
+          <w:rFonts w:ascii="Arial" w:hAnsi="Arial" w:cs="Arial"/>
+          <w:b/>
+          <w:color w:val="000000" w:themeColor="text1"/>
+          <w:sz w:val="24"/>
+          <w:szCs w:val="24"/>
+        </w:rPr>
+        <w:t xml:space="preserve">Risco: </w:t>
+      </w:r>
+      <w:r>
+        <w:rPr>
+          <w:rFonts w:ascii="Arial" w:hAnsi="Arial" w:cs="Arial"/>
+          <w:color w:val="000000" w:themeColor="text1"/>
+          <w:sz w:val="24"/>
+          <w:szCs w:val="24"/>
+        </w:rPr>
+        <w:t>Falta de conhecimento técnico sobre o tema do projeto.</w:t>
+      </w:r>
+    </w:p>
+    <w:p>
+      <w:pPr>
+        <w:pStyle w:val="ListParagraph"/>
+        <w:numPr>
+          <w:ilvl w:val="2"/>
+          <w:numId w:val="22"/>
+        </w:numPr>
+        <w:jc w:val="both"/>
+        <w:rPr>
+          <w:rFonts w:ascii="Arial" w:hAnsi="Arial" w:cs="Arial"/>
+          <w:color w:val="000000" w:themeColor="text1"/>
+          <w:sz w:val="24"/>
+          <w:szCs w:val="24"/>
+        </w:rPr>
+      </w:pPr>
+      <w:r>
+        <w:rPr>
+          <w:rFonts w:ascii="Arial" w:hAnsi="Arial" w:cs="Arial"/>
+          <w:b/>
+          <w:color w:val="000000" w:themeColor="text1"/>
+          <w:sz w:val="24"/>
+          <w:szCs w:val="24"/>
+        </w:rPr>
+        <w:t>Mitigação:</w:t>
+      </w:r>
+      <w:r>
+        <w:rPr>
+          <w:rFonts w:ascii="Arial" w:hAnsi="Arial" w:cs="Arial"/>
+          <w:color w:val="000000" w:themeColor="text1"/>
+          <w:sz w:val="24"/>
+          <w:szCs w:val="24"/>
+        </w:rPr>
+        <w:t xml:space="preserve"> </w:t>
+      </w:r>
+      <w:r>
+        <w:rPr>
+          <w:rFonts w:ascii="Arial" w:hAnsi="Arial" w:cs="Arial"/>
+          <w:color w:val="000000" w:themeColor="text1"/>
+          <w:sz w:val="24"/>
+          <w:szCs w:val="24"/>
+        </w:rPr>
+        <w:t xml:space="preserve">A equipe deve procurar ler sobre o assunto antes mesmo do início do projeto. O gerente, principalmente, deve </w:t>
+      </w:r>
+      <w:r>
+        <w:rPr>
+          <w:rFonts w:ascii="Arial" w:hAnsi="Arial" w:cs="Arial"/>
+          <w:color w:val="000000" w:themeColor="text1"/>
+          <w:sz w:val="24"/>
+          <w:szCs w:val="24"/>
+        </w:rPr>
+        <w:t>apresentar conhecimento técnico sobre todo o assunto.</w:t>
+      </w:r>
+    </w:p>
+    <w:p>
+      <w:pPr>
+        <w:pStyle w:val="ListParagraph"/>
+        <w:ind w:left="927"/>
+        <w:jc w:val="both"/>
+        <w:rPr>
+          <w:rFonts w:ascii="Arial" w:hAnsi="Arial" w:cs="Arial"/>
+          <w:color w:val="000000" w:themeColor="text1"/>
+          <w:sz w:val="24"/>
+          <w:szCs w:val="24"/>
+        </w:rPr>
+      </w:pPr>
     </w:p>
     <w:p>
       <w:pPr>
@@ -6117,6 +7209,7 @@
                 <w:sz w:val="24"/>
                 <w:szCs w:val="24"/>
               </w:rPr>
+              <w:lastRenderedPageBreak/>
               <w:t>Encerramento da fase de planejamento do Projeto</w:t>
             </w:r>
           </w:p>
@@ -6843,6 +7936,15 @@
     </w:p>
     <w:p>
       <w:pPr>
+        <w:rPr>
+          <w:rFonts w:ascii="Arial" w:hAnsi="Arial" w:cs="Arial"/>
+          <w:sz w:val="24"/>
+          <w:szCs w:val="24"/>
+        </w:rPr>
+      </w:pPr>
+    </w:p>
+    <w:p>
+      <w:pPr>
         <w:pStyle w:val="Heading1"/>
         <w:numPr>
           <w:ilvl w:val="0"/>
@@ -6864,7 +7966,6 @@
           <w:sz w:val="32"/>
           <w:szCs w:val="32"/>
         </w:rPr>
-        <w:lastRenderedPageBreak/>
         <w:t>Resumo do orçamento</w:t>
       </w:r>
       <w:bookmarkEnd w:id="11"/>
@@ -6960,7 +8061,23 @@
           <w:sz w:val="24"/>
           <w:szCs w:val="24"/>
         </w:rPr>
-        <w:t xml:space="preserve"> para o P</w:t>
+        <w:t xml:space="preserve"> </w:t>
+      </w:r>
+      <w:r>
+        <w:rPr>
+          <w:rFonts w:ascii="Arial" w:hAnsi="Arial" w:cs="Arial"/>
+          <w:sz w:val="24"/>
+          <w:szCs w:val="24"/>
+        </w:rPr>
+        <w:t xml:space="preserve">(treze mil seiscentos e cinquenta reais) </w:t>
+      </w:r>
+      <w:r>
+        <w:rPr>
+          <w:rFonts w:ascii="Arial" w:hAnsi="Arial" w:cs="Arial"/>
+          <w:sz w:val="24"/>
+          <w:szCs w:val="24"/>
+        </w:rPr>
+        <w:t>para o P</w:t>
       </w:r>
       <w:r>
         <w:rPr>
@@ -7055,7 +8172,8 @@
     </w:p>
     <w:p>
       <w:pPr>
-        <w:ind w:left="567" w:firstLine="153"/>
+        <w:spacing w:after="100" w:afterAutospacing="1"/>
+        <w:ind w:left="360" w:firstLine="360"/>
         <w:jc w:val="both"/>
         <w:rPr>
           <w:rFonts w:ascii="Arial" w:hAnsi="Arial" w:cs="Arial"/>
@@ -7069,7 +8187,23 @@
           <w:sz w:val="24"/>
           <w:szCs w:val="24"/>
         </w:rPr>
-        <w:t xml:space="preserve">Além do orçamento reservado para os custos materiais, existem os custos humanos. A equipe conta com dois integrantes, e está estimado que ambos </w:t>
+        <w:t>Além do orçamento reservado para os cust</w:t>
+      </w:r>
+      <w:r>
+        <w:rPr>
+          <w:rFonts w:ascii="Arial" w:hAnsi="Arial" w:cs="Arial"/>
+          <w:sz w:val="24"/>
+          <w:szCs w:val="24"/>
+        </w:rPr>
+        <w:t xml:space="preserve">os materiais, existem os custos </w:t>
+      </w:r>
+      <w:r>
+        <w:rPr>
+          <w:rFonts w:ascii="Arial" w:hAnsi="Arial" w:cs="Arial"/>
+          <w:sz w:val="24"/>
+          <w:szCs w:val="24"/>
+        </w:rPr>
+        <w:t xml:space="preserve">humanos. A equipe conta com dois integrantes, e está estimado que ambos </w:t>
       </w:r>
       <w:r>
         <w:rPr>
@@ -7085,7 +8219,23 @@
           <w:sz w:val="24"/>
           <w:szCs w:val="24"/>
         </w:rPr>
-        <w:t>cerca de 8 horas semanais durante todo o cronograma do projeto.</w:t>
+        <w:t xml:space="preserve">cerca de 8 </w:t>
+      </w:r>
+      <w:r>
+        <w:rPr>
+          <w:rFonts w:ascii="Arial" w:hAnsi="Arial" w:cs="Arial"/>
+          <w:sz w:val="24"/>
+          <w:szCs w:val="24"/>
+        </w:rPr>
+        <w:t xml:space="preserve">(oito) </w:t>
+      </w:r>
+      <w:r>
+        <w:rPr>
+          <w:rFonts w:ascii="Arial" w:hAnsi="Arial" w:cs="Arial"/>
+          <w:sz w:val="24"/>
+          <w:szCs w:val="24"/>
+        </w:rPr>
+        <w:t>horas semanais durante todo o cronograma do projeto.</w:t>
       </w:r>
       <w:r>
         <w:rPr>
@@ -7109,6 +8259,14 @@
           <w:sz w:val="24"/>
           <w:szCs w:val="24"/>
         </w:rPr>
+        <w:t xml:space="preserve"> (setenta e cinco reais)</w:t>
+      </w:r>
+      <w:r>
+        <w:rPr>
+          <w:rFonts w:ascii="Arial" w:hAnsi="Arial" w:cs="Arial"/>
+          <w:sz w:val="24"/>
+          <w:szCs w:val="24"/>
+        </w:rPr>
         <w:t>, já para os colaboradores este valor é de R$ 50,00</w:t>
       </w:r>
       <w:r>
@@ -7117,6 +8275,14 @@
           <w:sz w:val="24"/>
           <w:szCs w:val="24"/>
         </w:rPr>
+        <w:t xml:space="preserve"> (cinquenta reais)</w:t>
+      </w:r>
+      <w:r>
+        <w:rPr>
+          <w:rFonts w:ascii="Arial" w:hAnsi="Arial" w:cs="Arial"/>
+          <w:sz w:val="24"/>
+          <w:szCs w:val="24"/>
+        </w:rPr>
         <w:t xml:space="preserve">. </w:t>
       </w:r>
       <w:r>
@@ -7157,8 +8323,28 @@
           <w:sz w:val="24"/>
           <w:szCs w:val="24"/>
         </w:rPr>
+        <w:t xml:space="preserve"> (treze mil reais)</w:t>
+      </w:r>
+      <w:r>
+        <w:rPr>
+          <w:rFonts w:ascii="Arial" w:hAnsi="Arial" w:cs="Arial"/>
+          <w:sz w:val="24"/>
+          <w:szCs w:val="24"/>
+        </w:rPr>
         <w:t>.</w:t>
       </w:r>
+    </w:p>
+    <w:p>
+      <w:pPr>
+        <w:spacing w:after="100" w:afterAutospacing="1"/>
+        <w:ind w:left="360" w:firstLine="360"/>
+        <w:jc w:val="both"/>
+        <w:rPr>
+          <w:rFonts w:ascii="Arial" w:hAnsi="Arial" w:cs="Arial"/>
+          <w:sz w:val="24"/>
+          <w:szCs w:val="24"/>
+        </w:rPr>
+      </w:pPr>
     </w:p>
     <w:p>
       <w:pPr>
@@ -7253,6 +8439,7 @@
           <w:sz w:val="24"/>
           <w:szCs w:val="24"/>
         </w:rPr>
+        <w:lastRenderedPageBreak/>
         <w:t>Software com uma interface gráfica simples e funcional</w:t>
       </w:r>
       <w:r>
@@ -7298,6 +8485,18 @@
     </w:p>
     <w:p>
       <w:pPr>
+        <w:pStyle w:val="ListParagraph"/>
+        <w:ind w:left="1134"/>
+        <w:jc w:val="both"/>
+        <w:rPr>
+          <w:rFonts w:ascii="Arial" w:hAnsi="Arial" w:cs="Arial"/>
+          <w:sz w:val="24"/>
+          <w:szCs w:val="24"/>
+        </w:rPr>
+      </w:pPr>
+    </w:p>
+    <w:p>
+      <w:pPr>
         <w:pStyle w:val="Heading1"/>
         <w:numPr>
           <w:ilvl w:val="0"/>
@@ -7328,7 +8527,25 @@
           <w:sz w:val="32"/>
           <w:szCs w:val="32"/>
         </w:rPr>
-        <w:t xml:space="preserve">e Equipe </w:t>
+        <w:t xml:space="preserve">e </w:t>
+      </w:r>
+      <w:r>
+        <w:rPr>
+          <w:rFonts w:ascii="Arial" w:hAnsi="Arial" w:cs="Arial"/>
+          <w:color w:val="9D3511"/>
+          <w:sz w:val="32"/>
+          <w:szCs w:val="32"/>
+        </w:rPr>
+        <w:t>Colaboradores</w:t>
+      </w:r>
+      <w:r>
+        <w:rPr>
+          <w:rFonts w:ascii="Arial" w:hAnsi="Arial" w:cs="Arial"/>
+          <w:color w:val="9D3511"/>
+          <w:sz w:val="32"/>
+          <w:szCs w:val="32"/>
+        </w:rPr>
+        <w:t xml:space="preserve"> </w:t>
       </w:r>
       <w:r>
         <w:rPr>
@@ -7497,15 +8714,7 @@
           <w:sz w:val="24"/>
           <w:szCs w:val="24"/>
         </w:rPr>
-        <w:t>P</w:t>
-      </w:r>
-      <w:r>
-        <w:rPr>
-          <w:rFonts w:ascii="Arial" w:hAnsi="Arial" w:cs="Arial"/>
-          <w:sz w:val="24"/>
-          <w:szCs w:val="24"/>
-        </w:rPr>
-        <w:t>oder de tomar decisões em nome da equipe, preferencialmente, mas não necessariamente, ouvindo a opinião dos demais integrantes do grupo e respeitando a opinião que agrade a maioria.</w:t>
+        <w:t>Poder de tomar decisões em nome da equipe, preferencialmente, mas não necessariamente, ouvindo a opinião dos demais integrantes do grupo e respeitando a opinião que agrade a maioria.</w:t>
       </w:r>
     </w:p>
     <w:p>
@@ -7597,7 +8806,6 @@
           <w:sz w:val="24"/>
           <w:szCs w:val="24"/>
         </w:rPr>
-        <w:lastRenderedPageBreak/>
         <w:t>O gerente também deve intermediar eventuais desentendimentos internos da equipe, mantendo assim o bem-estar de todos os envolvidos no projeto.</w:t>
       </w:r>
     </w:p>
@@ -7678,6 +8886,15 @@
         </w:rPr>
         <w:t>Responsabilidade:</w:t>
       </w:r>
+    </w:p>
+    <w:p>
+      <w:pPr>
+        <w:rPr>
+          <w:rFonts w:ascii="Arial" w:hAnsi="Arial" w:cs="Arial"/>
+          <w:sz w:val="24"/>
+          <w:szCs w:val="24"/>
+        </w:rPr>
+      </w:pPr>
     </w:p>
     <w:p>
       <w:pPr>
@@ -7726,6 +8943,7 @@
           <w:numId w:val="26"/>
         </w:numPr>
         <w:ind w:hanging="225"/>
+        <w:jc w:val="both"/>
         <w:rPr>
           <w:rFonts w:ascii="Arial" w:hAnsi="Arial" w:cs="Arial"/>
           <w:sz w:val="24"/>
@@ -7739,6 +8957,14 @@
           <w:szCs w:val="24"/>
         </w:rPr>
         <w:t xml:space="preserve">Nome: </w:t>
+      </w:r>
+      <w:r>
+        <w:rPr>
+          <w:rFonts w:ascii="Arial" w:hAnsi="Arial" w:cs="Arial"/>
+          <w:sz w:val="24"/>
+          <w:szCs w:val="24"/>
+        </w:rPr>
+        <w:t>Gustavo Benvenutti Borba</w:t>
       </w:r>
     </w:p>
     <w:p>
@@ -7766,6 +8992,79 @@
     </w:p>
     <w:p>
       <w:pPr>
+        <w:pStyle w:val="ListParagraph"/>
+        <w:ind w:left="792"/>
+        <w:rPr>
+          <w:rFonts w:ascii="Arial" w:hAnsi="Arial" w:cs="Arial"/>
+          <w:sz w:val="24"/>
+          <w:szCs w:val="24"/>
+        </w:rPr>
+      </w:pPr>
+    </w:p>
+    <w:p>
+      <w:pPr>
+        <w:pStyle w:val="ListParagraph"/>
+        <w:numPr>
+          <w:ilvl w:val="1"/>
+          <w:numId w:val="26"/>
+        </w:numPr>
+        <w:ind w:hanging="225"/>
+        <w:rPr>
+          <w:rFonts w:ascii="Arial" w:hAnsi="Arial" w:cs="Arial"/>
+          <w:sz w:val="24"/>
+          <w:szCs w:val="24"/>
+        </w:rPr>
+      </w:pPr>
+      <w:r>
+        <w:rPr>
+          <w:rFonts w:ascii="Arial" w:hAnsi="Arial" w:cs="Arial"/>
+          <w:sz w:val="24"/>
+          <w:szCs w:val="24"/>
+        </w:rPr>
+        <w:t>Nome:</w:t>
+      </w:r>
+      <w:r>
+        <w:rPr>
+          <w:rFonts w:ascii="Arial" w:hAnsi="Arial" w:cs="Arial"/>
+          <w:sz w:val="24"/>
+          <w:szCs w:val="24"/>
+        </w:rPr>
+        <w:t xml:space="preserve"> Guilherme Alceu </w:t>
+      </w:r>
+      <w:r>
+        <w:rPr>
+          <w:rFonts w:ascii="Arial" w:hAnsi="Arial" w:cs="Arial"/>
+          <w:sz w:val="24"/>
+          <w:szCs w:val="24"/>
+        </w:rPr>
+        <w:t>Schneider</w:t>
+      </w:r>
+    </w:p>
+    <w:p>
+      <w:pPr>
+        <w:pStyle w:val="ListParagraph"/>
+        <w:numPr>
+          <w:ilvl w:val="1"/>
+          <w:numId w:val="26"/>
+        </w:numPr>
+        <w:ind w:hanging="225"/>
+        <w:rPr>
+          <w:rFonts w:ascii="Arial" w:hAnsi="Arial" w:cs="Arial"/>
+          <w:sz w:val="24"/>
+          <w:szCs w:val="24"/>
+        </w:rPr>
+      </w:pPr>
+      <w:r>
+        <w:rPr>
+          <w:rFonts w:ascii="Arial" w:hAnsi="Arial" w:cs="Arial"/>
+          <w:sz w:val="24"/>
+          <w:szCs w:val="24"/>
+        </w:rPr>
+        <w:t>Autoridade:</w:t>
+      </w:r>
+    </w:p>
+    <w:p>
+      <w:pPr>
         <w:pStyle w:val="Heading1"/>
         <w:numPr>
           <w:ilvl w:val="0"/>
@@ -7787,6 +9086,7 @@
           <w:sz w:val="32"/>
           <w:szCs w:val="32"/>
         </w:rPr>
+        <w:lastRenderedPageBreak/>
         <w:t>R</w:t>
       </w:r>
       <w:r>
@@ -7862,7 +9162,7 @@
           <w:sz w:val="24"/>
           <w:szCs w:val="24"/>
         </w:rPr>
-        <w:t>Nome do autorizador</w:t>
+        <w:t>Gustavo Benvenutti Borba</w:t>
       </w:r>
     </w:p>
     <w:p>
@@ -7902,16 +9202,8 @@
           <w:sz w:val="24"/>
           <w:szCs w:val="24"/>
         </w:rPr>
-        <w:t>Nome do autorizador</w:t>
-      </w:r>
-    </w:p>
-    <w:p>
-      <w:pPr>
-        <w:ind w:left="3402" w:right="560"/>
-        <w:rPr>
-          <w:rFonts w:ascii="Arial" w:hAnsi="Arial" w:cs="Arial"/>
-        </w:rPr>
-      </w:pPr>
+        <w:t>Guilherme Alceu Schneider</w:t>
+      </w:r>
     </w:p>
     <w:p>
       <w:pPr>
@@ -8006,7 +9298,10 @@
       <w:fldChar w:fldCharType="end"/>
     </w:r>
     <w:r>
-      <w:t xml:space="preserve"> PAGE   \* MERGEFORMAT </w:t>
+      <w:t xml:space="preserve"> </w:t>
+    </w:r>
+    <w:r>
+      <w:t xml:space="preserve">PAGE   \* MERGEFORMAT </w:t>
     </w:r>
     <w:r>
       <w:rPr>
@@ -8640,7 +9935,78 @@
   <w:p>
     <w:pPr>
       <w:pStyle w:val="Header"/>
+      <w:rPr>
+        <w:rFonts w:ascii="Arial" w:hAnsi="Arial" w:cs="Arial"/>
+        <w:b/>
+        <w:sz w:val="24"/>
+        <w:szCs w:val="24"/>
+      </w:rPr>
     </w:pPr>
+    <w:r>
+      <w:rPr>
+        <w:rFonts w:ascii="Arial" w:eastAsiaTheme="majorEastAsia" w:hAnsi="Arial" w:cs="Arial"/>
+        <w:b/>
+        <w:noProof/>
+        <w:sz w:val="24"/>
+        <w:szCs w:val="24"/>
+        <w:lang w:val="en-US" w:eastAsia="en-US"/>
+      </w:rPr>
+      <w:drawing>
+        <wp:anchor distT="0" distB="0" distL="114300" distR="114300" simplePos="0" relativeHeight="251670528" behindDoc="0" locked="0" layoutInCell="1" allowOverlap="1" wp14:anchorId="6C4F2524" wp14:editId="3350D203">
+          <wp:simplePos x="0" y="0"/>
+          <wp:positionH relativeFrom="column">
+            <wp:posOffset>-1019175</wp:posOffset>
+          </wp:positionH>
+          <wp:positionV relativeFrom="paragraph">
+            <wp:posOffset>-94615</wp:posOffset>
+          </wp:positionV>
+          <wp:extent cx="1495425" cy="553085"/>
+          <wp:effectExtent l="0" t="0" r="9525" b="0"/>
+          <wp:wrapSquare wrapText="bothSides"/>
+          <wp:docPr id="2" name="Picture 2"/>
+          <wp:cNvGraphicFramePr>
+            <a:graphicFrameLocks xmlns:a="http://schemas.openxmlformats.org/drawingml/2006/main" noChangeAspect="1"/>
+          </wp:cNvGraphicFramePr>
+          <a:graphic xmlns:a="http://schemas.openxmlformats.org/drawingml/2006/main">
+            <a:graphicData uri="http://schemas.openxmlformats.org/drawingml/2006/picture">
+              <pic:pic xmlns:pic="http://schemas.openxmlformats.org/drawingml/2006/picture">
+                <pic:nvPicPr>
+                  <pic:cNvPr id="2" name="Logo UTFPR.gif"/>
+                  <pic:cNvPicPr/>
+                </pic:nvPicPr>
+                <pic:blipFill>
+                  <a:blip r:embed="rId1" cstate="print">
+                    <a:extLst>
+                      <a:ext uri="{28A0092B-C50C-407E-A947-70E740481C1C}">
+                        <a14:useLocalDpi xmlns:a14="http://schemas.microsoft.com/office/drawing/2010/main" val="0"/>
+                      </a:ext>
+                    </a:extLst>
+                  </a:blip>
+                  <a:stretch>
+                    <a:fillRect/>
+                  </a:stretch>
+                </pic:blipFill>
+                <pic:spPr>
+                  <a:xfrm>
+                    <a:off x="0" y="0"/>
+                    <a:ext cx="1495425" cy="553085"/>
+                  </a:xfrm>
+                  <a:prstGeom prst="rect">
+                    <a:avLst/>
+                  </a:prstGeom>
+                </pic:spPr>
+              </pic:pic>
+            </a:graphicData>
+          </a:graphic>
+          <wp14:sizeRelH relativeFrom="page">
+            <wp14:pctWidth>0</wp14:pctWidth>
+          </wp14:sizeRelH>
+          <wp14:sizeRelV relativeFrom="page">
+            <wp14:pctHeight>0</wp14:pctHeight>
+          </wp14:sizeRelV>
+        </wp:anchor>
+      </w:drawing>
+    </w:r>
     <w:r>
       <w:rPr>
         <w:rFonts w:asciiTheme="majorHAnsi" w:eastAsiaTheme="majorEastAsia" w:hAnsiTheme="majorHAnsi" w:cstheme="majorBidi"/>
@@ -8652,7 +10018,7 @@
       <mc:AlternateContent>
         <mc:Choice Requires="wps">
           <w:drawing>
-            <wp:anchor distT="0" distB="0" distL="114300" distR="114300" simplePos="0" relativeHeight="251668480" behindDoc="0" locked="0" layoutInCell="0" allowOverlap="1" wp14:anchorId="1BE9E374" wp14:editId="76C7ABA3">
+            <wp:anchor distT="0" distB="0" distL="114300" distR="114300" simplePos="0" relativeHeight="251668480" behindDoc="0" locked="0" layoutInCell="0" allowOverlap="1" wp14:anchorId="3E95815A" wp14:editId="08901F62">
               <wp:simplePos x="0" y="0"/>
               <wp:positionH relativeFrom="margin">
                 <wp:align>left</wp:align>
@@ -8750,7 +10116,7 @@
         </mc:Choice>
         <mc:Fallback>
           <w:pict>
-            <v:shapetype w14:anchorId="1BE9E374" id="_x0000_t202" coordsize="21600,21600" o:spt="202" path="m,l,21600r21600,l21600,xe">
+            <v:shapetype w14:anchorId="3E95815A" id="_x0000_t202" coordsize="21600,21600" o:spt="202" path="m,l,21600r21600,l21600,xe">
               <v:stroke joinstyle="miter"/>
               <v:path gradientshapeok="t" o:connecttype="rect"/>
             </v:shapetype>
@@ -8803,7 +10169,7 @@
       <mc:AlternateContent>
         <mc:Choice Requires="wps">
           <w:drawing>
-            <wp:anchor distT="0" distB="0" distL="114300" distR="114300" simplePos="0" relativeHeight="251667456" behindDoc="0" locked="0" layoutInCell="0" allowOverlap="1" wp14:anchorId="65107107" wp14:editId="42CD15D9">
+            <wp:anchor distT="0" distB="0" distL="114300" distR="114300" simplePos="0" relativeHeight="251667456" behindDoc="0" locked="0" layoutInCell="0" allowOverlap="1" wp14:anchorId="1C10A33C" wp14:editId="4552E3DA">
               <wp:simplePos x="0" y="0"/>
               <wp:positionH relativeFrom="page">
                 <wp:align>right</wp:align>
@@ -8860,7 +10226,7 @@
                               <w:noProof/>
                               <w:color w:val="FFFFFF"/>
                             </w:rPr>
-                            <w:t>8</w:t>
+                            <w:t>1</w:t>
                           </w:r>
                           <w:r>
                             <w:rPr>
@@ -8889,7 +10255,11 @@
         </mc:Choice>
         <mc:Fallback>
           <w:pict>
-            <v:shape w14:anchorId="65107107" id="Text Box 476" o:spid="_x0000_s1035" type="#_x0000_t202" style="position:absolute;margin-left:38.75pt;margin-top:0;width:89.95pt;height:13.45pt;z-index:251667456;visibility:visible;mso-wrap-style:square;mso-width-percent:1000;mso-height-percent:0;mso-wrap-distance-left:9pt;mso-wrap-distance-top:0;mso-wrap-distance-right:9pt;mso-wrap-distance-bottom:0;mso-position-horizontal:right;mso-position-horizontal-relative:page;mso-position-vertical:center;mso-position-vertical-relative:top-margin-area;mso-width-percent:1000;mso-height-percent:0;mso-width-relative:right-margin-area;mso-height-relative:page;v-text-anchor:middle" o:gfxdata="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" o:allowincell="f" fillcolor="#ed1c24" stroked="f">
+            <v:shapetype w14:anchorId="1C10A33C" id="_x0000_t202" coordsize="21600,21600" o:spt="202" path="m,l,21600r21600,l21600,xe">
+              <v:stroke joinstyle="miter"/>
+              <v:path gradientshapeok="t" o:connecttype="rect"/>
+            </v:shapetype>
+            <v:shape id="Text Box 476" o:spid="_x0000_s1035" type="#_x0000_t202" style="position:absolute;margin-left:38.75pt;margin-top:0;width:89.95pt;height:13.45pt;z-index:251667456;visibility:visible;mso-wrap-style:square;mso-width-percent:1000;mso-height-percent:0;mso-wrap-distance-left:9pt;mso-wrap-distance-top:0;mso-wrap-distance-right:9pt;mso-wrap-distance-bottom:0;mso-position-horizontal:right;mso-position-horizontal-relative:page;mso-position-vertical:center;mso-position-vertical-relative:top-margin-area;mso-width-percent:1000;mso-height-percent:0;mso-width-relative:right-margin-area;mso-height-relative:page;v-text-anchor:middle" o:gfxdata="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" o:allowincell="f" fillcolor="#ed1c24" stroked="f">
               <v:textbox style="mso-fit-shape-to-text:t" inset=",0,,0">
                 <w:txbxContent>
                   <w:p>
@@ -8913,7 +10283,7 @@
                         <w:noProof/>
                         <w:color w:val="FFFFFF"/>
                       </w:rPr>
-                      <w:t>8</w:t>
+                      <w:t>1</w:t>
                     </w:r>
                     <w:r>
                       <w:rPr>
@@ -8931,6 +10301,28 @@
         </mc:Fallback>
       </mc:AlternateContent>
     </w:r>
+    <w:r>
+      <w:rPr>
+        <w:rFonts w:ascii="Arial" w:hAnsi="Arial" w:cs="Arial"/>
+        <w:b/>
+        <w:sz w:val="24"/>
+        <w:szCs w:val="24"/>
+      </w:rPr>
+      <w:t>Universidade Tecnológica Federal do Paraná</w:t>
+    </w:r>
+  </w:p>
+  <w:p>
+    <w:pPr>
+      <w:pStyle w:val="Header"/>
+    </w:pPr>
+    <w:r>
+      <w:rPr>
+        <w:rFonts w:ascii="Arial" w:hAnsi="Arial" w:cs="Arial"/>
+        <w:sz w:val="24"/>
+        <w:szCs w:val="24"/>
+      </w:rPr>
+      <w:t>Termo de Abertura de Projeto</w:t>
+    </w:r>
   </w:p>
 </w:hdr>
 </file>
@@ -8939,7 +10331,7 @@
 <w:numbering xmlns:wpc="http://schemas.microsoft.com/office/word/2010/wordprocessingCanvas" xmlns:mc="http://schemas.openxmlformats.org/markup-compatibility/2006" xmlns:o="urn:schemas-microsoft-com:office:office" xmlns:r="http://schemas.openxmlformats.org/officeDocument/2006/relationships" xmlns:m="http://schemas.openxmlformats.org/officeDocument/2006/math" xmlns:v="urn:schemas-microsoft-com:vml" xmlns:wp14="http://schemas.microsoft.com/office/word/2010/wordprocessingDrawing" xmlns:wp="http://schemas.openxmlformats.org/drawingml/2006/wordprocessingDrawing" xmlns:w10="urn:schemas-microsoft-com:office:word" xmlns:w="http://schemas.openxmlformats.org/wordprocessingml/2006/main" xmlns:w14="http://schemas.microsoft.com/office/word/2010/wordml" xmlns:w15="http://schemas.microsoft.com/office/word/2012/wordml" xmlns:wpg="http://schemas.microsoft.com/office/word/2010/wordprocessingGroup" xmlns:wpi="http://schemas.microsoft.com/office/word/2010/wordprocessingInk" xmlns:wne="http://schemas.microsoft.com/office/word/2006/wordml" xmlns:wps="http://schemas.microsoft.com/office/word/2010/wordprocessingShape" mc:Ignorable="w14 w15 wp14">
   <w:numPicBullet w:numPicBulletId="0">
     <w:pict>
-      <v:shapetype w14:anchorId="604150C2" id="_x0000_t75" coordsize="21600,21600" o:spt="75" o:preferrelative="t" path="m@4@5l@4@11@9@11@9@5xe" filled="f" stroked="f">
+      <v:shapetype id="_x0000_t75" coordsize="21600,21600" o:spt="75" o:preferrelative="t" path="m@4@5l@4@11@9@11@9@5xe" filled="f" stroked="f">
         <v:stroke joinstyle="miter"/>
         <v:formulas>
           <v:f eqn="if lineDrawn pixelLineWidth 0"/>
@@ -8958,21 +10350,21 @@
         <v:path o:extrusionok="f" gradientshapeok="t" o:connecttype="rect"/>
         <o:lock v:ext="edit" aspectratio="t"/>
       </v:shapetype>
-      <v:shape id="_x0000_i1198" type="#_x0000_t75" style="width:11.25pt;height:11.25pt" o:bullet="t">
+      <v:shape id="_x0000_i1389" type="#_x0000_t75" style="width:11.25pt;height:11.25pt" o:bullet="t">
         <v:imagedata r:id="rId1" o:title="bullet1"/>
       </v:shape>
     </w:pict>
   </w:numPicBullet>
   <w:numPicBullet w:numPicBulletId="1">
     <w:pict>
-      <v:shape w14:anchorId="6858C8D7" id="_x0000_i1199" type="#_x0000_t75" style="width:11.25pt;height:11.25pt" o:bullet="t">
+      <v:shape id="_x0000_i1390" type="#_x0000_t75" style="width:11.25pt;height:11.25pt" o:bullet="t">
         <v:imagedata r:id="rId2" o:title="bullet2"/>
       </v:shape>
     </w:pict>
   </w:numPicBullet>
   <w:numPicBullet w:numPicBulletId="2">
     <w:pict>
-      <v:shape id="_x0000_i1200" type="#_x0000_t75" style="width:11.25pt;height:11.25pt" o:bullet="t">
+      <v:shape id="_x0000_i1391" type="#_x0000_t75" style="width:11.25pt;height:11.25pt" o:bullet="t">
         <v:imagedata r:id="rId3" o:title="bullet3"/>
       </v:shape>
     </w:pict>
@@ -9890,6 +11282,119 @@
     </w:lvl>
   </w:abstractNum>
   <w:abstractNum w:abstractNumId="10" w15:restartNumberingAfterBreak="0">
+    <w:nsid w:val="29486FC6"/>
+    <w:multiLevelType w:val="hybridMultilevel"/>
+    <w:tmpl w:val="E38C19FE"/>
+    <w:lvl w:ilvl="0" w:tplc="04090001">
+      <w:start w:val="1"/>
+      <w:numFmt w:val="bullet"/>
+      <w:lvlText w:val=""/>
+      <w:lvlJc w:val="left"/>
+      <w:pPr>
+        <w:ind w:left="720" w:hanging="360"/>
+      </w:pPr>
+      <w:rPr>
+        <w:rFonts w:ascii="Symbol" w:hAnsi="Symbol" w:hint="default"/>
+      </w:rPr>
+    </w:lvl>
+    <w:lvl w:ilvl="1" w:tplc="0409000F">
+      <w:start w:val="1"/>
+      <w:numFmt w:val="decimal"/>
+      <w:lvlText w:val="%2."/>
+      <w:lvlJc w:val="left"/>
+      <w:pPr>
+        <w:ind w:left="1440" w:hanging="360"/>
+      </w:pPr>
+      <w:rPr>
+        <w:rFonts w:hint="default"/>
+      </w:rPr>
+    </w:lvl>
+    <w:lvl w:ilvl="2" w:tplc="0409000F">
+      <w:start w:val="1"/>
+      <w:numFmt w:val="decimal"/>
+      <w:lvlText w:val="%3."/>
+      <w:lvlJc w:val="left"/>
+      <w:pPr>
+        <w:ind w:left="2160" w:hanging="360"/>
+      </w:pPr>
+      <w:rPr>
+        <w:rFonts w:hint="default"/>
+      </w:rPr>
+    </w:lvl>
+    <w:lvl w:ilvl="3" w:tplc="04090001" w:tentative="1">
+      <w:start w:val="1"/>
+      <w:numFmt w:val="bullet"/>
+      <w:lvlText w:val=""/>
+      <w:lvlJc w:val="left"/>
+      <w:pPr>
+        <w:ind w:left="2880" w:hanging="360"/>
+      </w:pPr>
+      <w:rPr>
+        <w:rFonts w:ascii="Symbol" w:hAnsi="Symbol" w:hint="default"/>
+      </w:rPr>
+    </w:lvl>
+    <w:lvl w:ilvl="4" w:tplc="04090003" w:tentative="1">
+      <w:start w:val="1"/>
+      <w:numFmt w:val="bullet"/>
+      <w:lvlText w:val="o"/>
+      <w:lvlJc w:val="left"/>
+      <w:pPr>
+        <w:ind w:left="3600" w:hanging="360"/>
+      </w:pPr>
+      <w:rPr>
+        <w:rFonts w:ascii="Courier New" w:hAnsi="Courier New" w:cs="Courier New" w:hint="default"/>
+      </w:rPr>
+    </w:lvl>
+    <w:lvl w:ilvl="5" w:tplc="04090005" w:tentative="1">
+      <w:start w:val="1"/>
+      <w:numFmt w:val="bullet"/>
+      <w:lvlText w:val=""/>
+      <w:lvlJc w:val="left"/>
+      <w:pPr>
+        <w:ind w:left="4320" w:hanging="360"/>
+      </w:pPr>
+      <w:rPr>
+        <w:rFonts w:ascii="Wingdings" w:hAnsi="Wingdings" w:hint="default"/>
+      </w:rPr>
+    </w:lvl>
+    <w:lvl w:ilvl="6" w:tplc="04090001" w:tentative="1">
+      <w:start w:val="1"/>
+      <w:numFmt w:val="bullet"/>
+      <w:lvlText w:val=""/>
+      <w:lvlJc w:val="left"/>
+      <w:pPr>
+        <w:ind w:left="5040" w:hanging="360"/>
+      </w:pPr>
+      <w:rPr>
+        <w:rFonts w:ascii="Symbol" w:hAnsi="Symbol" w:hint="default"/>
+      </w:rPr>
+    </w:lvl>
+    <w:lvl w:ilvl="7" w:tplc="04090003" w:tentative="1">
+      <w:start w:val="1"/>
+      <w:numFmt w:val="bullet"/>
+      <w:lvlText w:val="o"/>
+      <w:lvlJc w:val="left"/>
+      <w:pPr>
+        <w:ind w:left="5760" w:hanging="360"/>
+      </w:pPr>
+      <w:rPr>
+        <w:rFonts w:ascii="Courier New" w:hAnsi="Courier New" w:cs="Courier New" w:hint="default"/>
+      </w:rPr>
+    </w:lvl>
+    <w:lvl w:ilvl="8" w:tplc="04090005" w:tentative="1">
+      <w:start w:val="1"/>
+      <w:numFmt w:val="bullet"/>
+      <w:lvlText w:val=""/>
+      <w:lvlJc w:val="left"/>
+      <w:pPr>
+        <w:ind w:left="6480" w:hanging="360"/>
+      </w:pPr>
+      <w:rPr>
+        <w:rFonts w:ascii="Wingdings" w:hAnsi="Wingdings" w:hint="default"/>
+      </w:rPr>
+    </w:lvl>
+  </w:abstractNum>
+  <w:abstractNum w:abstractNumId="11" w15:restartNumberingAfterBreak="0">
     <w:nsid w:val="2CAB53AF"/>
     <w:multiLevelType w:val="hybridMultilevel"/>
     <w:tmpl w:val="FF2CBDEE"/>
@@ -10002,7 +11507,7 @@
       </w:rPr>
     </w:lvl>
   </w:abstractNum>
-  <w:abstractNum w:abstractNumId="11" w15:restartNumberingAfterBreak="0">
+  <w:abstractNum w:abstractNumId="12" w15:restartNumberingAfterBreak="0">
     <w:nsid w:val="33910DEA"/>
     <w:multiLevelType w:val="multilevel"/>
     <w:tmpl w:val="858A8216"/>
@@ -10091,7 +11596,7 @@
       </w:pPr>
     </w:lvl>
   </w:abstractNum>
-  <w:abstractNum w:abstractNumId="12" w15:restartNumberingAfterBreak="0">
+  <w:abstractNum w:abstractNumId="13" w15:restartNumberingAfterBreak="0">
     <w:nsid w:val="3A935D70"/>
     <w:multiLevelType w:val="multilevel"/>
     <w:tmpl w:val="0416001F"/>
@@ -10177,7 +11682,7 @@
       </w:pPr>
     </w:lvl>
   </w:abstractNum>
-  <w:abstractNum w:abstractNumId="13" w15:restartNumberingAfterBreak="0">
+  <w:abstractNum w:abstractNumId="14" w15:restartNumberingAfterBreak="0">
     <w:nsid w:val="3A980948"/>
     <w:multiLevelType w:val="hybridMultilevel"/>
     <w:tmpl w:val="902C7584"/>
@@ -10290,7 +11795,93 @@
       </w:rPr>
     </w:lvl>
   </w:abstractNum>
-  <w:abstractNum w:abstractNumId="14" w15:restartNumberingAfterBreak="0">
+  <w:abstractNum w:abstractNumId="15" w15:restartNumberingAfterBreak="0">
+    <w:nsid w:val="3C555610"/>
+    <w:multiLevelType w:val="multilevel"/>
+    <w:tmpl w:val="A0B0280A"/>
+    <w:lvl w:ilvl="0">
+      <w:start w:val="1"/>
+      <w:numFmt w:val="decimal"/>
+      <w:lvlText w:val="%1."/>
+      <w:lvlJc w:val="left"/>
+      <w:pPr>
+        <w:ind w:left="360" w:hanging="360"/>
+      </w:pPr>
+    </w:lvl>
+    <w:lvl w:ilvl="1">
+      <w:start w:val="1"/>
+      <w:numFmt w:val="decimal"/>
+      <w:lvlText w:val="%2."/>
+      <w:lvlJc w:val="left"/>
+      <w:pPr>
+        <w:ind w:left="792" w:hanging="432"/>
+      </w:pPr>
+    </w:lvl>
+    <w:lvl w:ilvl="2">
+      <w:start w:val="1"/>
+      <w:numFmt w:val="decimal"/>
+      <w:lvlText w:val="%1.%2.%3."/>
+      <w:lvlJc w:val="left"/>
+      <w:pPr>
+        <w:ind w:left="1224" w:hanging="504"/>
+      </w:pPr>
+    </w:lvl>
+    <w:lvl w:ilvl="3">
+      <w:start w:val="1"/>
+      <w:numFmt w:val="decimal"/>
+      <w:lvlText w:val="%1.%2.%3.%4."/>
+      <w:lvlJc w:val="left"/>
+      <w:pPr>
+        <w:ind w:left="1728" w:hanging="648"/>
+      </w:pPr>
+    </w:lvl>
+    <w:lvl w:ilvl="4">
+      <w:start w:val="1"/>
+      <w:numFmt w:val="decimal"/>
+      <w:lvlText w:val="%1.%2.%3.%4.%5."/>
+      <w:lvlJc w:val="left"/>
+      <w:pPr>
+        <w:ind w:left="2232" w:hanging="792"/>
+      </w:pPr>
+    </w:lvl>
+    <w:lvl w:ilvl="5">
+      <w:start w:val="1"/>
+      <w:numFmt w:val="decimal"/>
+      <w:lvlText w:val="%1.%2.%3.%4.%5.%6."/>
+      <w:lvlJc w:val="left"/>
+      <w:pPr>
+        <w:ind w:left="2736" w:hanging="936"/>
+      </w:pPr>
+    </w:lvl>
+    <w:lvl w:ilvl="6">
+      <w:start w:val="1"/>
+      <w:numFmt w:val="decimal"/>
+      <w:lvlText w:val="%1.%2.%3.%4.%5.%6.%7."/>
+      <w:lvlJc w:val="left"/>
+      <w:pPr>
+        <w:ind w:left="3240" w:hanging="1080"/>
+      </w:pPr>
+    </w:lvl>
+    <w:lvl w:ilvl="7">
+      <w:start w:val="1"/>
+      <w:numFmt w:val="decimal"/>
+      <w:lvlText w:val="%1.%2.%3.%4.%5.%6.%7.%8."/>
+      <w:lvlJc w:val="left"/>
+      <w:pPr>
+        <w:ind w:left="3744" w:hanging="1224"/>
+      </w:pPr>
+    </w:lvl>
+    <w:lvl w:ilvl="8">
+      <w:start w:val="1"/>
+      <w:numFmt w:val="decimal"/>
+      <w:lvlText w:val="%1.%2.%3.%4.%5.%6.%7.%8.%9."/>
+      <w:lvlJc w:val="left"/>
+      <w:pPr>
+        <w:ind w:left="4320" w:hanging="1440"/>
+      </w:pPr>
+    </w:lvl>
+  </w:abstractNum>
+  <w:abstractNum w:abstractNumId="16" w15:restartNumberingAfterBreak="0">
     <w:nsid w:val="41E001B4"/>
     <w:multiLevelType w:val="multilevel"/>
     <w:tmpl w:val="0416001F"/>
@@ -10376,7 +11967,7 @@
       </w:pPr>
     </w:lvl>
   </w:abstractNum>
-  <w:abstractNum w:abstractNumId="15" w15:restartNumberingAfterBreak="0">
+  <w:abstractNum w:abstractNumId="17" w15:restartNumberingAfterBreak="0">
     <w:nsid w:val="4288196E"/>
     <w:multiLevelType w:val="hybridMultilevel"/>
     <w:tmpl w:val="D8BC4F2C"/>
@@ -10462,7 +12053,7 @@
       </w:pPr>
     </w:lvl>
   </w:abstractNum>
-  <w:abstractNum w:abstractNumId="16" w15:restartNumberingAfterBreak="0">
+  <w:abstractNum w:abstractNumId="18" w15:restartNumberingAfterBreak="0">
     <w:nsid w:val="45064799"/>
     <w:multiLevelType w:val="multilevel"/>
     <w:tmpl w:val="0416001F"/>
@@ -10548,7 +12139,7 @@
       </w:pPr>
     </w:lvl>
   </w:abstractNum>
-  <w:abstractNum w:abstractNumId="17" w15:restartNumberingAfterBreak="0">
+  <w:abstractNum w:abstractNumId="19" w15:restartNumberingAfterBreak="0">
     <w:nsid w:val="4AF43638"/>
     <w:multiLevelType w:val="multilevel"/>
     <w:tmpl w:val="AE84A260"/>
@@ -10637,7 +12228,7 @@
       </w:pPr>
     </w:lvl>
   </w:abstractNum>
-  <w:abstractNum w:abstractNumId="18" w15:restartNumberingAfterBreak="0">
+  <w:abstractNum w:abstractNumId="20" w15:restartNumberingAfterBreak="0">
     <w:nsid w:val="50AC0BEB"/>
     <w:multiLevelType w:val="multilevel"/>
     <w:tmpl w:val="0416001F"/>
@@ -10723,7 +12314,7 @@
       </w:pPr>
     </w:lvl>
   </w:abstractNum>
-  <w:abstractNum w:abstractNumId="19" w15:restartNumberingAfterBreak="0">
+  <w:abstractNum w:abstractNumId="21" w15:restartNumberingAfterBreak="0">
     <w:nsid w:val="52B82DC2"/>
     <w:multiLevelType w:val="multilevel"/>
     <w:tmpl w:val="AE84A260"/>
@@ -10812,7 +12403,7 @@
       </w:pPr>
     </w:lvl>
   </w:abstractNum>
-  <w:abstractNum w:abstractNumId="20" w15:restartNumberingAfterBreak="0">
+  <w:abstractNum w:abstractNumId="22" w15:restartNumberingAfterBreak="0">
     <w:nsid w:val="5A4666D5"/>
     <w:multiLevelType w:val="multilevel"/>
     <w:tmpl w:val="AE84A260"/>
@@ -10901,7 +12492,7 @@
       </w:pPr>
     </w:lvl>
   </w:abstractNum>
-  <w:abstractNum w:abstractNumId="21" w15:restartNumberingAfterBreak="0">
+  <w:abstractNum w:abstractNumId="23" w15:restartNumberingAfterBreak="0">
     <w:nsid w:val="5EC629B3"/>
     <w:multiLevelType w:val="singleLevel"/>
     <w:tmpl w:val="C8727A20"/>
@@ -10916,7 +12507,7 @@
       </w:pPr>
     </w:lvl>
   </w:abstractNum>
-  <w:abstractNum w:abstractNumId="22" w15:restartNumberingAfterBreak="0">
+  <w:abstractNum w:abstractNumId="24" w15:restartNumberingAfterBreak="0">
     <w:nsid w:val="681C3588"/>
     <w:multiLevelType w:val="multilevel"/>
     <w:tmpl w:val="AE84A260"/>
@@ -11005,7 +12596,7 @@
       </w:pPr>
     </w:lvl>
   </w:abstractNum>
-  <w:abstractNum w:abstractNumId="23" w15:restartNumberingAfterBreak="0">
+  <w:abstractNum w:abstractNumId="25" w15:restartNumberingAfterBreak="0">
     <w:nsid w:val="689B41C1"/>
     <w:multiLevelType w:val="multilevel"/>
     <w:tmpl w:val="3C504092"/>
@@ -11094,7 +12685,7 @@
       </w:pPr>
     </w:lvl>
   </w:abstractNum>
-  <w:abstractNum w:abstractNumId="24" w15:restartNumberingAfterBreak="0">
+  <w:abstractNum w:abstractNumId="26" w15:restartNumberingAfterBreak="0">
     <w:nsid w:val="6C793835"/>
     <w:multiLevelType w:val="multilevel"/>
     <w:tmpl w:val="F3AEFD4C"/>
@@ -11183,7 +12774,7 @@
       </w:pPr>
     </w:lvl>
   </w:abstractNum>
-  <w:abstractNum w:abstractNumId="25" w15:restartNumberingAfterBreak="0">
+  <w:abstractNum w:abstractNumId="27" w15:restartNumberingAfterBreak="0">
     <w:nsid w:val="6DC85453"/>
     <w:multiLevelType w:val="hybridMultilevel"/>
     <w:tmpl w:val="6978B6F2"/>
@@ -11325,7 +12916,7 @@
       </w:rPr>
     </w:lvl>
   </w:abstractNum>
-  <w:abstractNum w:abstractNumId="26" w15:restartNumberingAfterBreak="0">
+  <w:abstractNum w:abstractNumId="28" w15:restartNumberingAfterBreak="0">
     <w:nsid w:val="70F06F3C"/>
     <w:multiLevelType w:val="multilevel"/>
     <w:tmpl w:val="0416001F"/>
@@ -11411,7 +13002,120 @@
       </w:pPr>
     </w:lvl>
   </w:abstractNum>
-  <w:abstractNum w:abstractNumId="27" w15:restartNumberingAfterBreak="0">
+  <w:abstractNum w:abstractNumId="29" w15:restartNumberingAfterBreak="0">
+    <w:nsid w:val="7CD414CD"/>
+    <w:multiLevelType w:val="hybridMultilevel"/>
+    <w:tmpl w:val="4290F3FE"/>
+    <w:lvl w:ilvl="0" w:tplc="04090001">
+      <w:start w:val="1"/>
+      <w:numFmt w:val="bullet"/>
+      <w:lvlText w:val=""/>
+      <w:lvlJc w:val="left"/>
+      <w:pPr>
+        <w:ind w:left="1287" w:hanging="360"/>
+      </w:pPr>
+      <w:rPr>
+        <w:rFonts w:ascii="Symbol" w:hAnsi="Symbol" w:hint="default"/>
+      </w:rPr>
+    </w:lvl>
+    <w:lvl w:ilvl="1" w:tplc="04090003" w:tentative="1">
+      <w:start w:val="1"/>
+      <w:numFmt w:val="bullet"/>
+      <w:lvlText w:val="o"/>
+      <w:lvlJc w:val="left"/>
+      <w:pPr>
+        <w:ind w:left="2007" w:hanging="360"/>
+      </w:pPr>
+      <w:rPr>
+        <w:rFonts w:ascii="Courier New" w:hAnsi="Courier New" w:cs="Courier New" w:hint="default"/>
+      </w:rPr>
+    </w:lvl>
+    <w:lvl w:ilvl="2" w:tplc="04090005" w:tentative="1">
+      <w:start w:val="1"/>
+      <w:numFmt w:val="bullet"/>
+      <w:lvlText w:val=""/>
+      <w:lvlJc w:val="left"/>
+      <w:pPr>
+        <w:ind w:left="2727" w:hanging="360"/>
+      </w:pPr>
+      <w:rPr>
+        <w:rFonts w:ascii="Wingdings" w:hAnsi="Wingdings" w:hint="default"/>
+      </w:rPr>
+    </w:lvl>
+    <w:lvl w:ilvl="3" w:tplc="04090001" w:tentative="1">
+      <w:start w:val="1"/>
+      <w:numFmt w:val="bullet"/>
+      <w:lvlText w:val=""/>
+      <w:lvlJc w:val="left"/>
+      <w:pPr>
+        <w:ind w:left="3447" w:hanging="360"/>
+      </w:pPr>
+      <w:rPr>
+        <w:rFonts w:ascii="Symbol" w:hAnsi="Symbol" w:hint="default"/>
+      </w:rPr>
+    </w:lvl>
+    <w:lvl w:ilvl="4" w:tplc="04090003" w:tentative="1">
+      <w:start w:val="1"/>
+      <w:numFmt w:val="bullet"/>
+      <w:lvlText w:val="o"/>
+      <w:lvlJc w:val="left"/>
+      <w:pPr>
+        <w:ind w:left="4167" w:hanging="360"/>
+      </w:pPr>
+      <w:rPr>
+        <w:rFonts w:ascii="Courier New" w:hAnsi="Courier New" w:cs="Courier New" w:hint="default"/>
+      </w:rPr>
+    </w:lvl>
+    <w:lvl w:ilvl="5" w:tplc="04090005" w:tentative="1">
+      <w:start w:val="1"/>
+      <w:numFmt w:val="bullet"/>
+      <w:lvlText w:val=""/>
+      <w:lvlJc w:val="left"/>
+      <w:pPr>
+        <w:ind w:left="4887" w:hanging="360"/>
+      </w:pPr>
+      <w:rPr>
+        <w:rFonts w:ascii="Wingdings" w:hAnsi="Wingdings" w:hint="default"/>
+      </w:rPr>
+    </w:lvl>
+    <w:lvl w:ilvl="6" w:tplc="04090001" w:tentative="1">
+      <w:start w:val="1"/>
+      <w:numFmt w:val="bullet"/>
+      <w:lvlText w:val=""/>
+      <w:lvlJc w:val="left"/>
+      <w:pPr>
+        <w:ind w:left="5607" w:hanging="360"/>
+      </w:pPr>
+      <w:rPr>
+        <w:rFonts w:ascii="Symbol" w:hAnsi="Symbol" w:hint="default"/>
+      </w:rPr>
+    </w:lvl>
+    <w:lvl w:ilvl="7" w:tplc="04090003" w:tentative="1">
+      <w:start w:val="1"/>
+      <w:numFmt w:val="bullet"/>
+      <w:lvlText w:val="o"/>
+      <w:lvlJc w:val="left"/>
+      <w:pPr>
+        <w:ind w:left="6327" w:hanging="360"/>
+      </w:pPr>
+      <w:rPr>
+        <w:rFonts w:ascii="Courier New" w:hAnsi="Courier New" w:cs="Courier New" w:hint="default"/>
+      </w:rPr>
+    </w:lvl>
+    <w:lvl w:ilvl="8" w:tplc="04090005" w:tentative="1">
+      <w:start w:val="1"/>
+      <w:numFmt w:val="bullet"/>
+      <w:lvlText w:val=""/>
+      <w:lvlJc w:val="left"/>
+      <w:pPr>
+        <w:ind w:left="7047" w:hanging="360"/>
+      </w:pPr>
+      <w:rPr>
+        <w:rFonts w:ascii="Wingdings" w:hAnsi="Wingdings" w:hint="default"/>
+      </w:rPr>
+    </w:lvl>
+  </w:abstractNum>
+  <w:abstractNum w:abstractNumId="30" w15:restartNumberingAfterBreak="0">
     <w:nsid w:val="7DEA4EDB"/>
     <w:multiLevelType w:val="hybridMultilevel"/>
     <w:tmpl w:val="CC709BFE"/>
@@ -11524,7 +13228,7 @@
       </w:rPr>
     </w:lvl>
   </w:abstractNum>
-  <w:abstractNum w:abstractNumId="28" w15:restartNumberingAfterBreak="0">
+  <w:abstractNum w:abstractNumId="31" w15:restartNumberingAfterBreak="0">
     <w:nsid w:val="7F146E55"/>
     <w:multiLevelType w:val="hybridMultilevel"/>
     <w:tmpl w:val="E6C6F758"/>
@@ -11661,10 +13365,10 @@
     </w:lvlOverride>
   </w:num>
   <w:num w:numId="3">
-    <w:abstractNumId w:val="21"/>
+    <w:abstractNumId w:val="23"/>
   </w:num>
   <w:num w:numId="4">
-    <w:abstractNumId w:val="25"/>
+    <w:abstractNumId w:val="27"/>
   </w:num>
   <w:num w:numId="5">
     <w:abstractNumId w:val="4"/>
@@ -11676,13 +13380,13 @@
     </w:lvlOverride>
   </w:num>
   <w:num w:numId="7">
-    <w:abstractNumId w:val="10"/>
+    <w:abstractNumId w:val="11"/>
   </w:num>
   <w:num w:numId="8">
-    <w:abstractNumId w:val="28"/>
+    <w:abstractNumId w:val="31"/>
   </w:num>
   <w:num w:numId="9">
-    <w:abstractNumId w:val="27"/>
+    <w:abstractNumId w:val="30"/>
   </w:num>
   <w:num w:numId="10">
     <w:abstractNumId w:val="8"/>
@@ -11691,61 +13395,70 @@
     <w:abstractNumId w:val="7"/>
   </w:num>
   <w:num w:numId="12">
-    <w:abstractNumId w:val="16"/>
+    <w:abstractNumId w:val="18"/>
   </w:num>
   <w:num w:numId="13">
-    <w:abstractNumId w:val="13"/>
+    <w:abstractNumId w:val="14"/>
   </w:num>
   <w:num w:numId="14">
-    <w:abstractNumId w:val="12"/>
+    <w:abstractNumId w:val="13"/>
   </w:num>
   <w:num w:numId="15">
     <w:abstractNumId w:val="5"/>
   </w:num>
   <w:num w:numId="16">
-    <w:abstractNumId w:val="26"/>
+    <w:abstractNumId w:val="28"/>
   </w:num>
   <w:num w:numId="17">
-    <w:abstractNumId w:val="19"/>
+    <w:abstractNumId w:val="21"/>
   </w:num>
   <w:num w:numId="18">
-    <w:abstractNumId w:val="14"/>
+    <w:abstractNumId w:val="16"/>
   </w:num>
   <w:num w:numId="19">
-    <w:abstractNumId w:val="20"/>
+    <w:abstractNumId w:val="22"/>
   </w:num>
   <w:num w:numId="20">
     <w:abstractNumId w:val="1"/>
   </w:num>
   <w:num w:numId="21">
-    <w:abstractNumId w:val="17"/>
+    <w:abstractNumId w:val="19"/>
   </w:num>
   <w:num w:numId="22">
-    <w:abstractNumId w:val="23"/>
+    <w:abstractNumId w:val="25"/>
   </w:num>
   <w:num w:numId="23">
     <w:abstractNumId w:val="6"/>
   </w:num>
   <w:num w:numId="24">
-    <w:abstractNumId w:val="18"/>
+    <w:abstractNumId w:val="20"/>
   </w:num>
   <w:num w:numId="25">
-    <w:abstractNumId w:val="11"/>
+    <w:abstractNumId w:val="12"/>
   </w:num>
   <w:num w:numId="26">
-    <w:abstractNumId w:val="24"/>
+    <w:abstractNumId w:val="26"/>
   </w:num>
   <w:num w:numId="27">
-    <w:abstractNumId w:val="22"/>
+    <w:abstractNumId w:val="24"/>
   </w:num>
   <w:num w:numId="28">
     <w:abstractNumId w:val="3"/>
   </w:num>
   <w:num w:numId="29">
-    <w:abstractNumId w:val="15"/>
+    <w:abstractNumId w:val="17"/>
   </w:num>
   <w:num w:numId="30">
     <w:abstractNumId w:val="9"/>
+  </w:num>
+  <w:num w:numId="31">
+    <w:abstractNumId w:val="29"/>
+  </w:num>
+  <w:num w:numId="32">
+    <w:abstractNumId w:val="10"/>
+  </w:num>
+  <w:num w:numId="33">
+    <w:abstractNumId w:val="15"/>
   </w:num>
 </w:numbering>
 </file>
@@ -13902,7 +15615,7 @@
 </file>
 
 <file path=customXml/itemProps2.xml><?xml version="1.0" encoding="utf-8"?>
-<ds:datastoreItem xmlns:ds="http://schemas.openxmlformats.org/officeDocument/2006/customXml" ds:itemID="{340BDAED-5A54-4829-B99E-8810BFFD782E}">
+<ds:datastoreItem xmlns:ds="http://schemas.openxmlformats.org/officeDocument/2006/customXml" ds:itemID="{7B1E2B5C-EB9B-485E-8C77-418E10C6FEC7}">
   <ds:schemaRefs>
     <ds:schemaRef ds:uri="http://schemas.openxmlformats.org/officeDocument/2006/bibliography"/>
   </ds:schemaRefs>

</xml_diff>

<commit_message>
ready to merge again
</commit_message>
<xml_diff>
--- a/LaTeX Project/Documentos/Termo_de_Abertura_de_Projeto.docx
+++ b/LaTeX Project/Documentos/Termo_de_Abertura_de_Projeto.docx
@@ -4698,8 +4698,6 @@
         </w:rPr>
         <w:t xml:space="preserve"> e JAVA</w:t>
       </w:r>
-      <w:bookmarkStart w:id="6" w:name="_GoBack"/>
-      <w:bookmarkEnd w:id="6"/>
       <w:r>
         <w:rPr>
           <w:rFonts w:ascii="Arial" w:hAnsi="Arial" w:cs="Arial"/>
@@ -4736,7 +4734,7 @@
           <w:szCs w:val="32"/>
         </w:rPr>
       </w:pPr>
-      <w:bookmarkStart w:id="7" w:name="_Toc437354848"/>
+      <w:bookmarkStart w:id="6" w:name="_Toc437354848"/>
       <w:r>
         <w:rPr>
           <w:rFonts w:ascii="Arial" w:hAnsi="Arial" w:cs="Arial"/>
@@ -4755,7 +4753,7 @@
         </w:rPr>
         <w:t>rojeto em alto nível</w:t>
       </w:r>
-      <w:bookmarkEnd w:id="7"/>
+      <w:bookmarkEnd w:id="6"/>
     </w:p>
     <w:p>
       <w:pPr>
@@ -5353,7 +5351,7 @@
           <w:szCs w:val="32"/>
         </w:rPr>
       </w:pPr>
-      <w:bookmarkStart w:id="8" w:name="_Toc437354849"/>
+      <w:bookmarkStart w:id="7" w:name="_Toc437354849"/>
       <w:r>
         <w:rPr>
           <w:rFonts w:ascii="Arial" w:hAnsi="Arial" w:cs="Arial"/>
@@ -5372,7 +5370,7 @@
         </w:rPr>
         <w:t>rojeto</w:t>
       </w:r>
-      <w:bookmarkEnd w:id="8"/>
+      <w:bookmarkEnd w:id="7"/>
     </w:p>
     <w:p>
       <w:pPr>
@@ -5519,7 +5517,7 @@
           <w:szCs w:val="32"/>
         </w:rPr>
       </w:pPr>
-      <w:bookmarkStart w:id="9" w:name="_Toc437354850"/>
+      <w:bookmarkStart w:id="8" w:name="_Toc437354850"/>
       <w:r>
         <w:rPr>
           <w:rFonts w:ascii="Arial" w:hAnsi="Arial" w:cs="Arial"/>
@@ -5530,7 +5528,7 @@
         <w:lastRenderedPageBreak/>
         <w:t>Riscos de alto nível</w:t>
       </w:r>
-      <w:bookmarkEnd w:id="9"/>
+      <w:bookmarkEnd w:id="8"/>
     </w:p>
     <w:p>
       <w:pPr>
@@ -7071,7 +7069,7 @@
           <w:szCs w:val="32"/>
         </w:rPr>
       </w:pPr>
-      <w:bookmarkStart w:id="10" w:name="_Toc437354851"/>
+      <w:bookmarkStart w:id="9" w:name="_Toc437354851"/>
       <w:r>
         <w:rPr>
           <w:rFonts w:ascii="Arial" w:hAnsi="Arial" w:cs="Arial"/>
@@ -7082,7 +7080,7 @@
         <w:lastRenderedPageBreak/>
         <w:t>Resumo do cronograma de marcos</w:t>
       </w:r>
-      <w:bookmarkEnd w:id="10"/>
+      <w:bookmarkEnd w:id="9"/>
     </w:p>
     <w:p>
       <w:pPr>
@@ -8151,7 +8149,7 @@
           <w:szCs w:val="32"/>
         </w:rPr>
       </w:pPr>
-      <w:bookmarkStart w:id="11" w:name="_Toc437354852"/>
+      <w:bookmarkStart w:id="10" w:name="_Toc437354852"/>
       <w:r>
         <w:rPr>
           <w:rFonts w:ascii="Arial" w:hAnsi="Arial" w:cs="Arial"/>
@@ -8161,7 +8159,7 @@
         </w:rPr>
         <w:t>Resumo do orçamento</w:t>
       </w:r>
-      <w:bookmarkEnd w:id="11"/>
+      <w:bookmarkEnd w:id="10"/>
     </w:p>
     <w:p>
       <w:pPr>
@@ -8444,7 +8442,17 @@
           <w:sz w:val="24"/>
           <w:szCs w:val="24"/>
         </w:rPr>
-        <w:t>Para o gerente, o custo da hora trabalhada é de R$ 75,00</w:t>
+        <w:t>Para o gerente, o cust</w:t>
+      </w:r>
+      <w:bookmarkStart w:id="11" w:name="_GoBack"/>
+      <w:bookmarkEnd w:id="11"/>
+      <w:r>
+        <w:rPr>
+          <w:rFonts w:ascii="Arial" w:hAnsi="Arial" w:cs="Arial"/>
+          <w:sz w:val="24"/>
+          <w:szCs w:val="24"/>
+        </w:rPr>
+        <w:t>o da hora trabalhada é de R$ 75,00</w:t>
       </w:r>
       <w:r>
         <w:rPr>
@@ -10512,7 +10520,7 @@
                               <w:noProof/>
                               <w:color w:val="FFFFFF"/>
                             </w:rPr>
-                            <w:t>10</w:t>
+                            <w:t>7</w:t>
                           </w:r>
                           <w:r>
                             <w:rPr>
@@ -10569,7 +10577,7 @@
                         <w:noProof/>
                         <w:color w:val="FFFFFF"/>
                       </w:rPr>
-                      <w:t>10</w:t>
+                      <w:t>7</w:t>
                     </w:r>
                     <w:r>
                       <w:rPr>
@@ -10617,7 +10625,7 @@
 <w:numbering xmlns:wpc="http://schemas.microsoft.com/office/word/2010/wordprocessingCanvas" xmlns:mc="http://schemas.openxmlformats.org/markup-compatibility/2006" xmlns:o="urn:schemas-microsoft-com:office:office" xmlns:r="http://schemas.openxmlformats.org/officeDocument/2006/relationships" xmlns:m="http://schemas.openxmlformats.org/officeDocument/2006/math" xmlns:v="urn:schemas-microsoft-com:vml" xmlns:wp14="http://schemas.microsoft.com/office/word/2010/wordprocessingDrawing" xmlns:wp="http://schemas.openxmlformats.org/drawingml/2006/wordprocessingDrawing" xmlns:w10="urn:schemas-microsoft-com:office:word" xmlns:w="http://schemas.openxmlformats.org/wordprocessingml/2006/main" xmlns:w14="http://schemas.microsoft.com/office/word/2010/wordml" xmlns:w15="http://schemas.microsoft.com/office/word/2012/wordml" xmlns:wpg="http://schemas.microsoft.com/office/word/2010/wordprocessingGroup" xmlns:wpi="http://schemas.microsoft.com/office/word/2010/wordprocessingInk" xmlns:wne="http://schemas.microsoft.com/office/word/2006/wordml" xmlns:wps="http://schemas.microsoft.com/office/word/2010/wordprocessingShape" mc:Ignorable="w14 w15 wp14">
   <w:numPicBullet w:numPicBulletId="0">
     <w:pict>
-      <v:shapetype id="_x0000_t75" coordsize="21600,21600" o:spt="75" o:preferrelative="t" path="m@4@5l@4@11@9@11@9@5xe" filled="f" stroked="f">
+      <v:shapetype w14:anchorId="604150C2" id="_x0000_t75" coordsize="21600,21600" o:spt="75" o:preferrelative="t" path="m@4@5l@4@11@9@11@9@5xe" filled="f" stroked="f">
         <v:stroke joinstyle="miter"/>
         <v:formulas>
           <v:f eqn="if lineDrawn pixelLineWidth 0"/>
@@ -10636,21 +10644,21 @@
         <v:path o:extrusionok="f" gradientshapeok="t" o:connecttype="rect"/>
         <o:lock v:ext="edit" aspectratio="t"/>
       </v:shapetype>
-      <v:shape id="_x0000_i1083" type="#_x0000_t75" style="width:11.25pt;height:11.25pt" o:bullet="t">
+      <v:shape id="_x0000_i1029" type="#_x0000_t75" style="width:11.25pt;height:11.25pt" o:bullet="t">
         <v:imagedata r:id="rId1" o:title="bullet1"/>
       </v:shape>
     </w:pict>
   </w:numPicBullet>
   <w:numPicBullet w:numPicBulletId="1">
     <w:pict>
-      <v:shape id="_x0000_i1084" type="#_x0000_t75" style="width:11.25pt;height:11.25pt" o:bullet="t">
+      <v:shape w14:anchorId="6858C8D7" id="_x0000_i1030" type="#_x0000_t75" style="width:11.25pt;height:11.25pt" o:bullet="t">
         <v:imagedata r:id="rId2" o:title="bullet2"/>
       </v:shape>
     </w:pict>
   </w:numPicBullet>
   <w:numPicBullet w:numPicBulletId="2">
     <w:pict>
-      <v:shape id="_x0000_i1085" type="#_x0000_t75" style="width:11.25pt;height:11.25pt" o:bullet="t">
+      <v:shape id="_x0000_i1031" type="#_x0000_t75" style="width:11.25pt;height:11.25pt" o:bullet="t">
         <v:imagedata r:id="rId3" o:title="bullet3"/>
       </v:shape>
     </w:pict>
@@ -16017,7 +16025,7 @@
 </file>
 
 <file path=customXml/itemProps2.xml><?xml version="1.0" encoding="utf-8"?>
-<ds:datastoreItem xmlns:ds="http://schemas.openxmlformats.org/officeDocument/2006/customXml" ds:itemID="{22369916-ED43-474C-83A3-7CBABF9AF2C8}">
+<ds:datastoreItem xmlns:ds="http://schemas.openxmlformats.org/officeDocument/2006/customXml" ds:itemID="{8ADD8C05-51DD-44B6-AC6E-ACEACE8E09CC}">
   <ds:schemaRefs>
     <ds:schemaRef ds:uri="http://schemas.openxmlformats.org/officeDocument/2006/bibliography"/>
   </ds:schemaRefs>

</xml_diff>